<commit_message>
final report minus 5 yr projectsions
</commit_message>
<xml_diff>
--- a/CapstoneP1/ReportOuts/CapstoneBaseballProjectFinalReport.docx
+++ b/CapstoneP1/ReportOuts/CapstoneBaseballProjectFinalReport.docx
@@ -215,7 +215,25 @@
           <w:color w:val="auto"/>
           <w:u w:val="none"/>
         </w:rPr>
-        <w:t xml:space="preserve"> and baseball statistics from Sean Lahman’s database, the 21 player’s </w:t>
+        <w:t xml:space="preserve"> and baseball statistics from Sean </w:t>
+      </w:r>
+      <w:proofErr w:type="spellStart"/>
+      <w:r>
+        <w:rPr>
+          <w:rStyle w:val="Hyperlink"/>
+          <w:color w:val="auto"/>
+          <w:u w:val="none"/>
+        </w:rPr>
+        <w:t>Lahman’s</w:t>
+      </w:r>
+      <w:proofErr w:type="spellEnd"/>
+      <w:r>
+        <w:rPr>
+          <w:rStyle w:val="Hyperlink"/>
+          <w:color w:val="auto"/>
+          <w:u w:val="none"/>
+        </w:rPr>
+        <w:t xml:space="preserve"> database, the 21 player’s </w:t>
       </w:r>
       <w:r>
         <w:t>combined career</w:t>
@@ -531,7 +549,15 @@
     </w:p>
     <w:p>
       <w:r>
-        <w:t>Quote from Bobby Bragan (baseball manager – 1940’s) – “Say you were standing with one foot in the oven and one foot in the ice bucket.  According to the percentage people, you should be perfectly comfortable.”</w:t>
+        <w:t xml:space="preserve">Quote from Bobby </w:t>
+      </w:r>
+      <w:proofErr w:type="spellStart"/>
+      <w:r>
+        <w:t>Bragan</w:t>
+      </w:r>
+      <w:proofErr w:type="spellEnd"/>
+      <w:r>
+        <w:t xml:space="preserve"> (baseball manager – 1940’s) – “Say you were standing with one foot in the oven and one foot in the ice bucket.  According to the percentage people, you should be perfectly comfortable.”</w:t>
       </w:r>
     </w:p>
     <w:p>
@@ -542,7 +568,15 @@
         </w:rPr>
       </w:pPr>
       <w:r>
-        <w:t>Quote from Leonard Koppett (A Thinking Man</w:t>
+        <w:t xml:space="preserve">Quote from Leonard </w:t>
+      </w:r>
+      <w:proofErr w:type="spellStart"/>
+      <w:r>
+        <w:t>Koppett</w:t>
+      </w:r>
+      <w:proofErr w:type="spellEnd"/>
+      <w:r>
+        <w:t xml:space="preserve"> (A Thinking Man</w:t>
       </w:r>
       <w:r>
         <w:t>’</w:t>
@@ -606,7 +640,39 @@
         <w:t>TB</w:t>
       </w:r>
       <w:r>
-        <w:t xml:space="preserve"> =  (nSingles * 1) + (nDoubles * 2) + (nTriples * 3) + (nHomeRuns * 4)</w:t>
+        <w:t xml:space="preserve"> =  (</w:t>
+      </w:r>
+      <w:proofErr w:type="spellStart"/>
+      <w:r>
+        <w:t>nSingles</w:t>
+      </w:r>
+      <w:proofErr w:type="spellEnd"/>
+      <w:r>
+        <w:t xml:space="preserve"> * 1) + (</w:t>
+      </w:r>
+      <w:proofErr w:type="spellStart"/>
+      <w:r>
+        <w:t>nDoubles</w:t>
+      </w:r>
+      <w:proofErr w:type="spellEnd"/>
+      <w:r>
+        <w:t xml:space="preserve"> * 2) + (</w:t>
+      </w:r>
+      <w:proofErr w:type="spellStart"/>
+      <w:r>
+        <w:t>nTriples</w:t>
+      </w:r>
+      <w:proofErr w:type="spellEnd"/>
+      <w:r>
+        <w:t xml:space="preserve"> * 3) + (</w:t>
+      </w:r>
+      <w:proofErr w:type="spellStart"/>
+      <w:r>
+        <w:t>nHomeRuns</w:t>
+      </w:r>
+      <w:proofErr w:type="spellEnd"/>
+      <w:r>
+        <w:t xml:space="preserve"> * 4)</w:t>
       </w:r>
     </w:p>
     <w:p>
@@ -727,25 +793,80 @@
         <w:spacing w:after="60"/>
       </w:pPr>
       <w:r>
-        <w:t>So, TB is (nSingle</w:t>
+        <w:t>So, TB is (</w:t>
+      </w:r>
+      <w:proofErr w:type="spellStart"/>
+      <w:r>
+        <w:t>nSingle</w:t>
       </w:r>
       <w:r>
         <w:t>s</w:t>
       </w:r>
-      <w:r>
-        <w:t xml:space="preserve"> * 1) + (nDoubles * 2) + (nTriple</w:t>
+      <w:proofErr w:type="spellEnd"/>
+      <w:r>
+        <w:t xml:space="preserve"> * 1) + (</w:t>
+      </w:r>
+      <w:proofErr w:type="spellStart"/>
+      <w:r>
+        <w:t>nDoubles</w:t>
+      </w:r>
+      <w:proofErr w:type="spellEnd"/>
+      <w:r>
+        <w:t xml:space="preserve"> * 2) + (</w:t>
+      </w:r>
+      <w:proofErr w:type="spellStart"/>
+      <w:r>
+        <w:t>nTriple</w:t>
       </w:r>
       <w:r>
         <w:t>s</w:t>
       </w:r>
-      <w:r>
-        <w:t xml:space="preserve"> * 3) + (nHomeRuns * 4) )  where nSingles is the number of singles, nDoubles is the number of doubles, nTriple</w:t>
+      <w:proofErr w:type="spellEnd"/>
+      <w:r>
+        <w:t xml:space="preserve"> * 3) + (</w:t>
+      </w:r>
+      <w:proofErr w:type="spellStart"/>
+      <w:r>
+        <w:t>nHomeRuns</w:t>
+      </w:r>
+      <w:proofErr w:type="spellEnd"/>
+      <w:r>
+        <w:t xml:space="preserve"> * 4) )  where </w:t>
+      </w:r>
+      <w:proofErr w:type="spellStart"/>
+      <w:r>
+        <w:t>nSingles</w:t>
+      </w:r>
+      <w:proofErr w:type="spellEnd"/>
+      <w:r>
+        <w:t xml:space="preserve"> is the number of singles, </w:t>
+      </w:r>
+      <w:proofErr w:type="spellStart"/>
+      <w:r>
+        <w:t>nDoubles</w:t>
+      </w:r>
+      <w:proofErr w:type="spellEnd"/>
+      <w:r>
+        <w:t xml:space="preserve"> is the number of doubles, </w:t>
+      </w:r>
+      <w:proofErr w:type="spellStart"/>
+      <w:r>
+        <w:t>nTriple</w:t>
       </w:r>
       <w:r>
         <w:t>s</w:t>
       </w:r>
-      <w:r>
-        <w:t xml:space="preserve"> is the number of triples and nHomeRuns is the number of home runs.</w:t>
+      <w:proofErr w:type="spellEnd"/>
+      <w:r>
+        <w:t xml:space="preserve"> is the number of triples and </w:t>
+      </w:r>
+      <w:proofErr w:type="spellStart"/>
+      <w:r>
+        <w:t>nHomeRuns</w:t>
+      </w:r>
+      <w:proofErr w:type="spellEnd"/>
+      <w:r>
+        <w:t xml:space="preserve"> is the number of home runs.</w:t>
       </w:r>
     </w:p>
     <w:p>
@@ -812,7 +933,15 @@
     </w:p>
     <w:p>
       <w:r>
-        <w:t xml:space="preserve">I would like to use OPS for both parts (performance/age prediction and PED usage) of analysis.  In order to do this analysis, I have done some internet research and found raw baseball data collected from 1871 to 2018 of major league baseball games.  All the above atomic data elements such as hits, at bats, etc are available and therefore OPS, OBP and SLG can be computed.  Thanks to Sean Lahman and others, they have created a database with yearly baseball statistics from 1871 to 2018.  The database has copyright 1996-2018 by Sean Lahman.  I have read the license agreement which is licensed under Creative Commons Attribution and will not restrict me from using this data.  The raw data needed will be from the 1954 to 2018.  </w:t>
+        <w:t xml:space="preserve">I would like to use OPS for both parts (performance/age prediction and PED usage) of analysis.  In order to do this analysis, I have done some internet research and found raw baseball data collected from 1871 to 2018 of major league baseball games.  All the above atomic data elements such as hits, at bats, </w:t>
+      </w:r>
+      <w:proofErr w:type="spellStart"/>
+      <w:r>
+        <w:t>etc</w:t>
+      </w:r>
+      <w:proofErr w:type="spellEnd"/>
+      <w:r>
+        <w:t xml:space="preserve"> are available and therefore OPS, OBP and SLG can be computed.  Thanks to Sean Lahman and others, they have created a database with yearly baseball statistics from 1871 to 2018.  The database has copyright 1996-2018 by Sean Lahman.  I have read the license agreement which is licensed under Creative Commons Attribution and will not restrict me from using this data.  The raw data needed will be from the 1954 to 2018.  </w:t>
       </w:r>
     </w:p>
     <w:p>
@@ -925,7 +1054,15 @@
         <w:t>So, if one of the 10 players</w:t>
       </w:r>
       <w:r>
-        <w:t xml:space="preserve"> has a</w:t>
+        <w:t xml:space="preserve"> </w:t>
+      </w:r>
+      <w:proofErr w:type="gramStart"/>
+      <w:r>
+        <w:t>has</w:t>
+      </w:r>
+      <w:proofErr w:type="gramEnd"/>
+      <w:r>
+        <w:t xml:space="preserve"> a</w:t>
       </w:r>
       <w:r>
         <w:t xml:space="preserve"> batting </w:t>
@@ -1115,7 +1252,15 @@
         <w:t>comes</w:t>
       </w:r>
       <w:r>
-        <w:t xml:space="preserve"> from Sean Lahman’s baseball data sets with batting performance collected from 1971 to 2018.  Models were built using a set of features without the use of RTM and with the use of RTM.  Various regression machine learning algorithms were implemented.  The algorithms were Linear Regression, Ridge Regression, Lasso Regression, </w:t>
+        <w:t xml:space="preserve"> from Sean </w:t>
+      </w:r>
+      <w:proofErr w:type="spellStart"/>
+      <w:r>
+        <w:t>Lahman’s</w:t>
+      </w:r>
+      <w:proofErr w:type="spellEnd"/>
+      <w:r>
+        <w:t xml:space="preserve"> baseball data sets with batting performance collected from 1971 to 2018.  Models were built using a set of features without the use of RTM and with the use of RTM.  Various regression machine learning algorithms were implemented.  The algorithms were Linear Regression, Ridge Regression, Lasso Regression, </w:t>
       </w:r>
       <w:r>
         <w:t xml:space="preserve">Non-Linear Regression, </w:t>
@@ -1133,7 +1278,21 @@
           <w:rPr>
             <w:rStyle w:val="Hyperlink"/>
           </w:rPr>
-          <w:t>GitHub Machine Learning Jupyter Notebook</w:t>
+          <w:t xml:space="preserve">GitHub Machine Learning </w:t>
+        </w:r>
+        <w:proofErr w:type="spellStart"/>
+        <w:r>
+          <w:rPr>
+            <w:rStyle w:val="Hyperlink"/>
+          </w:rPr>
+          <w:t>Jupyter</w:t>
+        </w:r>
+        <w:proofErr w:type="spellEnd"/>
+        <w:r>
+          <w:rPr>
+            <w:rStyle w:val="Hyperlink"/>
+          </w:rPr>
+          <w:t xml:space="preserve"> Notebook</w:t>
         </w:r>
       </w:hyperlink>
     </w:p>
@@ -1365,8 +1524,6 @@
           </wp:inline>
         </w:drawing>
       </w:r>
-      <w:bookmarkStart w:id="0" w:name="_GoBack"/>
-      <w:bookmarkEnd w:id="0"/>
     </w:p>
     <w:p>
       <w:r>
@@ -1787,9 +1944,19 @@
         <w:spacing w:after="60"/>
         <w:jc w:val="center"/>
       </w:pPr>
-      <w:r>
-        <w:t>TrueTalentVariance = (p * (1-p) ) / n or n = (p * (1-p)) / TrueTalentVariance</w:t>
-      </w:r>
+      <w:proofErr w:type="spellStart"/>
+      <w:r>
+        <w:t>TrueTalentVariance</w:t>
+      </w:r>
+      <w:proofErr w:type="spellEnd"/>
+      <w:r>
+        <w:t xml:space="preserve"> = (p * (1-p) ) / n or n = (p * (1-p)) / </w:t>
+      </w:r>
+      <w:proofErr w:type="spellStart"/>
+      <w:r>
+        <w:t>TrueTalentVariance</w:t>
+      </w:r>
+      <w:proofErr w:type="spellEnd"/>
     </w:p>
     <w:p>
       <w:pPr>
@@ -1818,10 +1985,18 @@
         <w:t xml:space="preserve">Next, </w:t>
       </w:r>
       <w:r>
-        <w:t>the rtm</w:t>
-      </w:r>
-      <w:r>
-        <w:t xml:space="preserve">TB needs to be calculated.  To get this value multiply the SLG by the number of rtm at bats. </w:t>
+        <w:t xml:space="preserve">the </w:t>
+      </w:r>
+      <w:proofErr w:type="spellStart"/>
+      <w:r>
+        <w:t>rtm</w:t>
+      </w:r>
+      <w:r>
+        <w:t>TB</w:t>
+      </w:r>
+      <w:proofErr w:type="spellEnd"/>
+      <w:r>
+        <w:t xml:space="preserve"> needs to be calculated.  To get this value multiply the SLG by the number of rtm at bats. </w:t>
       </w:r>
     </w:p>
     <w:p>
@@ -1851,10 +2026,23 @@
         <w:spacing w:after="60"/>
       </w:pPr>
       <w:r>
-        <w:t xml:space="preserve">For the rtmOBP, </w:t>
-      </w:r>
-      <w:r>
-        <w:t>rtmPA = n</w:t>
+        <w:t xml:space="preserve">For the </w:t>
+      </w:r>
+      <w:proofErr w:type="spellStart"/>
+      <w:r>
+        <w:t>rtmOBP</w:t>
+      </w:r>
+      <w:proofErr w:type="spellEnd"/>
+      <w:r>
+        <w:t xml:space="preserve">, </w:t>
+      </w:r>
+      <w:proofErr w:type="spellStart"/>
+      <w:r>
+        <w:t>rtmPA</w:t>
+      </w:r>
+      <w:proofErr w:type="spellEnd"/>
+      <w:r>
+        <w:t xml:space="preserve"> = n</w:t>
       </w:r>
       <w:r>
         <w:t xml:space="preserve"> = (.340 * (1-.340)) / .001074 = </w:t>
@@ -1880,7 +2068,15 @@
         <w:t>appearances</w:t>
       </w:r>
       <w:r>
-        <w:t xml:space="preserve">; rtmOB = 209.8255 * .340396 = </w:t>
+        <w:t xml:space="preserve">; </w:t>
+      </w:r>
+      <w:proofErr w:type="spellStart"/>
+      <w:r>
+        <w:t>rtmOB</w:t>
+      </w:r>
+      <w:proofErr w:type="spellEnd"/>
+      <w:r>
+        <w:t xml:space="preserve"> = 209.8255 * .340396 = </w:t>
       </w:r>
       <w:r>
         <w:rPr>
@@ -2026,8 +2222,13 @@
         <w:spacing w:after="60"/>
         <w:jc w:val="center"/>
       </w:pPr>
-      <w:r>
-        <w:t xml:space="preserve">ActualSLG =  </w:t>
+      <w:proofErr w:type="spellStart"/>
+      <w:r>
+        <w:t>ActualSLG</w:t>
+      </w:r>
+      <w:proofErr w:type="spellEnd"/>
+      <w:r>
+        <w:t xml:space="preserve"> =  </w:t>
       </w:r>
       <w:r>
         <w:t>334</w:t>
@@ -2048,7 +2249,15 @@
         <w:t xml:space="preserve"> = .566</w:t>
       </w:r>
       <w:r>
-        <w:t>,   rtmSLG = (</w:t>
+        <w:t xml:space="preserve">,   </w:t>
+      </w:r>
+      <w:proofErr w:type="spellStart"/>
+      <w:r>
+        <w:t>rtmSLG</w:t>
+      </w:r>
+      <w:proofErr w:type="spellEnd"/>
+      <w:r>
+        <w:t xml:space="preserve"> = (</w:t>
       </w:r>
       <w:r>
         <w:t>334</w:t>
@@ -2097,8 +2306,13 @@
         <w:spacing w:after="60"/>
         <w:jc w:val="center"/>
       </w:pPr>
-      <w:r>
-        <w:t xml:space="preserve">ActualOBP = </w:t>
+      <w:proofErr w:type="spellStart"/>
+      <w:r>
+        <w:t>ActualOBP</w:t>
+      </w:r>
+      <w:proofErr w:type="spellEnd"/>
+      <w:r>
+        <w:t xml:space="preserve"> = </w:t>
       </w:r>
       <w:r>
         <w:t>234</w:t>
@@ -2116,7 +2330,15 @@
         <w:t>= 352</w:t>
       </w:r>
       <w:r>
-        <w:t>,  rtmOBP = (</w:t>
+        <w:t xml:space="preserve">,  </w:t>
+      </w:r>
+      <w:proofErr w:type="spellStart"/>
+      <w:r>
+        <w:t>rtmOBP</w:t>
+      </w:r>
+      <w:proofErr w:type="spellEnd"/>
+      <w:r>
+        <w:t xml:space="preserve"> = (</w:t>
       </w:r>
       <w:r>
         <w:t>234</w:t>
@@ -2219,256 +2441,530 @@
     <w:p>
       <w:pPr>
         <w:spacing w:after="0"/>
-      </w:pPr>
-      <w:r>
-        <w:t>'ndecade'</w:t>
-      </w:r>
-      <w:r>
-        <w:t xml:space="preserve"> – current decade for the year in which the player participated (zero mean normalized).</w:t>
+        <w:rPr>
+          <w:sz w:val="18"/>
+          <w:szCs w:val="18"/>
+        </w:rPr>
+      </w:pPr>
+      <w:r>
+        <w:rPr>
+          <w:sz w:val="18"/>
+          <w:szCs w:val="18"/>
+        </w:rPr>
+        <w:t>'</w:t>
+      </w:r>
+      <w:proofErr w:type="spellStart"/>
+      <w:r>
+        <w:rPr>
+          <w:sz w:val="18"/>
+          <w:szCs w:val="18"/>
+        </w:rPr>
+        <w:t>ndecade</w:t>
+      </w:r>
+      <w:proofErr w:type="spellEnd"/>
+      <w:r>
+        <w:rPr>
+          <w:sz w:val="18"/>
+          <w:szCs w:val="18"/>
+        </w:rPr>
+        <w:t>' – current decade for the year in which the player participated (zero mean normalized).</w:t>
       </w:r>
     </w:p>
     <w:p>
       <w:pPr>
         <w:spacing w:after="0"/>
-      </w:pPr>
-      <w:r>
-        <w:t>'nage'</w:t>
-      </w:r>
-      <w:r>
-        <w:t xml:space="preserve"> – age of the player for each year played normalized (zero mean normalized).</w:t>
+        <w:rPr>
+          <w:sz w:val="18"/>
+          <w:szCs w:val="18"/>
+        </w:rPr>
+      </w:pPr>
+      <w:r>
+        <w:rPr>
+          <w:sz w:val="18"/>
+          <w:szCs w:val="18"/>
+        </w:rPr>
+        <w:t>'</w:t>
+      </w:r>
+      <w:proofErr w:type="spellStart"/>
+      <w:r>
+        <w:rPr>
+          <w:sz w:val="18"/>
+          <w:szCs w:val="18"/>
+        </w:rPr>
+        <w:t>nage</w:t>
+      </w:r>
+      <w:proofErr w:type="spellEnd"/>
+      <w:r>
+        <w:rPr>
+          <w:sz w:val="18"/>
+          <w:szCs w:val="18"/>
+        </w:rPr>
+        <w:t>' – age of the player for each year played normalized (zero mean normalized).</w:t>
       </w:r>
     </w:p>
     <w:p>
       <w:pPr>
         <w:spacing w:after="0"/>
-      </w:pPr>
-      <w:r>
-        <w:t>'nheight'</w:t>
-      </w:r>
-      <w:r>
-        <w:t xml:space="preserve"> – height of the player (zero mean normalized).   It turns out weight doesn’t affect the model.</w:t>
+        <w:rPr>
+          <w:sz w:val="18"/>
+          <w:szCs w:val="18"/>
+        </w:rPr>
+      </w:pPr>
+      <w:r>
+        <w:rPr>
+          <w:sz w:val="18"/>
+          <w:szCs w:val="18"/>
+        </w:rPr>
+        <w:t>'</w:t>
+      </w:r>
+      <w:proofErr w:type="spellStart"/>
+      <w:r>
+        <w:rPr>
+          <w:sz w:val="18"/>
+          <w:szCs w:val="18"/>
+        </w:rPr>
+        <w:t>nheight</w:t>
+      </w:r>
+      <w:proofErr w:type="spellEnd"/>
+      <w:r>
+        <w:rPr>
+          <w:sz w:val="18"/>
+          <w:szCs w:val="18"/>
+        </w:rPr>
+        <w:t>' – height of the player (zero mean normalized).   It turns out weight doesn’t affect the model.</w:t>
       </w:r>
     </w:p>
     <w:p>
       <w:pPr>
         <w:spacing w:after="0"/>
-      </w:pPr>
-      <w:r>
-        <w:t>'POS_1B'</w:t>
-      </w:r>
-      <w:r>
-        <w:t xml:space="preserve"> – bit map of 1 if player is a first baseman, 0 other</w:t>
-      </w:r>
-      <w:r>
+        <w:rPr>
+          <w:sz w:val="18"/>
+          <w:szCs w:val="18"/>
+        </w:rPr>
+      </w:pPr>
+      <w:r>
+        <w:rPr>
+          <w:sz w:val="18"/>
+          <w:szCs w:val="18"/>
+        </w:rPr>
+        <w:t>'POS_1B' – bit map of 1 if player is a first baseman, 0 other</w:t>
+      </w:r>
+      <w:r>
+        <w:rPr>
+          <w:sz w:val="18"/>
+          <w:szCs w:val="18"/>
+        </w:rPr>
         <w:t>w</w:t>
       </w:r>
       <w:r>
+        <w:rPr>
+          <w:sz w:val="18"/>
+          <w:szCs w:val="18"/>
+        </w:rPr>
         <w:t>i</w:t>
       </w:r>
       <w:r>
+        <w:rPr>
+          <w:sz w:val="18"/>
+          <w:szCs w:val="18"/>
+        </w:rPr>
         <w:t>s</w:t>
       </w:r>
       <w:r>
+        <w:rPr>
+          <w:sz w:val="18"/>
+          <w:szCs w:val="18"/>
+        </w:rPr>
         <w:t>e.</w:t>
       </w:r>
     </w:p>
     <w:p>
       <w:pPr>
         <w:spacing w:after="0"/>
-      </w:pPr>
-      <w:r>
-        <w:t>'POS_2B'</w:t>
-      </w:r>
-      <w:r>
-        <w:t xml:space="preserve"> – bit map of 1 if player is a second baseman, 0 othe</w:t>
-      </w:r>
-      <w:r>
+        <w:rPr>
+          <w:sz w:val="18"/>
+          <w:szCs w:val="18"/>
+        </w:rPr>
+      </w:pPr>
+      <w:r>
+        <w:rPr>
+          <w:sz w:val="18"/>
+          <w:szCs w:val="18"/>
+        </w:rPr>
+        <w:t>'POS_2B' – bit map of 1 if player is a second baseman, 0 othe</w:t>
+      </w:r>
+      <w:r>
+        <w:rPr>
+          <w:sz w:val="18"/>
+          <w:szCs w:val="18"/>
+        </w:rPr>
         <w:t>rw</w:t>
       </w:r>
       <w:r>
+        <w:rPr>
+          <w:sz w:val="18"/>
+          <w:szCs w:val="18"/>
+        </w:rPr>
         <w:t>i</w:t>
       </w:r>
       <w:r>
+        <w:rPr>
+          <w:sz w:val="18"/>
+          <w:szCs w:val="18"/>
+        </w:rPr>
         <w:t>s</w:t>
       </w:r>
       <w:r>
+        <w:rPr>
+          <w:sz w:val="18"/>
+          <w:szCs w:val="18"/>
+        </w:rPr>
         <w:t>e.</w:t>
       </w:r>
     </w:p>
     <w:p>
       <w:pPr>
         <w:spacing w:after="0"/>
-      </w:pPr>
-      <w:r>
-        <w:t>'POS_3B'</w:t>
-      </w:r>
-      <w:r>
-        <w:t xml:space="preserve"> – bit map of 1 if player is a third baseman, 0 other</w:t>
-      </w:r>
-      <w:r>
+        <w:rPr>
+          <w:sz w:val="18"/>
+          <w:szCs w:val="18"/>
+        </w:rPr>
+      </w:pPr>
+      <w:r>
+        <w:rPr>
+          <w:sz w:val="18"/>
+          <w:szCs w:val="18"/>
+        </w:rPr>
+        <w:t>'POS_3B' – bit map of 1 if player is a third baseman, 0 other</w:t>
+      </w:r>
+      <w:r>
+        <w:rPr>
+          <w:sz w:val="18"/>
+          <w:szCs w:val="18"/>
+        </w:rPr>
         <w:t>w</w:t>
       </w:r>
       <w:r>
+        <w:rPr>
+          <w:sz w:val="18"/>
+          <w:szCs w:val="18"/>
+        </w:rPr>
         <w:t>i</w:t>
       </w:r>
       <w:r>
+        <w:rPr>
+          <w:sz w:val="18"/>
+          <w:szCs w:val="18"/>
+        </w:rPr>
         <w:t>s</w:t>
       </w:r>
       <w:r>
+        <w:rPr>
+          <w:sz w:val="18"/>
+          <w:szCs w:val="18"/>
+        </w:rPr>
         <w:t>e.</w:t>
       </w:r>
     </w:p>
     <w:p>
       <w:pPr>
         <w:spacing w:after="0"/>
-      </w:pPr>
-      <w:r>
-        <w:t>'POS_SS'</w:t>
-      </w:r>
-      <w:r>
-        <w:t xml:space="preserve"> – bit map of 1 if player is a short stop baseman, 0 other</w:t>
-      </w:r>
-      <w:r>
+        <w:rPr>
+          <w:sz w:val="18"/>
+          <w:szCs w:val="18"/>
+        </w:rPr>
+      </w:pPr>
+      <w:r>
+        <w:rPr>
+          <w:sz w:val="18"/>
+          <w:szCs w:val="18"/>
+        </w:rPr>
+        <w:t>'POS_SS' – bit map of 1 if player is a short stop baseman, 0 other</w:t>
+      </w:r>
+      <w:r>
+        <w:rPr>
+          <w:sz w:val="18"/>
+          <w:szCs w:val="18"/>
+        </w:rPr>
         <w:t>w</w:t>
       </w:r>
       <w:r>
+        <w:rPr>
+          <w:sz w:val="18"/>
+          <w:szCs w:val="18"/>
+        </w:rPr>
         <w:t>i</w:t>
       </w:r>
       <w:r>
+        <w:rPr>
+          <w:sz w:val="18"/>
+          <w:szCs w:val="18"/>
+        </w:rPr>
         <w:t>s</w:t>
       </w:r>
       <w:r>
+        <w:rPr>
+          <w:sz w:val="18"/>
+          <w:szCs w:val="18"/>
+        </w:rPr>
         <w:t>e.</w:t>
       </w:r>
     </w:p>
     <w:p>
       <w:pPr>
         <w:spacing w:after="0"/>
-      </w:pPr>
-      <w:r>
-        <w:t>'POS_OF'</w:t>
-      </w:r>
-      <w:r>
-        <w:t xml:space="preserve"> – bit map of 1 if player is an outfielder, 0 other</w:t>
-      </w:r>
-      <w:r>
+        <w:rPr>
+          <w:sz w:val="18"/>
+          <w:szCs w:val="18"/>
+        </w:rPr>
+      </w:pPr>
+      <w:r>
+        <w:rPr>
+          <w:sz w:val="18"/>
+          <w:szCs w:val="18"/>
+        </w:rPr>
+        <w:t>'POS_OF' – bit map of 1 if player is an outfielder, 0 other</w:t>
+      </w:r>
+      <w:r>
+        <w:rPr>
+          <w:sz w:val="18"/>
+          <w:szCs w:val="18"/>
+        </w:rPr>
         <w:t>wise</w:t>
       </w:r>
       <w:r>
+        <w:rPr>
+          <w:sz w:val="18"/>
+          <w:szCs w:val="18"/>
+        </w:rPr>
         <w:t>.</w:t>
       </w:r>
     </w:p>
     <w:p>
       <w:pPr>
         <w:spacing w:after="0"/>
-      </w:pPr>
-      <w:r>
+        <w:rPr>
+          <w:sz w:val="18"/>
+          <w:szCs w:val="18"/>
+        </w:rPr>
+      </w:pPr>
+      <w:r>
+        <w:rPr>
+          <w:sz w:val="18"/>
+          <w:szCs w:val="18"/>
+        </w:rPr>
         <w:t>'lag1_rtm_nSLG'</w:t>
       </w:r>
       <w:r>
+        <w:rPr>
+          <w:sz w:val="18"/>
+          <w:szCs w:val="18"/>
+        </w:rPr>
         <w:t xml:space="preserve"> – previous year slugging with </w:t>
       </w:r>
       <w:r>
+        <w:rPr>
+          <w:sz w:val="18"/>
+          <w:szCs w:val="18"/>
+        </w:rPr>
         <w:t>regression towards the mean (</w:t>
       </w:r>
       <w:r>
+        <w:rPr>
+          <w:sz w:val="18"/>
+          <w:szCs w:val="18"/>
+        </w:rPr>
         <w:t>rtm</w:t>
       </w:r>
       <w:r>
+        <w:rPr>
+          <w:sz w:val="18"/>
+          <w:szCs w:val="18"/>
+        </w:rPr>
         <w:t>)</w:t>
       </w:r>
       <w:r>
+        <w:rPr>
+          <w:sz w:val="18"/>
+          <w:szCs w:val="18"/>
+        </w:rPr>
         <w:t xml:space="preserve"> applied (zero mean </w:t>
       </w:r>
       <w:r>
+        <w:rPr>
+          <w:sz w:val="18"/>
+          <w:szCs w:val="18"/>
+        </w:rPr>
         <w:t xml:space="preserve"> </w:t>
       </w:r>
       <w:r>
+        <w:rPr>
+          <w:sz w:val="18"/>
+          <w:szCs w:val="18"/>
+        </w:rPr>
         <w:tab/>
       </w:r>
       <w:r>
+        <w:rPr>
+          <w:sz w:val="18"/>
+          <w:szCs w:val="18"/>
+        </w:rPr>
         <w:tab/>
         <w:t xml:space="preserve">                   </w:t>
       </w:r>
       <w:r>
+        <w:rPr>
+          <w:sz w:val="18"/>
+          <w:szCs w:val="18"/>
+        </w:rPr>
         <w:t>normalized).</w:t>
       </w:r>
     </w:p>
     <w:p>
       <w:pPr>
         <w:spacing w:after="0"/>
-      </w:pPr>
-      <w:r>
+        <w:rPr>
+          <w:sz w:val="18"/>
+          <w:szCs w:val="18"/>
+        </w:rPr>
+      </w:pPr>
+      <w:r>
+        <w:rPr>
+          <w:sz w:val="18"/>
+          <w:szCs w:val="18"/>
+        </w:rPr>
         <w:t>'lag1_rtm_ncSLG'</w:t>
       </w:r>
       <w:r>
+        <w:rPr>
+          <w:sz w:val="18"/>
+          <w:szCs w:val="18"/>
+        </w:rPr>
         <w:t xml:space="preserve"> – previous year slugging with rtm applied (zero mean normalized).</w:t>
       </w:r>
     </w:p>
     <w:p>
       <w:pPr>
         <w:spacing w:after="0"/>
-      </w:pPr>
-      <w:r>
+        <w:rPr>
+          <w:sz w:val="18"/>
+          <w:szCs w:val="18"/>
+        </w:rPr>
+      </w:pPr>
+      <w:r>
+        <w:rPr>
+          <w:sz w:val="18"/>
+          <w:szCs w:val="18"/>
+        </w:rPr>
         <w:t>'lag1_rtm_nOBP'</w:t>
       </w:r>
       <w:r>
+        <w:rPr>
+          <w:sz w:val="18"/>
+          <w:szCs w:val="18"/>
+        </w:rPr>
         <w:t xml:space="preserve"> – previous year on base percentage with rtm applied (zero mean normalized).</w:t>
       </w:r>
     </w:p>
     <w:p>
       <w:pPr>
         <w:spacing w:after="0"/>
-      </w:pPr>
-      <w:r>
+        <w:rPr>
+          <w:sz w:val="18"/>
+          <w:szCs w:val="18"/>
+        </w:rPr>
+      </w:pPr>
+      <w:r>
+        <w:rPr>
+          <w:sz w:val="18"/>
+          <w:szCs w:val="18"/>
+        </w:rPr>
         <w:t>'lag1_rtm_ncOBP'</w:t>
       </w:r>
       <w:r>
+        <w:rPr>
+          <w:sz w:val="18"/>
+          <w:szCs w:val="18"/>
+        </w:rPr>
         <w:t xml:space="preserve"> – previous year career on base percentage with rtm applied (zero mean normalized).</w:t>
       </w:r>
     </w:p>
     <w:p>
       <w:pPr>
         <w:spacing w:after="0"/>
-      </w:pPr>
-      <w:r>
+        <w:rPr>
+          <w:sz w:val="18"/>
+          <w:szCs w:val="18"/>
+        </w:rPr>
+      </w:pPr>
+      <w:r>
+        <w:rPr>
+          <w:sz w:val="18"/>
+          <w:szCs w:val="18"/>
+        </w:rPr>
         <w:t>'lag1_rtm_nOPS'</w:t>
       </w:r>
       <w:r>
+        <w:rPr>
+          <w:sz w:val="18"/>
+          <w:szCs w:val="18"/>
+        </w:rPr>
         <w:t xml:space="preserve"> – previous year on base plus slugging with rtm applied (zero mean normalized).</w:t>
       </w:r>
     </w:p>
     <w:p>
       <w:pPr>
         <w:spacing w:after="0"/>
-      </w:pPr>
-      <w:r>
+        <w:rPr>
+          <w:sz w:val="18"/>
+          <w:szCs w:val="18"/>
+        </w:rPr>
+      </w:pPr>
+      <w:r>
+        <w:rPr>
+          <w:sz w:val="18"/>
+          <w:szCs w:val="18"/>
+        </w:rPr>
         <w:t>'lag1_rtm_ncOPS'</w:t>
       </w:r>
       <w:r>
+        <w:rPr>
+          <w:sz w:val="18"/>
+          <w:szCs w:val="18"/>
+        </w:rPr>
         <w:t xml:space="preserve"> – previous year career on base plus slugging with rtm applied (zero mean normalized).</w:t>
       </w:r>
     </w:p>
     <w:p>
       <w:pPr>
         <w:spacing w:after="0"/>
-      </w:pPr>
-      <w:r>
-        <w:t>'lag1_rtm_nHR'</w:t>
-      </w:r>
-      <w:r>
-        <w:t xml:space="preserve"> – previous year Home Runs with rtm applied (zero mean normalized).</w:t>
+        <w:rPr>
+          <w:sz w:val="18"/>
+          <w:szCs w:val="18"/>
+        </w:rPr>
+      </w:pPr>
+      <w:r>
+        <w:rPr>
+          <w:sz w:val="18"/>
+          <w:szCs w:val="18"/>
+        </w:rPr>
+        <w:t>'lag1_rtm_nHR' – previous year Home Runs with rtm applied (zero mean normalized).</w:t>
       </w:r>
     </w:p>
     <w:p>
       <w:pPr>
         <w:spacing w:after="0"/>
-      </w:pPr>
-      <w:r>
-        <w:t>'lag1_rtm_ncHR'</w:t>
-      </w:r>
-      <w:r>
-        <w:t xml:space="preserve"> – previous year career Home Runs with rtm applied (zero mean normalized).</w:t>
+        <w:rPr>
+          <w:sz w:val="18"/>
+          <w:szCs w:val="18"/>
+        </w:rPr>
+      </w:pPr>
+      <w:r>
+        <w:rPr>
+          <w:sz w:val="18"/>
+          <w:szCs w:val="18"/>
+        </w:rPr>
+        <w:t>'lag1_rtm_ncHR' – previous year career Home Runs with rtm applied (zero mean normalized).</w:t>
       </w:r>
     </w:p>
     <w:p>
@@ -2502,46 +2998,7 @@
         <w:t xml:space="preserve"> regression towards the mean features.  </w:t>
       </w:r>
       <w:r>
-        <w:t>In addition, a</w:t>
-      </w:r>
-      <w:r>
-        <w:t xml:space="preserve"> comparison was performed with non-regression toward the mean features</w:t>
-      </w:r>
-      <w:r>
-        <w:t xml:space="preserve"> (same features as above without rtm applied)</w:t>
-      </w:r>
-      <w:r>
-        <w:t xml:space="preserve"> and </w:t>
-      </w:r>
-      <w:r>
-        <w:t xml:space="preserve">rtm features with the results of the </w:t>
-      </w:r>
-      <w:r>
-        <w:t>comparison</w:t>
-      </w:r>
-      <w:r>
-        <w:t>s</w:t>
-      </w:r>
-      <w:r>
-        <w:t xml:space="preserve"> below.  For the comparisons, t</w:t>
-      </w:r>
-      <w:r>
-        <w:t xml:space="preserve">he two machines learning algorithms used were XGBoost and Ridge regression.   </w:t>
-      </w:r>
-      <w:r>
-        <w:t>T</w:t>
-      </w:r>
-      <w:r>
-        <w:t xml:space="preserve">he following </w:t>
-      </w:r>
-      <w:r>
-        <w:t>are</w:t>
-      </w:r>
-      <w:r>
-        <w:t xml:space="preserve"> the R-Squared results of 10 runs</w:t>
-      </w:r>
-      <w:r>
-        <w:t xml:space="preserve"> using the XGBoost algorithm.  </w:t>
+        <w:t xml:space="preserve">After each machine learning run, the results of the run by player by year are written to an excel spreadsheet for comparison purposes.  Here are the results of the average actual OPS vs. Predicted OPS of the entire test set.  </w:t>
       </w:r>
     </w:p>
     <w:p>
@@ -2551,18 +3008,18 @@
     </w:p>
     <w:p>
       <w:pPr>
+        <w:spacing w:after="0"/>
         <w:jc w:val="center"/>
       </w:pPr>
       <w:r>
         <w:rPr>
           <w:noProof/>
         </w:rPr>
-        <w:lastRenderedPageBreak/>
         <w:drawing>
-          <wp:inline distT="0" distB="0" distL="0" distR="0" wp14:anchorId="72719429" wp14:editId="50DD9FA7">
-            <wp:extent cx="4732511" cy="2772888"/>
-            <wp:effectExtent l="0" t="0" r="0" b="8890"/>
-            <wp:docPr id="10" name="Picture 10"/>
+          <wp:inline distT="0" distB="0" distL="0" distR="0" wp14:anchorId="48A55752" wp14:editId="516251F2">
+            <wp:extent cx="4578162" cy="2256311"/>
+            <wp:effectExtent l="0" t="0" r="0" b="0"/>
+            <wp:docPr id="9" name="Picture 9"/>
             <wp:cNvGraphicFramePr>
               <a:graphicFrameLocks xmlns:a="http://schemas.openxmlformats.org/drawingml/2006/main" noChangeAspect="1"/>
             </wp:cNvGraphicFramePr>
@@ -2582,7 +3039,7 @@
                   <pic:spPr>
                     <a:xfrm>
                       <a:off x="0" y="0"/>
-                      <a:ext cx="4756051" cy="2786680"/>
+                      <a:ext cx="4615419" cy="2274673"/>
                     </a:xfrm>
                     <a:prstGeom prst="rect">
                       <a:avLst/>
@@ -2596,9 +3053,33 @@
       </w:r>
     </w:p>
     <w:p>
-      <w:r>
-        <w:t>The following are the results from using the Ridge Regression machine learning algorithm.</w:t>
-      </w:r>
+      <w:pPr>
+        <w:spacing w:after="0"/>
+      </w:pPr>
+    </w:p>
+    <w:p>
+      <w:pPr>
+        <w:spacing w:after="0"/>
+      </w:pPr>
+      <w:r>
+        <w:t xml:space="preserve">See the </w:t>
+      </w:r>
+      <w:proofErr w:type="spellStart"/>
+      <w:r>
+        <w:t>Jupyter</w:t>
+      </w:r>
+      <w:proofErr w:type="spellEnd"/>
+      <w:r>
+        <w:t xml:space="preserve"> Notebook for individual performance comparisons.  </w:t>
+      </w:r>
+      <w:r>
+        <w:t xml:space="preserve">In addition, a comparison was performed with non-regression toward the mean features (same features as above without rtm applied) and rtm features with the results of the comparisons below.  For the comparisons, the two machines learning algorithms used were XGBoost and Ridge regression.   The following are the R-Squared results of 10 runs using the XGBoost algorithm.  </w:t>
+      </w:r>
+    </w:p>
+    <w:p>
+      <w:pPr>
+        <w:spacing w:after="0"/>
+      </w:pPr>
     </w:p>
     <w:p>
       <w:pPr>
@@ -2609,10 +3090,10 @@
           <w:noProof/>
         </w:rPr>
         <w:drawing>
-          <wp:inline distT="0" distB="0" distL="0" distR="0" wp14:anchorId="27181D4F" wp14:editId="3D2D5017">
-            <wp:extent cx="4839195" cy="2643113"/>
-            <wp:effectExtent l="0" t="0" r="0" b="5080"/>
-            <wp:docPr id="23" name="Picture 23"/>
+          <wp:inline distT="0" distB="0" distL="0" distR="0" wp14:anchorId="298490EA" wp14:editId="62AF5A73">
+            <wp:extent cx="4580796" cy="2867891"/>
+            <wp:effectExtent l="0" t="0" r="0" b="8890"/>
+            <wp:docPr id="11" name="Picture 11"/>
             <wp:cNvGraphicFramePr>
               <a:graphicFrameLocks xmlns:a="http://schemas.openxmlformats.org/drawingml/2006/main" noChangeAspect="1"/>
             </wp:cNvGraphicFramePr>
@@ -2632,7 +3113,7 @@
                   <pic:spPr>
                     <a:xfrm>
                       <a:off x="0" y="0"/>
-                      <a:ext cx="4865595" cy="2657533"/>
+                      <a:ext cx="4592869" cy="2875450"/>
                     </a:xfrm>
                     <a:prstGeom prst="rect">
                       <a:avLst/>
@@ -2647,139 +3128,7 @@
     </w:p>
     <w:p>
       <w:r>
-        <w:t>As you can see from the testing set results</w:t>
-      </w:r>
-      <w:r>
-        <w:t>,</w:t>
-      </w:r>
-      <w:r>
-        <w:t xml:space="preserve"> the regression towards the mean features did better than the features without regression towards the mean every time.  XGBoost results were </w:t>
-      </w:r>
-      <w:r>
-        <w:t>3.</w:t>
-      </w:r>
-      <w:r>
-        <w:t>8</w:t>
-      </w:r>
-      <w:r>
-        <w:t xml:space="preserve">% better and Ridge Regression results were </w:t>
-      </w:r>
-      <w:r>
-        <w:t>8.4</w:t>
-      </w:r>
-      <w:r>
-        <w:t>% better</w:t>
-      </w:r>
-      <w:r>
-        <w:t xml:space="preserve"> using rtm</w:t>
-      </w:r>
-      <w:r>
-        <w:t xml:space="preserve">.  </w:t>
-      </w:r>
-    </w:p>
-    <w:p>
-      <w:r>
-        <w:t>The models were run with a training  set and a testing set with 80% training and 20% testing.  A custom training</w:t>
-      </w:r>
-      <w:r>
-        <w:t xml:space="preserve"> / </w:t>
-      </w:r>
-      <w:r>
-        <w:t xml:space="preserve">test split algorithm was used in favor of the standard train_test_split() function.  Given a player’s career, there should be no player that is split across the training / testing sets.  That is, given a player, all yearly career statistics for this player should either be in the training set or the test set but not both.  In this way, the training set does not see </w:t>
-      </w:r>
-      <w:r>
-        <w:t>any years of a</w:t>
-      </w:r>
-      <w:r>
-        <w:t xml:space="preserve"> player</w:t>
-      </w:r>
-      <w:r>
-        <w:t xml:space="preserve"> who is being predicted in the testing set.   </w:t>
-      </w:r>
-    </w:p>
-    <w:p>
-      <w:r>
-        <w:t xml:space="preserve">The </w:t>
-      </w:r>
-      <w:r>
-        <w:t xml:space="preserve">training set </w:t>
-      </w:r>
-      <w:r>
-        <w:t xml:space="preserve">input to the model </w:t>
-      </w:r>
-      <w:r>
-        <w:t xml:space="preserve">consisted of all data from 1954 to 2018 </w:t>
-      </w:r>
-      <w:r>
-        <w:t>exclud</w:t>
-      </w:r>
-      <w:r>
-        <w:t>ing</w:t>
-      </w:r>
-      <w:r>
-        <w:t xml:space="preserve"> player</w:t>
-      </w:r>
-      <w:r>
-        <w:t>s</w:t>
-      </w:r>
-      <w:r>
-        <w:t xml:space="preserve"> who had less than 300 at bats (AB) in a given year.  The purpose of this was to exclude pitchers who were </w:t>
-      </w:r>
-      <w:r>
-        <w:lastRenderedPageBreak/>
-        <w:t>included in the data as well as utility players</w:t>
-      </w:r>
-      <w:r>
-        <w:t xml:space="preserve"> and other players who did not have much playing time</w:t>
-      </w:r>
-      <w:r>
-        <w:t xml:space="preserve">.  My interest is players who are starters and play full time.  </w:t>
-      </w:r>
-    </w:p>
-    <w:p>
-      <w:r>
-        <w:t xml:space="preserve">The testing set also excluded players with less than 300 at bats.  In addition, analysis was performed and any player with an OPS of .300 or less or an OPS of 1.2 or greater was excluded as they full outside two standard deviations of OPS values.  Players with age of 19 or under and players 38 and over were also excluded as they fell well outside two standard deviations for player ages.   </w:t>
-      </w:r>
-    </w:p>
-    <w:p>
-      <w:pPr>
-        <w:rPr>
-          <w:b/>
-          <w:bCs/>
-        </w:rPr>
-      </w:pPr>
-      <w:r>
-        <w:rPr>
-          <w:b/>
-          <w:bCs/>
-        </w:rPr>
-        <w:t>“Steroid Era” Analysis</w:t>
-      </w:r>
-    </w:p>
-    <w:p>
-      <w:r>
-        <w:t xml:space="preserve">The “steroid era” in baseball was a dark time for MLB baseball.  Even today some of the greatest players of all time are not in MLB’s Hall of Fame because of suspected steroid use.  Mark McGuire is one such example.  There is no exact start and end date to the steroid era.  ESPN has defined it as starting in the later 1980’s and ending in the late 2000’s.   Others have defined it to be from 1993 to 2003.  The latter definition will be used for this project.  In 2003, MLB introduced performance enhancing drug testing.  Analysis of hitting performance of the pre-steroid era (1982 to 1992), the steroid era and post-steroid era (2004 to 2014) will be performed.  I would like to know </w:t>
-      </w:r>
-      <w:r>
-        <w:t xml:space="preserve">if the steroid era conclusively </w:t>
-      </w:r>
-      <w:r>
-        <w:t>show</w:t>
-      </w:r>
-      <w:r>
-        <w:t>ed</w:t>
-      </w:r>
-      <w:r>
-        <w:t xml:space="preserve"> a significant advantage to player’s performance using OPS as a metric.  </w:t>
-      </w:r>
-      <w:r>
-        <w:t xml:space="preserve"> Figure </w:t>
-      </w:r>
-      <w:r>
-        <w:t>6</w:t>
-      </w:r>
-      <w:r>
-        <w:t xml:space="preserve"> shows a times series plot with two fitted curves, one overfitted with polynomial degrees 40 and one properly fitted with polynomial degree 3.  </w:t>
+        <w:t>The following are the results from using the Ridge Regression machine learning algorithm.</w:t>
       </w:r>
     </w:p>
     <w:p>
@@ -2791,10 +3140,10 @@
           <w:noProof/>
         </w:rPr>
         <w:drawing>
-          <wp:inline distT="0" distB="0" distL="0" distR="0" wp14:anchorId="63C50CEE" wp14:editId="7CFF3BEC">
-            <wp:extent cx="5997899" cy="2729552"/>
-            <wp:effectExtent l="0" t="0" r="3175" b="0"/>
-            <wp:docPr id="22" name="Picture 22"/>
+          <wp:inline distT="0" distB="0" distL="0" distR="0" wp14:anchorId="1A377057" wp14:editId="6E0A7428">
+            <wp:extent cx="4524499" cy="2865033"/>
+            <wp:effectExtent l="0" t="0" r="0" b="0"/>
+            <wp:docPr id="24" name="Picture 24"/>
             <wp:cNvGraphicFramePr>
               <a:graphicFrameLocks xmlns:a="http://schemas.openxmlformats.org/drawingml/2006/main" noChangeAspect="1"/>
             </wp:cNvGraphicFramePr>
@@ -2814,7 +3163,7 @@
                   <pic:spPr>
                     <a:xfrm>
                       <a:off x="0" y="0"/>
-                      <a:ext cx="6032149" cy="2745139"/>
+                      <a:ext cx="4536015" cy="2872325"/>
                     </a:xfrm>
                     <a:prstGeom prst="rect">
                       <a:avLst/>
@@ -2829,37 +3178,103 @@
     </w:p>
     <w:p>
       <w:r>
-        <w:t>My customer is analysts who refuse to let players who took (or suspected of taking) performance enhancing drugs (PEDs) into the hall of fame because of unfair advantage.  It is also for fans who want more information on the subject.  Did they really have an advantage?</w:t>
-      </w:r>
-      <w:r>
-        <w:t xml:space="preserve">  A lot of work in this area has already been done, but I wanted to know for myself.</w:t>
-      </w:r>
-      <w:r>
-        <w:t xml:space="preserve">  Figure 3 shows an interesting trend.  From about 1970, the OPS performance numbers gradually increased up until about 2009.  They did not start in the steroid era, they started well before that.  You could argue that starting in the </w:t>
-      </w:r>
-      <w:r>
-        <w:t>early</w:t>
-      </w:r>
-      <w:r>
-        <w:t xml:space="preserve"> 19</w:t>
-      </w:r>
-      <w:r>
-        <w:t>7</w:t>
-      </w:r>
-      <w:r>
-        <w:t>0’s</w:t>
-      </w:r>
-      <w:r>
-        <w:t xml:space="preserve">, the performance numbers gradually started to increase.  In early 1990’s it looks as if the performance numbers accelerated a bit.  </w:t>
-      </w:r>
-      <w:r>
-        <w:t>However, f</w:t>
-      </w:r>
-      <w:r>
-        <w:t xml:space="preserve">rom my research, there isn’t enough evidence to conclusively say the steroid era players had an advantage.  </w:t>
-      </w:r>
-      <w:r>
-        <w:t>The OPS performance numbers started increasing well before that era.</w:t>
+        <w:t>As you can see from the testing set results</w:t>
+      </w:r>
+      <w:r>
+        <w:t>,</w:t>
+      </w:r>
+      <w:r>
+        <w:t xml:space="preserve"> the regression towards the mean features did better than the features without regression towards the mean every time.  XGBoost results were </w:t>
+      </w:r>
+      <w:r>
+        <w:t>3.</w:t>
+      </w:r>
+      <w:r>
+        <w:t>8</w:t>
+      </w:r>
+      <w:r>
+        <w:t xml:space="preserve">% better and Ridge Regression results were </w:t>
+      </w:r>
+      <w:r>
+        <w:t>8.4</w:t>
+      </w:r>
+      <w:r>
+        <w:t>% better</w:t>
+      </w:r>
+      <w:r>
+        <w:t xml:space="preserve"> using rtm</w:t>
+      </w:r>
+      <w:r>
+        <w:t xml:space="preserve">.  </w:t>
+      </w:r>
+    </w:p>
+    <w:p>
+      <w:r>
+        <w:lastRenderedPageBreak/>
+        <w:t>The models were run with a training  set and a testing set with 80% training and 20% testing.  A custom training</w:t>
+      </w:r>
+      <w:r>
+        <w:t xml:space="preserve"> / </w:t>
+      </w:r>
+      <w:r>
+        <w:t xml:space="preserve">test split algorithm was used in favor of the standard </w:t>
+      </w:r>
+      <w:proofErr w:type="spellStart"/>
+      <w:r>
+        <w:t>train_test_split</w:t>
+      </w:r>
+      <w:proofErr w:type="spellEnd"/>
+      <w:r>
+        <w:t xml:space="preserve">() function.  Given a player’s career, there should be no player that is split across the training / testing sets.  That is, given a player, all yearly career statistics for this player should either be in the training set or the test set but not both.  In this way, the training set does not see </w:t>
+      </w:r>
+      <w:r>
+        <w:t>any years of a</w:t>
+      </w:r>
+      <w:r>
+        <w:t xml:space="preserve"> player</w:t>
+      </w:r>
+      <w:r>
+        <w:t xml:space="preserve"> who is being predicted in the testing set.   </w:t>
+      </w:r>
+    </w:p>
+    <w:p>
+      <w:r>
+        <w:t xml:space="preserve">The </w:t>
+      </w:r>
+      <w:r>
+        <w:t xml:space="preserve">training set </w:t>
+      </w:r>
+      <w:r>
+        <w:t xml:space="preserve">input to the model </w:t>
+      </w:r>
+      <w:r>
+        <w:t xml:space="preserve">consisted of all data from 1954 to 2018 </w:t>
+      </w:r>
+      <w:r>
+        <w:t>exclud</w:t>
+      </w:r>
+      <w:r>
+        <w:t>ing</w:t>
+      </w:r>
+      <w:r>
+        <w:t xml:space="preserve"> player</w:t>
+      </w:r>
+      <w:r>
+        <w:t>s</w:t>
+      </w:r>
+      <w:r>
+        <w:t xml:space="preserve"> who had less than 300 at bats (AB) in a given year.  The purpose of this was to exclude pitchers who were included in the data as well as utility players</w:t>
+      </w:r>
+      <w:r>
+        <w:t xml:space="preserve"> and other players who did not have much playing time</w:t>
+      </w:r>
+      <w:r>
+        <w:t xml:space="preserve">.  My interest is players who are starters and play full time.  </w:t>
+      </w:r>
+    </w:p>
+    <w:p>
+      <w:r>
+        <w:t xml:space="preserve">The testing set also excluded players with less than 300 at bats.  In addition, analysis was performed and any player with an OPS of .300 or less or an OPS of 1.2 or greater was excluded as they full outside two standard deviations of OPS values.  Players with age of 19 or under and players 38 and over were also excluded as they fell well outside two standard deviations for player ages.   </w:t>
       </w:r>
     </w:p>
     <w:p>
@@ -2874,33 +3289,33 @@
           <w:b/>
           <w:bCs/>
         </w:rPr>
-        <w:lastRenderedPageBreak/>
-        <w:t xml:space="preserve">Stages of </w:t>
-      </w:r>
-      <w:r>
-        <w:rPr>
-          <w:b/>
-          <w:bCs/>
-        </w:rPr>
-        <w:t xml:space="preserve">the End-To-End </w:t>
-      </w:r>
-      <w:r>
-        <w:rPr>
-          <w:b/>
-          <w:bCs/>
-        </w:rPr>
-        <w:t>Process</w:t>
-      </w:r>
-    </w:p>
-    <w:p>
-      <w:r>
-        <w:t>There are f</w:t>
-      </w:r>
-      <w:r>
-        <w:t>ive</w:t>
-      </w:r>
-      <w:r>
-        <w:t xml:space="preserve"> main components of the baseball analysis process:</w:t>
+        <w:t>“Steroid Era” Analysis</w:t>
+      </w:r>
+    </w:p>
+    <w:p>
+      <w:r>
+        <w:t xml:space="preserve">The “steroid era” in baseball was a dark time for MLB baseball.  Even today some of the greatest players of all time are not in MLB’s Hall of Fame because of suspected steroid use.  Mark McGuire is one such example.  There is no exact start and end date to the steroid era.  ESPN has defined it as starting in the later 1980’s and ending in the late 2000’s.   Others have defined it to be from 1993 to 2003.  The latter definition will be used for this project.  In 2003, MLB introduced performance enhancing drug testing.  Analysis of hitting performance of the pre-steroid era (1982 to 1992), the steroid era and post-steroid era (2004 to 2014) will be performed.  I would like to know </w:t>
+      </w:r>
+      <w:r>
+        <w:t xml:space="preserve">if the steroid era conclusively </w:t>
+      </w:r>
+      <w:r>
+        <w:t>show</w:t>
+      </w:r>
+      <w:r>
+        <w:t>ed</w:t>
+      </w:r>
+      <w:r>
+        <w:t xml:space="preserve"> a significant advantage to player’s performance using OPS as a metric.  </w:t>
+      </w:r>
+      <w:r>
+        <w:t xml:space="preserve"> Figure </w:t>
+      </w:r>
+      <w:r>
+        <w:t>6</w:t>
+      </w:r>
+      <w:r>
+        <w:t xml:space="preserve"> shows a times series plot with two fitted curves, one overfitted with polynomial degrees 40 and one properly fitted with polynomial degree 3.  </w:t>
       </w:r>
     </w:p>
     <w:p>
@@ -2912,10 +3327,10 @@
           <w:noProof/>
         </w:rPr>
         <w:drawing>
-          <wp:inline distT="0" distB="0" distL="0" distR="0" wp14:anchorId="0AC37517" wp14:editId="67A344CD">
-            <wp:extent cx="4376057" cy="2456389"/>
-            <wp:effectExtent l="0" t="0" r="5715" b="1270"/>
-            <wp:docPr id="5" name="Picture 5"/>
+          <wp:inline distT="0" distB="0" distL="0" distR="0" wp14:anchorId="63C50CEE" wp14:editId="7CFF3BEC">
+            <wp:extent cx="5997899" cy="2729552"/>
+            <wp:effectExtent l="0" t="0" r="3175" b="0"/>
+            <wp:docPr id="22" name="Picture 22"/>
             <wp:cNvGraphicFramePr>
               <a:graphicFrameLocks xmlns:a="http://schemas.openxmlformats.org/drawingml/2006/main" noChangeAspect="1"/>
             </wp:cNvGraphicFramePr>
@@ -2935,7 +3350,7 @@
                   <pic:spPr>
                     <a:xfrm>
                       <a:off x="0" y="0"/>
-                      <a:ext cx="4382031" cy="2459742"/>
+                      <a:ext cx="6032149" cy="2745139"/>
                     </a:xfrm>
                     <a:prstGeom prst="rect">
                       <a:avLst/>
@@ -2949,39 +3364,43 @@
       </w:r>
     </w:p>
     <w:p>
-      <w:pPr>
-        <w:spacing w:after="0"/>
-      </w:pPr>
-      <w:r>
-        <w:t>The f</w:t>
-      </w:r>
-      <w:r>
-        <w:t>ive</w:t>
-      </w:r>
-      <w:r>
-        <w:t xml:space="preserve"> steps are Data Wrangling, Data Validation, Data Visualization</w:t>
-      </w:r>
-      <w:r>
-        <w:t>,</w:t>
-      </w:r>
-      <w:r>
-        <w:t xml:space="preserve"> Statistical Analysis</w:t>
-      </w:r>
-      <w:r>
-        <w:t xml:space="preserve"> and Machine Learning</w:t>
-      </w:r>
-      <w:r>
-        <w:t xml:space="preserve">.  </w:t>
-      </w:r>
-    </w:p>
-    <w:p>
-      <w:pPr>
-        <w:spacing w:after="0"/>
-      </w:pPr>
-    </w:p>
-    <w:p>
-      <w:pPr>
-        <w:spacing w:after="0"/>
+      <w:r>
+        <w:lastRenderedPageBreak/>
+        <w:t>My customer is analysts who refuse to let players who took (or suspected of taking) performance enhancing drugs (PEDs) into the hall of fame because of unfair advantage.  It is also for fans who want more information on the subject.  Did they really have an advantage?</w:t>
+      </w:r>
+      <w:r>
+        <w:t xml:space="preserve">  A lot of work in this area has already been done, but I wanted to know for myself.</w:t>
+      </w:r>
+      <w:r>
+        <w:t xml:space="preserve">  Figure 3 shows an interesting trend.  From about 1970, the OPS performance numbers gradually increased up until about 2009.  They did not start in the steroid era, they started well before that.  You could argue that starting in the </w:t>
+      </w:r>
+      <w:r>
+        <w:t>early</w:t>
+      </w:r>
+      <w:r>
+        <w:t xml:space="preserve"> 19</w:t>
+      </w:r>
+      <w:r>
+        <w:t>7</w:t>
+      </w:r>
+      <w:r>
+        <w:t>0’s</w:t>
+      </w:r>
+      <w:r>
+        <w:t xml:space="preserve">, the performance numbers gradually started to increase.  In early 1990’s it looks as if the performance numbers accelerated a bit.  </w:t>
+      </w:r>
+      <w:r>
+        <w:t>However, f</w:t>
+      </w:r>
+      <w:r>
+        <w:t xml:space="preserve">rom my research, there isn’t enough evidence to conclusively say the steroid era players had an advantage.  </w:t>
+      </w:r>
+      <w:r>
+        <w:t>The OPS performance numbers started increasing well before that era.</w:t>
+      </w:r>
+    </w:p>
+    <w:p>
+      <w:pPr>
         <w:rPr>
           <w:b/>
           <w:bCs/>
@@ -2992,96 +3411,63 @@
           <w:b/>
           <w:bCs/>
         </w:rPr>
-        <w:t>Data Wrangling</w:t>
-      </w:r>
-    </w:p>
-    <w:p>
-      <w:pPr>
-        <w:spacing w:after="0"/>
+        <w:br w:type="page"/>
+      </w:r>
+    </w:p>
+    <w:p>
+      <w:pPr>
+        <w:rPr>
+          <w:b/>
+          <w:bCs/>
+        </w:rPr>
+      </w:pPr>
+      <w:r>
+        <w:rPr>
+          <w:b/>
+          <w:bCs/>
+        </w:rPr>
+        <w:lastRenderedPageBreak/>
+        <w:t xml:space="preserve">Stages of </w:t>
+      </w:r>
+      <w:r>
+        <w:rPr>
+          <w:b/>
+          <w:bCs/>
+        </w:rPr>
+        <w:t xml:space="preserve">the End-To-End </w:t>
+      </w:r>
+      <w:r>
+        <w:rPr>
+          <w:b/>
+          <w:bCs/>
+        </w:rPr>
+        <w:t>Process</w:t>
+      </w:r>
+    </w:p>
+    <w:p>
+      <w:r>
+        <w:t>There are f</w:t>
+      </w:r>
+      <w:r>
+        <w:t>ive</w:t>
+      </w:r>
+      <w:r>
+        <w:t xml:space="preserve"> main components of the baseball analysis process:</w:t>
+      </w:r>
+    </w:p>
+    <w:p>
+      <w:pPr>
+        <w:jc w:val="center"/>
+      </w:pPr>
+      <w:r>
         <w:rPr>
           <w:noProof/>
         </w:rPr>
-      </w:pPr>
-      <w:r>
-        <w:br/>
-      </w:r>
-      <w:r>
-        <w:t>The first step is</w:t>
-      </w:r>
-      <w:r>
-        <w:t xml:space="preserve"> Data Wrangling.  Data was downloaded from the S</w:t>
-      </w:r>
-      <w:r>
-        <w:t>ean</w:t>
-      </w:r>
-      <w:r>
-        <w:t xml:space="preserve"> Lahman site and staged for loading.  There were three main data entities that were loaded: Batting, Player and Position data.  Why only use data from 1954 when data was available from 1871 onwards?  The sacrifice fly was not tracked consistently until 1954.  According to Wikipedia, </w:t>
-      </w:r>
-      <w:r>
-        <w:rPr>
-          <w:rFonts w:cstheme="minorHAnsi"/>
-        </w:rPr>
-        <w:t>“</w:t>
-      </w:r>
-      <w:r>
-        <w:rPr>
-          <w:rFonts w:cstheme="minorHAnsi"/>
-          <w:color w:val="222222"/>
-          <w:shd w:val="clear" w:color="auto" w:fill="FFFFFF"/>
-        </w:rPr>
-        <w:t>batters have not been charged with a time at-bat for a sacrifice hit since 1893, but baseball has changed the sacrifice fly rule multiple times. The sacrifice fly as a statistical category was instituted in 1908, only to be discontinued in 1931. The rule was again adopted in 1939, only to be eliminated again in 1940, before being adopted for the last time in 1954</w:t>
-      </w:r>
-      <w:r>
-        <w:rPr>
-          <w:rFonts w:cstheme="minorHAnsi"/>
-          <w:color w:val="222222"/>
-          <w:shd w:val="clear" w:color="auto" w:fill="FFFFFF"/>
-        </w:rPr>
-        <w:t>”.  Sacrifice flies are required for OPS calculation, and for this reason only data from 1954 onward is</w:t>
-      </w:r>
-      <w:r>
-        <w:rPr>
-          <w:rFonts w:cstheme="minorHAnsi"/>
-          <w:color w:val="222222"/>
-          <w:shd w:val="clear" w:color="auto" w:fill="FFFFFF"/>
-        </w:rPr>
-        <w:t xml:space="preserve"> u</w:t>
-      </w:r>
-      <w:r>
-        <w:rPr>
-          <w:rFonts w:cstheme="minorHAnsi"/>
-          <w:color w:val="222222"/>
-          <w:shd w:val="clear" w:color="auto" w:fill="FFFFFF"/>
-        </w:rPr>
-        <w:t xml:space="preserve">sed.  </w:t>
-      </w:r>
-      <w:r>
-        <w:rPr>
-          <w:rFonts w:cstheme="minorHAnsi"/>
-          <w:color w:val="222222"/>
-          <w:shd w:val="clear" w:color="auto" w:fill="FFFFFF"/>
-        </w:rPr>
-        <w:t xml:space="preserve"> Here is the process for Data Wrangling:</w:t>
-      </w:r>
-    </w:p>
-    <w:p>
-      <w:pPr>
-        <w:jc w:val="center"/>
-        <w:rPr>
-          <w:rFonts w:cstheme="minorHAnsi"/>
-          <w:color w:val="222222"/>
-          <w:shd w:val="clear" w:color="auto" w:fill="FFFFFF"/>
-        </w:rPr>
-      </w:pPr>
-      <w:r>
-        <w:rPr>
-          <w:noProof/>
-        </w:rPr>
         <w:drawing>
-          <wp:inline distT="0" distB="0" distL="0" distR="0" wp14:anchorId="1125818E" wp14:editId="1D4164C4">
-            <wp:extent cx="4197350" cy="2493818"/>
-            <wp:effectExtent l="0" t="0" r="0" b="1905"/>
-            <wp:docPr id="6" name="Picture 6"/>
+          <wp:inline distT="0" distB="0" distL="0" distR="0" wp14:anchorId="71B98BF8" wp14:editId="361BF549">
+            <wp:extent cx="4102925" cy="2301320"/>
+            <wp:effectExtent l="0" t="0" r="0" b="3810"/>
+            <wp:docPr id="25" name="Picture 25"/>
             <wp:cNvGraphicFramePr>
               <a:graphicFrameLocks xmlns:a="http://schemas.openxmlformats.org/drawingml/2006/main" noChangeAspect="1"/>
             </wp:cNvGraphicFramePr>
@@ -3101,7 +3487,7 @@
                   <pic:spPr>
                     <a:xfrm>
                       <a:off x="0" y="0"/>
-                      <a:ext cx="4215737" cy="2504743"/>
+                      <a:ext cx="4105076" cy="2302527"/>
                     </a:xfrm>
                     <a:prstGeom prst="rect">
                       <a:avLst/>
@@ -3116,42 +3502,270 @@
     </w:p>
     <w:p>
       <w:pPr>
+        <w:spacing w:after="0"/>
+      </w:pPr>
+      <w:r>
+        <w:t>The f</w:t>
+      </w:r>
+      <w:r>
+        <w:t>ive</w:t>
+      </w:r>
+      <w:r>
+        <w:t xml:space="preserve"> steps are Data Wrangling, Data Validation, Data Visualization</w:t>
+      </w:r>
+      <w:r>
+        <w:t>,</w:t>
+      </w:r>
+      <w:r>
+        <w:t xml:space="preserve"> Statistical Analysis</w:t>
+      </w:r>
+      <w:r>
+        <w:t xml:space="preserve"> and Machine Learning</w:t>
+      </w:r>
+      <w:r>
+        <w:t xml:space="preserve">.  </w:t>
+      </w:r>
+    </w:p>
+    <w:p>
+      <w:pPr>
+        <w:spacing w:after="0"/>
+      </w:pPr>
+    </w:p>
+    <w:p>
+      <w:pPr>
+        <w:spacing w:after="0"/>
+        <w:rPr>
+          <w:b/>
+          <w:bCs/>
+        </w:rPr>
+      </w:pPr>
+      <w:r>
+        <w:rPr>
+          <w:b/>
+          <w:bCs/>
+        </w:rPr>
+        <w:t>Data Wrangling</w:t>
+      </w:r>
+    </w:p>
+    <w:p>
+      <w:pPr>
+        <w:spacing w:after="0"/>
+        <w:rPr>
+          <w:noProof/>
+        </w:rPr>
+      </w:pPr>
+      <w:r>
+        <w:br/>
+      </w:r>
+      <w:r>
+        <w:t>The first step is</w:t>
+      </w:r>
+      <w:r>
+        <w:t xml:space="preserve"> Data Wrangling.  Data was downloaded from the S</w:t>
+      </w:r>
+      <w:r>
+        <w:t>ean</w:t>
+      </w:r>
+      <w:r>
+        <w:t xml:space="preserve"> Lahman site and staged for loading.  There were three main data entities that were loaded: Batting, Player and Position data.  Why only use data from 1954 when data was available from 1871 onwards?  The sacrifice fly was not tracked consistently until 1954.  According to Wikipedia, </w:t>
+      </w:r>
+      <w:r>
+        <w:rPr>
+          <w:rFonts w:cstheme="minorHAnsi"/>
+        </w:rPr>
+        <w:t>“</w:t>
+      </w:r>
+      <w:r>
         <w:rPr>
           <w:rFonts w:cstheme="minorHAnsi"/>
           <w:color w:val="222222"/>
           <w:shd w:val="clear" w:color="auto" w:fill="FFFFFF"/>
         </w:rPr>
-      </w:pPr>
+        <w:t>batters have not been charged with a time at-bat for a sacrifice hit since 1893, but baseball has changed the sacrifice fly rule multiple times. The sacrifice fly as a statistical category was instituted in 1908, only to be discontinued in 1931. The rule was again adopted in 1939, only to be eliminated again in 1940, before being adopted for the last time in 1954</w:t>
+      </w:r>
       <w:r>
         <w:rPr>
           <w:rFonts w:cstheme="minorHAnsi"/>
           <w:color w:val="222222"/>
           <w:shd w:val="clear" w:color="auto" w:fill="FFFFFF"/>
         </w:rPr>
+        <w:t>”.  Sacrifice flies are required for OPS calculation, and for this reason only data from 1954 onward is</w:t>
+      </w:r>
+      <w:r>
+        <w:rPr>
+          <w:rFonts w:cstheme="minorHAnsi"/>
+          <w:color w:val="222222"/>
+          <w:shd w:val="clear" w:color="auto" w:fill="FFFFFF"/>
+        </w:rPr>
+        <w:t xml:space="preserve"> u</w:t>
+      </w:r>
+      <w:r>
+        <w:rPr>
+          <w:rFonts w:cstheme="minorHAnsi"/>
+          <w:color w:val="222222"/>
+          <w:shd w:val="clear" w:color="auto" w:fill="FFFFFF"/>
+        </w:rPr>
+        <w:t xml:space="preserve">sed.  </w:t>
+      </w:r>
+      <w:r>
+        <w:rPr>
+          <w:rFonts w:cstheme="minorHAnsi"/>
+          <w:color w:val="222222"/>
+          <w:shd w:val="clear" w:color="auto" w:fill="FFFFFF"/>
+        </w:rPr>
+        <w:t xml:space="preserve"> Here is the process for Data Wrangling:</w:t>
+      </w:r>
+    </w:p>
+    <w:p>
+      <w:pPr>
+        <w:jc w:val="center"/>
+        <w:rPr>
+          <w:rFonts w:cstheme="minorHAnsi"/>
+          <w:color w:val="222222"/>
+          <w:shd w:val="clear" w:color="auto" w:fill="FFFFFF"/>
+        </w:rPr>
+      </w:pPr>
+      <w:r>
+        <w:rPr>
+          <w:noProof/>
+        </w:rPr>
+        <w:drawing>
+          <wp:inline distT="0" distB="0" distL="0" distR="0" wp14:anchorId="4CB383FE" wp14:editId="13C63F30">
+            <wp:extent cx="3989232" cy="2428504"/>
+            <wp:effectExtent l="0" t="0" r="0" b="0"/>
+            <wp:docPr id="26" name="Picture 26"/>
+            <wp:cNvGraphicFramePr>
+              <a:graphicFrameLocks xmlns:a="http://schemas.openxmlformats.org/drawingml/2006/main" noChangeAspect="1"/>
+            </wp:cNvGraphicFramePr>
+            <a:graphic xmlns:a="http://schemas.openxmlformats.org/drawingml/2006/main">
+              <a:graphicData uri="http://schemas.openxmlformats.org/drawingml/2006/picture">
+                <pic:pic xmlns:pic="http://schemas.openxmlformats.org/drawingml/2006/picture">
+                  <pic:nvPicPr>
+                    <pic:cNvPr id="1" name=""/>
+                    <pic:cNvPicPr/>
+                  </pic:nvPicPr>
+                  <pic:blipFill>
+                    <a:blip r:embed="rId29"/>
+                    <a:stretch>
+                      <a:fillRect/>
+                    </a:stretch>
+                  </pic:blipFill>
+                  <pic:spPr>
+                    <a:xfrm>
+                      <a:off x="0" y="0"/>
+                      <a:ext cx="4042046" cy="2460655"/>
+                    </a:xfrm>
+                    <a:prstGeom prst="rect">
+                      <a:avLst/>
+                    </a:prstGeom>
+                  </pic:spPr>
+                </pic:pic>
+              </a:graphicData>
+            </a:graphic>
+          </wp:inline>
+        </w:drawing>
+      </w:r>
+    </w:p>
+    <w:p>
+      <w:pPr>
+        <w:rPr>
+          <w:rFonts w:cstheme="minorHAnsi"/>
+          <w:color w:val="222222"/>
+          <w:shd w:val="clear" w:color="auto" w:fill="FFFFFF"/>
+        </w:rPr>
+      </w:pPr>
+      <w:r>
+        <w:rPr>
+          <w:rFonts w:cstheme="minorHAnsi"/>
+          <w:color w:val="222222"/>
+          <w:shd w:val="clear" w:color="auto" w:fill="FFFFFF"/>
+        </w:rPr>
         <w:lastRenderedPageBreak/>
-        <w:t xml:space="preserve">A data quality assessment was performed, the three entities were joined, additional columns were added and the DataFrame was written to a CSV file to be used in downstream processes.  </w:t>
-      </w:r>
+        <w:t xml:space="preserve">A data quality assessment was performed, the three entities were joined, additional columns were added and the </w:t>
+      </w:r>
+      <w:proofErr w:type="spellStart"/>
       <w:r>
         <w:rPr>
           <w:rFonts w:cstheme="minorHAnsi"/>
           <w:color w:val="222222"/>
           <w:shd w:val="clear" w:color="auto" w:fill="FFFFFF"/>
         </w:rPr>
-        <w:t>Here is a link to the code:</w:t>
+        <w:t>DataFrame</w:t>
+      </w:r>
+      <w:proofErr w:type="spellEnd"/>
+      <w:r>
+        <w:rPr>
+          <w:rFonts w:cstheme="minorHAnsi"/>
+          <w:color w:val="222222"/>
+          <w:shd w:val="clear" w:color="auto" w:fill="FFFFFF"/>
+        </w:rPr>
+        <w:t xml:space="preserve"> was written to a CSV file to be used in downstream processes.  </w:t>
+      </w:r>
+      <w:r>
+        <w:rPr>
+          <w:rFonts w:cstheme="minorHAnsi"/>
+          <w:color w:val="222222"/>
+          <w:shd w:val="clear" w:color="auto" w:fill="FFFFFF"/>
+        </w:rPr>
+        <w:t>Here is a link to the code</w:t>
+      </w:r>
+      <w:r>
+        <w:rPr>
+          <w:rFonts w:cstheme="minorHAnsi"/>
+          <w:color w:val="222222"/>
+          <w:shd w:val="clear" w:color="auto" w:fill="FFFFFF"/>
+        </w:rPr>
+        <w:t xml:space="preserve"> bases</w:t>
+      </w:r>
+      <w:r>
+        <w:rPr>
+          <w:rFonts w:cstheme="minorHAnsi"/>
+          <w:color w:val="222222"/>
+          <w:shd w:val="clear" w:color="auto" w:fill="FFFFFF"/>
+        </w:rPr>
+        <w:t>:</w:t>
       </w:r>
     </w:p>
     <w:p>
       <w:pPr>
         <w:rPr>
           <w:rStyle w:val="Hyperlink"/>
-        </w:rPr>
-      </w:pPr>
-      <w:hyperlink r:id="rId29" w:history="1">
+          <w:color w:val="auto"/>
+          <w:u w:val="none"/>
+        </w:rPr>
+      </w:pPr>
+      <w:hyperlink r:id="rId30" w:history="1">
         <w:r>
           <w:rPr>
             <w:rStyle w:val="Hyperlink"/>
           </w:rPr>
           <w:t>GitHub Data Wrangling Code</w:t>
+        </w:r>
+      </w:hyperlink>
+      <w:r>
+        <w:rPr>
+          <w:rStyle w:val="Hyperlink"/>
+          <w:u w:val="none"/>
+        </w:rPr>
+        <w:t xml:space="preserve"> , </w:t>
+      </w:r>
+      <w:hyperlink r:id="rId31" w:history="1">
+        <w:r>
+          <w:rPr>
+            <w:rStyle w:val="Hyperlink"/>
+          </w:rPr>
+          <w:t>Data Wrangling rtm Code</w:t>
+        </w:r>
+      </w:hyperlink>
+      <w:r>
+        <w:t xml:space="preserve"> , </w:t>
+      </w:r>
+      <w:hyperlink r:id="rId32" w:history="1">
+        <w:r>
+          <w:rPr>
+            <w:rStyle w:val="Hyperlink"/>
+          </w:rPr>
+          <w:t>Data Wrangling Lag Code</w:t>
         </w:r>
       </w:hyperlink>
     </w:p>
@@ -3306,7 +3920,7 @@
                     <pic:cNvPicPr/>
                   </pic:nvPicPr>
                   <pic:blipFill>
-                    <a:blip r:embed="rId30"/>
+                    <a:blip r:embed="rId33"/>
                     <a:stretch>
                       <a:fillRect/>
                     </a:stretch>
@@ -3406,7 +4020,7 @@
           <w:rStyle w:val="Hyperlink"/>
         </w:rPr>
       </w:pPr>
-      <w:hyperlink r:id="rId31" w:history="1">
+      <w:hyperlink r:id="rId34" w:history="1">
         <w:r>
           <w:rPr>
             <w:rStyle w:val="Hyperlink"/>
@@ -3513,155 +4127,6 @@
             <wp:extent cx="4299045" cy="2712165"/>
             <wp:effectExtent l="0" t="0" r="6350" b="0"/>
             <wp:docPr id="14" name="Picture 14"/>
-            <wp:cNvGraphicFramePr>
-              <a:graphicFrameLocks xmlns:a="http://schemas.openxmlformats.org/drawingml/2006/main" noChangeAspect="1"/>
-            </wp:cNvGraphicFramePr>
-            <a:graphic xmlns:a="http://schemas.openxmlformats.org/drawingml/2006/main">
-              <a:graphicData uri="http://schemas.openxmlformats.org/drawingml/2006/picture">
-                <pic:pic xmlns:pic="http://schemas.openxmlformats.org/drawingml/2006/picture">
-                  <pic:nvPicPr>
-                    <pic:cNvPr id="1" name=""/>
-                    <pic:cNvPicPr/>
-                  </pic:nvPicPr>
-                  <pic:blipFill>
-                    <a:blip r:embed="rId32"/>
-                    <a:stretch>
-                      <a:fillRect/>
-                    </a:stretch>
-                  </pic:blipFill>
-                  <pic:spPr>
-                    <a:xfrm>
-                      <a:off x="0" y="0"/>
-                      <a:ext cx="4305004" cy="2715924"/>
-                    </a:xfrm>
-                    <a:prstGeom prst="rect">
-                      <a:avLst/>
-                    </a:prstGeom>
-                  </pic:spPr>
-                </pic:pic>
-              </a:graphicData>
-            </a:graphic>
-          </wp:inline>
-        </w:drawing>
-      </w:r>
-    </w:p>
-    <w:p>
-      <w:pPr>
-        <w:rPr>
-          <w:rFonts w:cstheme="minorHAnsi"/>
-          <w:color w:val="222222"/>
-          <w:shd w:val="clear" w:color="auto" w:fill="FFFFFF"/>
-        </w:rPr>
-      </w:pPr>
-      <w:r>
-        <w:rPr>
-          <w:rFonts w:cstheme="minorHAnsi"/>
-          <w:color w:val="222222"/>
-          <w:shd w:val="clear" w:color="auto" w:fill="FFFFFF"/>
-        </w:rPr>
-        <w:t>Here are the links to the Fox Sports article and the link to the data visualization Jupyter Notebook.</w:t>
-      </w:r>
-    </w:p>
-    <w:p>
-      <w:pPr>
-        <w:spacing w:after="0"/>
-      </w:pPr>
-      <w:r>
-        <w:t>Fox Sports Article:</w:t>
-      </w:r>
-    </w:p>
-    <w:p>
-      <w:pPr>
-        <w:spacing w:after="0"/>
-      </w:pPr>
-      <w:hyperlink r:id="rId33" w:history="1">
-        <w:r>
-          <w:rPr>
-            <w:rStyle w:val="Hyperlink"/>
-          </w:rPr>
-          <w:t>Fox Sports MLB's Most Lucrative Contracts</w:t>
-        </w:r>
-      </w:hyperlink>
-    </w:p>
-    <w:p>
-      <w:pPr>
-        <w:spacing w:after="0"/>
-      </w:pPr>
-    </w:p>
-    <w:p>
-      <w:pPr>
-        <w:spacing w:after="0"/>
-      </w:pPr>
-      <w:r>
-        <w:t>Jupyter Notebook – Data Visualizations</w:t>
-      </w:r>
-    </w:p>
-    <w:p>
-      <w:pPr>
-        <w:rPr>
-          <w:rStyle w:val="Hyperlink"/>
-        </w:rPr>
-      </w:pPr>
-      <w:hyperlink r:id="rId34" w:history="1">
-        <w:r>
-          <w:rPr>
-            <w:rStyle w:val="Hyperlink"/>
-          </w:rPr>
-          <w:t>GitHub Exploratory Data Analysis</w:t>
-        </w:r>
-      </w:hyperlink>
-    </w:p>
-    <w:p>
-      <w:pPr>
-        <w:rPr>
-          <w:rFonts w:cstheme="minorHAnsi"/>
-          <w:color w:val="0000FF"/>
-          <w:u w:val="single"/>
-        </w:rPr>
-      </w:pPr>
-      <w:r>
-        <w:rPr>
-          <w:rFonts w:cstheme="minorHAnsi"/>
-          <w:color w:val="333333"/>
-          <w:shd w:val="clear" w:color="auto" w:fill="FFFFFF"/>
-        </w:rPr>
-        <w:t>If you get an error, it is likely caused by “</w:t>
-      </w:r>
-      <w:r>
-        <w:rPr>
-          <w:rFonts w:cstheme="minorHAnsi"/>
-          <w:color w:val="333333"/>
-          <w:shd w:val="clear" w:color="auto" w:fill="FFFFFF"/>
-        </w:rPr>
-        <w:t>GitHub API rate limit exceeded</w:t>
-      </w:r>
-      <w:r>
-        <w:rPr>
-          <w:rFonts w:cstheme="minorHAnsi"/>
-          <w:color w:val="333333"/>
-          <w:shd w:val="clear" w:color="auto" w:fill="FFFFFF"/>
-        </w:rPr>
-        <w:t>”.  You’ll have to try later.</w:t>
-      </w:r>
-    </w:p>
-    <w:p>
-      <w:r>
-        <w:t>The two charts that are most interesting to me are the OPS trend of lucrative contracts and the scatter plot of players looking for trends.</w:t>
-      </w:r>
-    </w:p>
-    <w:p>
-      <w:pPr>
-        <w:jc w:val="center"/>
-      </w:pPr>
-      <w:r>
-        <w:rPr>
-          <w:noProof/>
-        </w:rPr>
-        <w:drawing>
-          <wp:inline distT="0" distB="0" distL="0" distR="0" wp14:anchorId="3959C988" wp14:editId="5331AF7B">
-            <wp:extent cx="5403026" cy="2613546"/>
-            <wp:effectExtent l="0" t="0" r="7620" b="0"/>
-            <wp:docPr id="15" name="Picture 15"/>
             <wp:cNvGraphicFramePr>
               <a:graphicFrameLocks xmlns:a="http://schemas.openxmlformats.org/drawingml/2006/main" noChangeAspect="1"/>
             </wp:cNvGraphicFramePr>
@@ -3681,7 +4146,7 @@
                   <pic:spPr>
                     <a:xfrm>
                       <a:off x="0" y="0"/>
-                      <a:ext cx="5426592" cy="2624945"/>
+                      <a:ext cx="4305004" cy="2715924"/>
                     </a:xfrm>
                     <a:prstGeom prst="rect">
                       <a:avLst/>
@@ -3708,45 +4173,144 @@
           <w:color w:val="222222"/>
           <w:shd w:val="clear" w:color="auto" w:fill="FFFFFF"/>
         </w:rPr>
-        <w:t xml:space="preserve">What is interesting to me is the average signing age is 28 years of age.  Looking at the above chart, you can see that player performance degrades over time shortly after the contract is signed.   </w:t>
-      </w:r>
-    </w:p>
-    <w:p>
-      <w:pPr>
+        <w:t xml:space="preserve">Here are the links to the Fox Sports article and the link to the data visualization </w:t>
+      </w:r>
+      <w:proofErr w:type="spellStart"/>
+      <w:r>
         <w:rPr>
           <w:rFonts w:cstheme="minorHAnsi"/>
           <w:color w:val="222222"/>
           <w:shd w:val="clear" w:color="auto" w:fill="FFFFFF"/>
         </w:rPr>
-      </w:pPr>
+        <w:t>Jupyter</w:t>
+      </w:r>
+      <w:proofErr w:type="spellEnd"/>
       <w:r>
         <w:rPr>
           <w:rFonts w:cstheme="minorHAnsi"/>
           <w:color w:val="222222"/>
           <w:shd w:val="clear" w:color="auto" w:fill="FFFFFF"/>
         </w:rPr>
-        <w:lastRenderedPageBreak/>
+        <w:t xml:space="preserve"> Notebook.</w:t>
+      </w:r>
+    </w:p>
+    <w:p>
+      <w:pPr>
+        <w:spacing w:after="0"/>
+      </w:pPr>
+      <w:r>
+        <w:t>Fox Sports Article:</w:t>
+      </w:r>
+    </w:p>
+    <w:p>
+      <w:pPr>
+        <w:spacing w:after="0"/>
+      </w:pPr>
+      <w:hyperlink r:id="rId36" w:history="1">
+        <w:r>
+          <w:rPr>
+            <w:rStyle w:val="Hyperlink"/>
+          </w:rPr>
+          <w:t>Fox Sports MLB's Most Lucrative Contracts</w:t>
+        </w:r>
+      </w:hyperlink>
+    </w:p>
+    <w:p>
+      <w:pPr>
+        <w:spacing w:after="0"/>
+      </w:pPr>
+    </w:p>
+    <w:p>
+      <w:pPr>
+        <w:spacing w:after="0"/>
+      </w:pPr>
+      <w:proofErr w:type="spellStart"/>
+      <w:r>
+        <w:t>Jupyter</w:t>
+      </w:r>
+      <w:proofErr w:type="spellEnd"/>
+      <w:r>
+        <w:t xml:space="preserve"> Notebook – Data Visualizations</w:t>
+      </w:r>
+    </w:p>
+    <w:p>
+      <w:pPr>
+        <w:spacing w:after="0"/>
+      </w:pPr>
+    </w:p>
+    <w:p>
+      <w:pPr>
+        <w:rPr>
+          <w:rStyle w:val="Hyperlink"/>
+        </w:rPr>
+      </w:pPr>
+      <w:hyperlink r:id="rId37" w:history="1">
+        <w:r>
+          <w:rPr>
+            <w:rStyle w:val="Hyperlink"/>
+          </w:rPr>
+          <w:t>GitHub Exploratory Data Analysis</w:t>
+        </w:r>
+      </w:hyperlink>
+    </w:p>
+    <w:p>
+      <w:pPr>
+        <w:rPr>
+          <w:rFonts w:cstheme="minorHAnsi"/>
+          <w:color w:val="0000FF"/>
+          <w:u w:val="single"/>
+        </w:rPr>
+      </w:pPr>
+      <w:r>
+        <w:rPr>
+          <w:rFonts w:cstheme="minorHAnsi"/>
+          <w:color w:val="333333"/>
+          <w:shd w:val="clear" w:color="auto" w:fill="FFFFFF"/>
+        </w:rPr>
+        <w:t>If you get an error, it is likely caused by “</w:t>
+      </w:r>
+      <w:r>
+        <w:rPr>
+          <w:rFonts w:cstheme="minorHAnsi"/>
+          <w:color w:val="333333"/>
+          <w:shd w:val="clear" w:color="auto" w:fill="FFFFFF"/>
+        </w:rPr>
+        <w:t>GitHub API rate limit exceeded</w:t>
+      </w:r>
+      <w:r>
+        <w:rPr>
+          <w:rFonts w:cstheme="minorHAnsi"/>
+          <w:color w:val="333333"/>
+          <w:shd w:val="clear" w:color="auto" w:fill="FFFFFF"/>
+        </w:rPr>
+        <w:t>”.  You’ll have to try later.</w:t>
+      </w:r>
+    </w:p>
+    <w:p>
+      <w:pPr>
+        <w:rPr>
+          <w:rFonts w:cstheme="minorHAnsi"/>
+          <w:color w:val="222222"/>
+          <w:shd w:val="clear" w:color="auto" w:fill="FFFFFF"/>
+        </w:rPr>
+      </w:pPr>
+      <w:r>
+        <w:rPr>
+          <w:rFonts w:cstheme="minorHAnsi"/>
+          <w:color w:val="222222"/>
+          <w:shd w:val="clear" w:color="auto" w:fill="FFFFFF"/>
+        </w:rPr>
         <w:t>Below is the scatter plot of all MLB players from 1954 to 2018.  Note the bands of colors representing different categories of players.</w:t>
       </w:r>
-    </w:p>
-    <w:p>
-      <w:pPr>
-        <w:jc w:val="center"/>
-        <w:rPr>
-          <w:rFonts w:cstheme="minorHAnsi"/>
-          <w:color w:val="222222"/>
-          <w:shd w:val="clear" w:color="auto" w:fill="FFFFFF"/>
-        </w:rPr>
-      </w:pPr>
       <w:r>
         <w:rPr>
           <w:noProof/>
         </w:rPr>
         <w:drawing>
-          <wp:inline distT="0" distB="0" distL="0" distR="0" wp14:anchorId="4ED47958" wp14:editId="3694DF15">
-            <wp:extent cx="4879075" cy="2825750"/>
-            <wp:effectExtent l="0" t="0" r="0" b="0"/>
-            <wp:docPr id="16" name="Picture 16"/>
+          <wp:inline distT="0" distB="0" distL="0" distR="0" wp14:anchorId="57D1AE83" wp14:editId="76AD0403">
+            <wp:extent cx="5651619" cy="2980707"/>
+            <wp:effectExtent l="0" t="0" r="6350" b="0"/>
+            <wp:docPr id="38" name="Picture 38"/>
             <wp:cNvGraphicFramePr>
               <a:graphicFrameLocks xmlns:a="http://schemas.openxmlformats.org/drawingml/2006/main" noChangeAspect="1"/>
             </wp:cNvGraphicFramePr>
@@ -3758,7 +4322,7 @@
                     <pic:cNvPicPr/>
                   </pic:nvPicPr>
                   <pic:blipFill>
-                    <a:blip r:embed="rId36"/>
+                    <a:blip r:embed="rId38"/>
                     <a:stretch>
                       <a:fillRect/>
                     </a:stretch>
@@ -3766,7 +4330,7 @@
                   <pic:spPr>
                     <a:xfrm>
                       <a:off x="0" y="0"/>
-                      <a:ext cx="4883664" cy="2828408"/>
+                      <a:ext cx="5665689" cy="2988128"/>
                     </a:xfrm>
                     <a:prstGeom prst="rect">
                       <a:avLst/>
@@ -3793,6 +4357,15 @@
           <w:color w:val="222222"/>
           <w:shd w:val="clear" w:color="auto" w:fill="FFFFFF"/>
         </w:rPr>
+        <w:lastRenderedPageBreak/>
+        <w:t xml:space="preserve">Initially, with one single color it was very difficult to visualize anything.  </w:t>
+      </w:r>
+      <w:r>
+        <w:rPr>
+          <w:rFonts w:cstheme="minorHAnsi"/>
+          <w:color w:val="222222"/>
+          <w:shd w:val="clear" w:color="auto" w:fill="FFFFFF"/>
+        </w:rPr>
         <w:t xml:space="preserve">You can already observe in the color bands that there is an upswing in performance of each category </w:t>
       </w:r>
       <w:r>
@@ -3896,231 +4469,10 @@
           <w:noProof/>
         </w:rPr>
         <w:drawing>
-          <wp:inline distT="0" distB="0" distL="0" distR="0" wp14:anchorId="2092CA2A" wp14:editId="2D099203">
-            <wp:extent cx="4202864" cy="2765639"/>
-            <wp:effectExtent l="0" t="0" r="7620" b="0"/>
-            <wp:docPr id="21" name="Picture 21"/>
-            <wp:cNvGraphicFramePr>
-              <a:graphicFrameLocks xmlns:a="http://schemas.openxmlformats.org/drawingml/2006/main" noChangeAspect="1"/>
-            </wp:cNvGraphicFramePr>
-            <a:graphic xmlns:a="http://schemas.openxmlformats.org/drawingml/2006/main">
-              <a:graphicData uri="http://schemas.openxmlformats.org/drawingml/2006/picture">
-                <pic:pic xmlns:pic="http://schemas.openxmlformats.org/drawingml/2006/picture">
-                  <pic:nvPicPr>
-                    <pic:cNvPr id="1" name=""/>
-                    <pic:cNvPicPr/>
-                  </pic:nvPicPr>
-                  <pic:blipFill>
-                    <a:blip r:embed="rId37"/>
-                    <a:stretch>
-                      <a:fillRect/>
-                    </a:stretch>
-                  </pic:blipFill>
-                  <pic:spPr>
-                    <a:xfrm>
-                      <a:off x="0" y="0"/>
-                      <a:ext cx="4225977" cy="2780848"/>
-                    </a:xfrm>
-                    <a:prstGeom prst="rect">
-                      <a:avLst/>
-                    </a:prstGeom>
-                  </pic:spPr>
-                </pic:pic>
-              </a:graphicData>
-            </a:graphic>
-          </wp:inline>
-        </w:drawing>
-      </w:r>
-    </w:p>
-    <w:p>
-      <w:pPr>
-        <w:rPr>
-          <w:rFonts w:cstheme="minorHAnsi"/>
-          <w:color w:val="222222"/>
-          <w:shd w:val="clear" w:color="auto" w:fill="FFFFFF"/>
-        </w:rPr>
-      </w:pPr>
-      <w:r>
-        <w:rPr>
-          <w:rFonts w:cstheme="minorHAnsi"/>
-          <w:color w:val="222222"/>
-          <w:shd w:val="clear" w:color="auto" w:fill="FFFFFF"/>
-        </w:rPr>
-        <w:t>The Jupyter Notebook with the full analysis can be found by clicking on the following link:</w:t>
-      </w:r>
-    </w:p>
-    <w:p>
-      <w:pPr>
-        <w:rPr>
-          <w:rStyle w:val="Hyperlink"/>
-        </w:rPr>
-      </w:pPr>
-      <w:hyperlink r:id="rId38" w:history="1">
-        <w:r>
-          <w:rPr>
-            <w:rStyle w:val="Hyperlink"/>
-          </w:rPr>
-          <w:t>GitHub Statistical Analysis</w:t>
-        </w:r>
-      </w:hyperlink>
-    </w:p>
-    <w:p>
-      <w:pPr>
-        <w:rPr>
-          <w:rStyle w:val="Hyperlink"/>
-          <w:rFonts w:cstheme="minorHAnsi"/>
-        </w:rPr>
-      </w:pPr>
-      <w:r>
-        <w:rPr>
-          <w:rFonts w:cstheme="minorHAnsi"/>
-          <w:color w:val="333333"/>
-          <w:shd w:val="clear" w:color="auto" w:fill="FFFFFF"/>
-        </w:rPr>
-        <w:lastRenderedPageBreak/>
-        <w:t>If you get an error, it is likely caused by “</w:t>
-      </w:r>
-      <w:r>
-        <w:rPr>
-          <w:rFonts w:cstheme="minorHAnsi"/>
-          <w:color w:val="333333"/>
-          <w:shd w:val="clear" w:color="auto" w:fill="FFFFFF"/>
-        </w:rPr>
-        <w:t>GitHub API rate limit exceeded</w:t>
-      </w:r>
-      <w:r>
-        <w:rPr>
-          <w:rFonts w:cstheme="minorHAnsi"/>
-          <w:color w:val="333333"/>
-          <w:shd w:val="clear" w:color="auto" w:fill="FFFFFF"/>
-        </w:rPr>
-        <w:t>”.  You’ll have to try later.</w:t>
-      </w:r>
-    </w:p>
-    <w:p>
-      <w:r>
-        <w:t>T</w:t>
-      </w:r>
-      <w:r>
-        <w:t xml:space="preserve">here are </w:t>
-      </w:r>
-      <w:r>
-        <w:t>four</w:t>
-      </w:r>
-      <w:r>
-        <w:t xml:space="preserve"> charts that I would like to highlight as part of the statistical analysis:  Paul Goldschmidt performance plot, Yadier Molina performance plot and t</w:t>
-      </w:r>
-      <w:r>
-        <w:t>wo</w:t>
-      </w:r>
-      <w:r>
-        <w:t xml:space="preserve"> OPS time series plot</w:t>
-      </w:r>
-      <w:r>
-        <w:t>s</w:t>
-      </w:r>
-      <w:r>
-        <w:t xml:space="preserve"> regarding steroid usage.</w:t>
-      </w:r>
-    </w:p>
-    <w:p>
-      <w:pPr>
-        <w:spacing w:after="0"/>
-      </w:pPr>
-      <w:r>
-        <w:t xml:space="preserve">The following is a scatter plot showing high performing players with an average OPS of .8334 or higher.  Overlaid on the plot is a predictive curve using the </w:t>
-      </w:r>
-      <w:r>
-        <w:t>NumPy</w:t>
-      </w:r>
-      <w:r>
-        <w:t xml:space="preserve"> ployfit function.  This function fits a curve over the data that minimizes the squared error.   In addition, Paul Goldschmidt’s performance is plotted as well.  2019 was a transition year for Paul as he was traded to the St. Louis Cardinals from the Arizona Diamondbacks and his performance numbers were lower than expected (OPS of .821) </w:t>
-      </w:r>
-      <w:r>
-        <w:t xml:space="preserve">which may be </w:t>
-      </w:r>
-      <w:r>
-        <w:t xml:space="preserve">due to the transition.  </w:t>
-      </w:r>
-      <w:r>
-        <w:rPr>
-          <w:rFonts w:cstheme="minorHAnsi"/>
-          <w:color w:val="000000"/>
-          <w:shd w:val="clear" w:color="auto" w:fill="FFFFFF"/>
-        </w:rPr>
-        <w:t xml:space="preserve">According to the predictive curve, his OPS numbers should be between .8334 and .9000 for the </w:t>
-      </w:r>
-      <w:r>
-        <w:rPr>
-          <w:rFonts w:cstheme="minorHAnsi"/>
-          <w:color w:val="000000"/>
-          <w:shd w:val="clear" w:color="auto" w:fill="FFFFFF"/>
-        </w:rPr>
-        <w:t>rest of his contract with the Cardinals</w:t>
-      </w:r>
-      <w:r>
-        <w:rPr>
-          <w:rFonts w:cstheme="minorHAnsi"/>
-          <w:color w:val="000000"/>
-          <w:shd w:val="clear" w:color="auto" w:fill="FFFFFF"/>
-        </w:rPr>
-        <w:t xml:space="preserve">. If his actuals hold true to the predicted curve, the Cardinals will see a good return on their investment. Not superstar level as he once was, but in the </w:t>
-      </w:r>
-      <w:r>
-        <w:rPr>
-          <w:rFonts w:cstheme="minorHAnsi"/>
-          <w:color w:val="000000"/>
-          <w:shd w:val="clear" w:color="auto" w:fill="FFFFFF"/>
-        </w:rPr>
-        <w:t>“</w:t>
-      </w:r>
-      <w:r>
-        <w:rPr>
-          <w:rFonts w:cstheme="minorHAnsi"/>
-          <w:color w:val="000000"/>
-          <w:shd w:val="clear" w:color="auto" w:fill="FFFFFF"/>
-        </w:rPr>
-        <w:t>very good</w:t>
-      </w:r>
-      <w:r>
-        <w:rPr>
-          <w:rFonts w:cstheme="minorHAnsi"/>
-          <w:color w:val="000000"/>
-          <w:shd w:val="clear" w:color="auto" w:fill="FFFFFF"/>
-        </w:rPr>
-        <w:t>”</w:t>
-      </w:r>
-      <w:r>
-        <w:rPr>
-          <w:rFonts w:cstheme="minorHAnsi"/>
-          <w:color w:val="000000"/>
-          <w:shd w:val="clear" w:color="auto" w:fill="FFFFFF"/>
-        </w:rPr>
-        <w:t xml:space="preserve"> OPS range. I think the St. Louis Cardinals will be quite happy with that.</w:t>
-      </w:r>
-      <w:r>
-        <w:t xml:space="preserve"> </w:t>
-      </w:r>
-    </w:p>
-    <w:p>
-      <w:pPr>
-        <w:spacing w:after="0"/>
-      </w:pPr>
-    </w:p>
-    <w:p>
-      <w:pPr>
-        <w:spacing w:after="0"/>
-        <w:jc w:val="center"/>
-      </w:pPr>
-      <w:r>
-        <w:rPr>
-          <w:noProof/>
-        </w:rPr>
-        <w:drawing>
-          <wp:inline distT="0" distB="0" distL="0" distR="0" wp14:anchorId="04BC0581" wp14:editId="5F89191D">
-            <wp:extent cx="4851662" cy="1960474"/>
-            <wp:effectExtent l="0" t="0" r="6350" b="1905"/>
-            <wp:docPr id="7" name="Picture 7"/>
+          <wp:inline distT="0" distB="0" distL="0" distR="0" wp14:anchorId="49DAB339" wp14:editId="4F8679AD">
+            <wp:extent cx="3554222" cy="2464130"/>
+            <wp:effectExtent l="0" t="0" r="8255" b="0"/>
+            <wp:docPr id="27" name="Picture 27"/>
             <wp:cNvGraphicFramePr>
               <a:graphicFrameLocks xmlns:a="http://schemas.openxmlformats.org/drawingml/2006/main" noChangeAspect="1"/>
             </wp:cNvGraphicFramePr>
@@ -4140,7 +4492,7 @@
                   <pic:spPr>
                     <a:xfrm>
                       <a:off x="0" y="0"/>
-                      <a:ext cx="4876068" cy="1970336"/>
+                      <a:ext cx="3568278" cy="2473875"/>
                     </a:xfrm>
                     <a:prstGeom prst="rect">
                       <a:avLst/>
@@ -4155,22 +4507,121 @@
     </w:p>
     <w:p>
       <w:pPr>
-        <w:spacing w:after="0"/>
-      </w:pPr>
-    </w:p>
-    <w:p>
-      <w:pPr>
-        <w:spacing w:after="0"/>
-      </w:pPr>
-      <w:r>
-        <w:t>Being a big Yadier Molina fan, I also charted his OPS numbers against the Average OPS predicted curve for fun.</w:t>
-      </w:r>
-    </w:p>
-    <w:p>
-      <w:pPr>
-        <w:rPr>
+        <w:spacing w:after="60"/>
+        <w:rPr>
+          <w:rStyle w:val="Hyperlink"/>
           <w:rFonts w:cstheme="minorHAnsi"/>
           <w:color w:val="222222"/>
+          <w:u w:val="none"/>
+          <w:shd w:val="clear" w:color="auto" w:fill="FFFFFF"/>
+        </w:rPr>
+      </w:pPr>
+      <w:r>
+        <w:rPr>
+          <w:rFonts w:cstheme="minorHAnsi"/>
+          <w:color w:val="222222"/>
+          <w:shd w:val="clear" w:color="auto" w:fill="FFFFFF"/>
+        </w:rPr>
+        <w:t xml:space="preserve">The </w:t>
+      </w:r>
+      <w:proofErr w:type="spellStart"/>
+      <w:r>
+        <w:rPr>
+          <w:rFonts w:cstheme="minorHAnsi"/>
+          <w:color w:val="222222"/>
+          <w:shd w:val="clear" w:color="auto" w:fill="FFFFFF"/>
+        </w:rPr>
+        <w:t>Jupyter</w:t>
+      </w:r>
+      <w:proofErr w:type="spellEnd"/>
+      <w:r>
+        <w:rPr>
+          <w:rFonts w:cstheme="minorHAnsi"/>
+          <w:color w:val="222222"/>
+          <w:shd w:val="clear" w:color="auto" w:fill="FFFFFF"/>
+        </w:rPr>
+        <w:t xml:space="preserve"> Notebook with the full analysis can be found by clicking on the following link:</w:t>
+      </w:r>
+      <w:r>
+        <w:rPr>
+          <w:rFonts w:cstheme="minorHAnsi"/>
+          <w:color w:val="222222"/>
+          <w:shd w:val="clear" w:color="auto" w:fill="FFFFFF"/>
+        </w:rPr>
+        <w:t xml:space="preserve"> </w:t>
+      </w:r>
+      <w:hyperlink r:id="rId40" w:history="1">
+        <w:r>
+          <w:rPr>
+            <w:rStyle w:val="Hyperlink"/>
+          </w:rPr>
+          <w:t>GitHub Statistical Analysis</w:t>
+        </w:r>
+      </w:hyperlink>
+    </w:p>
+    <w:p>
+      <w:pPr>
+        <w:rPr>
+          <w:rFonts w:cstheme="minorHAnsi"/>
+          <w:color w:val="333333"/>
+          <w:shd w:val="clear" w:color="auto" w:fill="FFFFFF"/>
+        </w:rPr>
+      </w:pPr>
+    </w:p>
+    <w:p>
+      <w:pPr>
+        <w:rPr>
+          <w:rFonts w:cstheme="minorHAnsi"/>
+          <w:b/>
+          <w:bCs/>
+          <w:color w:val="222222"/>
+          <w:shd w:val="clear" w:color="auto" w:fill="FFFFFF"/>
+        </w:rPr>
+      </w:pPr>
+      <w:r>
+        <w:rPr>
+          <w:rFonts w:cstheme="minorHAnsi"/>
+          <w:b/>
+          <w:bCs/>
+          <w:color w:val="222222"/>
+          <w:shd w:val="clear" w:color="auto" w:fill="FFFFFF"/>
+        </w:rPr>
+        <w:t>Machine Learning</w:t>
+      </w:r>
+      <w:r>
+        <w:rPr>
+          <w:rFonts w:cstheme="minorHAnsi"/>
+          <w:b/>
+          <w:bCs/>
+          <w:color w:val="222222"/>
+          <w:shd w:val="clear" w:color="auto" w:fill="FFFFFF"/>
+        </w:rPr>
+        <w:t xml:space="preserve"> Analysis</w:t>
+      </w:r>
+    </w:p>
+    <w:p>
+      <w:pPr>
+        <w:rPr>
+          <w:rFonts w:cstheme="minorHAnsi"/>
+          <w:color w:val="222222"/>
+          <w:shd w:val="clear" w:color="auto" w:fill="FFFFFF"/>
+        </w:rPr>
+      </w:pPr>
+      <w:r>
+        <w:rPr>
+          <w:rFonts w:cstheme="minorHAnsi"/>
+          <w:color w:val="222222"/>
+          <w:shd w:val="clear" w:color="auto" w:fill="FFFFFF"/>
+        </w:rPr>
+        <w:t>The machine learning process is as follows:</w:t>
+      </w:r>
+    </w:p>
+    <w:p>
+      <w:pPr>
+        <w:jc w:val="center"/>
+        <w:rPr>
+          <w:rFonts w:cstheme="minorHAnsi"/>
+          <w:color w:val="222222"/>
           <w:shd w:val="clear" w:color="auto" w:fill="FFFFFF"/>
         </w:rPr>
       </w:pPr>
@@ -4179,230 +4630,10 @@
           <w:noProof/>
         </w:rPr>
         <w:drawing>
-          <wp:inline distT="0" distB="0" distL="0" distR="0" wp14:anchorId="0ACE85B4" wp14:editId="16E5BEB2">
-            <wp:extent cx="5427878" cy="2317243"/>
-            <wp:effectExtent l="0" t="0" r="1905" b="6985"/>
-            <wp:docPr id="8" name="Picture 8"/>
-            <wp:cNvGraphicFramePr>
-              <a:graphicFrameLocks xmlns:a="http://schemas.openxmlformats.org/drawingml/2006/main" noChangeAspect="1"/>
-            </wp:cNvGraphicFramePr>
-            <a:graphic xmlns:a="http://schemas.openxmlformats.org/drawingml/2006/main">
-              <a:graphicData uri="http://schemas.openxmlformats.org/drawingml/2006/picture">
-                <pic:pic xmlns:pic="http://schemas.openxmlformats.org/drawingml/2006/picture">
-                  <pic:nvPicPr>
-                    <pic:cNvPr id="1" name=""/>
-                    <pic:cNvPicPr/>
-                  </pic:nvPicPr>
-                  <pic:blipFill>
-                    <a:blip r:embed="rId40"/>
-                    <a:stretch>
-                      <a:fillRect/>
-                    </a:stretch>
-                  </pic:blipFill>
-                  <pic:spPr>
-                    <a:xfrm>
-                      <a:off x="0" y="0"/>
-                      <a:ext cx="5457951" cy="2330082"/>
-                    </a:xfrm>
-                    <a:prstGeom prst="rect">
-                      <a:avLst/>
-                    </a:prstGeom>
-                  </pic:spPr>
-                </pic:pic>
-              </a:graphicData>
-            </a:graphic>
-          </wp:inline>
-        </w:drawing>
-      </w:r>
-    </w:p>
-    <w:p>
-      <w:pPr>
-        <w:rPr>
-          <w:rFonts w:cstheme="minorHAnsi"/>
-          <w:color w:val="000000"/>
-          <w:shd w:val="clear" w:color="auto" w:fill="FFFFFF"/>
-        </w:rPr>
-      </w:pPr>
-      <w:r>
-        <w:rPr>
-          <w:rFonts w:cstheme="minorHAnsi"/>
-          <w:color w:val="222222"/>
-          <w:shd w:val="clear" w:color="auto" w:fill="FFFFFF"/>
-        </w:rPr>
-        <w:t xml:space="preserve">The final </w:t>
-      </w:r>
-      <w:r>
-        <w:rPr>
-          <w:rFonts w:cstheme="minorHAnsi"/>
-          <w:color w:val="222222"/>
-          <w:shd w:val="clear" w:color="auto" w:fill="FFFFFF"/>
-        </w:rPr>
-        <w:t xml:space="preserve">two </w:t>
-      </w:r>
-      <w:r>
-        <w:rPr>
-          <w:rFonts w:cstheme="minorHAnsi"/>
-          <w:color w:val="222222"/>
-          <w:shd w:val="clear" w:color="auto" w:fill="FFFFFF"/>
-        </w:rPr>
-        <w:t>chart</w:t>
-      </w:r>
-      <w:r>
-        <w:rPr>
-          <w:rFonts w:cstheme="minorHAnsi"/>
-          <w:color w:val="222222"/>
-          <w:shd w:val="clear" w:color="auto" w:fill="FFFFFF"/>
-        </w:rPr>
-        <w:t>s</w:t>
-      </w:r>
-      <w:r>
-        <w:rPr>
-          <w:rFonts w:cstheme="minorHAnsi"/>
-          <w:color w:val="222222"/>
-          <w:shd w:val="clear" w:color="auto" w:fill="FFFFFF"/>
-        </w:rPr>
-        <w:t xml:space="preserve"> show the time series of OPS numbers from 1954 to 2018 with a trend line</w:t>
-      </w:r>
-      <w:r>
-        <w:rPr>
-          <w:rFonts w:cstheme="minorHAnsi"/>
-          <w:color w:val="222222"/>
-          <w:shd w:val="clear" w:color="auto" w:fill="FFFFFF"/>
-        </w:rPr>
-        <w:t>(s)</w:t>
-      </w:r>
-      <w:r>
-        <w:rPr>
-          <w:rFonts w:cstheme="minorHAnsi"/>
-          <w:color w:val="222222"/>
-          <w:shd w:val="clear" w:color="auto" w:fill="FFFFFF"/>
-        </w:rPr>
-        <w:t xml:space="preserve"> using NumPy’s polyfit function.  </w:t>
-      </w:r>
-      <w:r>
-        <w:rPr>
-          <w:rFonts w:cstheme="minorHAnsi"/>
-          <w:color w:val="222222"/>
-          <w:shd w:val="clear" w:color="auto" w:fill="FFFFFF"/>
-        </w:rPr>
-        <w:t xml:space="preserve">The first chart shows a series of polynomial fitting </w:t>
-      </w:r>
-      <w:r>
-        <w:rPr>
-          <w:rFonts w:cstheme="minorHAnsi"/>
-          <w:color w:val="222222"/>
-          <w:shd w:val="clear" w:color="auto" w:fill="FFFFFF"/>
-        </w:rPr>
-        <w:t>curves overlaid with the</w:t>
-      </w:r>
-      <w:r>
-        <w:rPr>
-          <w:rFonts w:cstheme="minorHAnsi"/>
-          <w:color w:val="222222"/>
-          <w:shd w:val="clear" w:color="auto" w:fill="FFFFFF"/>
-        </w:rPr>
-        <w:t xml:space="preserve"> </w:t>
-      </w:r>
-      <w:r>
-        <w:rPr>
-          <w:rFonts w:cstheme="minorHAnsi"/>
-          <w:color w:val="222222"/>
-          <w:shd w:val="clear" w:color="auto" w:fill="FFFFFF"/>
-        </w:rPr>
-        <w:lastRenderedPageBreak/>
-        <w:t xml:space="preserve">time series. </w:t>
-      </w:r>
-      <w:r>
-        <w:rPr>
-          <w:rFonts w:cstheme="minorHAnsi"/>
-          <w:color w:val="222222"/>
-          <w:shd w:val="clear" w:color="auto" w:fill="FFFFFF"/>
-        </w:rPr>
-        <w:t xml:space="preserve">The </w:t>
-      </w:r>
-      <w:r>
-        <w:rPr>
-          <w:rFonts w:cstheme="minorHAnsi"/>
-          <w:color w:val="222222"/>
-          <w:shd w:val="clear" w:color="auto" w:fill="FFFFFF"/>
-        </w:rPr>
-        <w:t>final chart shows</w:t>
-      </w:r>
-      <w:r>
-        <w:rPr>
-          <w:rFonts w:cstheme="minorHAnsi"/>
-          <w:color w:val="222222"/>
-          <w:shd w:val="clear" w:color="auto" w:fill="FFFFFF"/>
-        </w:rPr>
-        <w:t xml:space="preserve"> the one with the “best fit” and shows</w:t>
-      </w:r>
-      <w:r>
-        <w:rPr>
-          <w:rFonts w:cstheme="minorHAnsi"/>
-          <w:color w:val="222222"/>
-          <w:shd w:val="clear" w:color="auto" w:fill="FFFFFF"/>
-        </w:rPr>
-        <w:t xml:space="preserve"> an upward trend </w:t>
-      </w:r>
-      <w:r>
-        <w:rPr>
-          <w:rFonts w:cstheme="minorHAnsi"/>
-          <w:color w:val="222222"/>
-          <w:shd w:val="clear" w:color="auto" w:fill="FFFFFF"/>
-        </w:rPr>
-        <w:t xml:space="preserve">in the early 1970's and </w:t>
-      </w:r>
-      <w:r>
-        <w:rPr>
-          <w:rFonts w:cstheme="minorHAnsi"/>
-          <w:color w:val="222222"/>
-          <w:shd w:val="clear" w:color="auto" w:fill="FFFFFF"/>
-        </w:rPr>
-        <w:t xml:space="preserve">continued to </w:t>
-      </w:r>
-      <w:r>
-        <w:rPr>
-          <w:rFonts w:cstheme="minorHAnsi"/>
-          <w:color w:val="222222"/>
-          <w:shd w:val="clear" w:color="auto" w:fill="FFFFFF"/>
-        </w:rPr>
-        <w:t>trend</w:t>
-      </w:r>
-      <w:r>
-        <w:rPr>
-          <w:rFonts w:cstheme="minorHAnsi"/>
-          <w:color w:val="222222"/>
-          <w:shd w:val="clear" w:color="auto" w:fill="FFFFFF"/>
-        </w:rPr>
-        <w:t xml:space="preserve"> </w:t>
-      </w:r>
-      <w:r>
-        <w:rPr>
-          <w:rFonts w:cstheme="minorHAnsi"/>
-          <w:color w:val="222222"/>
-          <w:shd w:val="clear" w:color="auto" w:fill="FFFFFF"/>
-        </w:rPr>
-        <w:t>upwards until about the mid 2000's.  However, at around 1990 the upward trend is much more severe, lending credibility that the steroid era really did benefit position players.  This plot does not prove that steroids did give players an advantage, but it does show that there seems to be a "player friendly" correlation between OPS and the steroid era.</w:t>
-      </w:r>
-    </w:p>
-    <w:p>
-      <w:pPr>
-        <w:jc w:val="center"/>
-        <w:rPr>
-          <w:rFonts w:cstheme="minorHAnsi"/>
-          <w:color w:val="222222"/>
-          <w:shd w:val="clear" w:color="auto" w:fill="FFFFFF"/>
-        </w:rPr>
-      </w:pPr>
-      <w:r>
-        <w:rPr>
-          <w:noProof/>
-        </w:rPr>
-        <w:drawing>
-          <wp:inline distT="0" distB="0" distL="0" distR="0" wp14:anchorId="3C4A5E72" wp14:editId="729120F8">
-            <wp:extent cx="5943600" cy="2882265"/>
-            <wp:effectExtent l="0" t="0" r="0" b="0"/>
-            <wp:docPr id="2" name="Picture 2"/>
+          <wp:inline distT="0" distB="0" distL="0" distR="0" wp14:anchorId="45BAAB61" wp14:editId="07B96A3E">
+            <wp:extent cx="3443605" cy="2749138"/>
+            <wp:effectExtent l="0" t="0" r="4445" b="0"/>
+            <wp:docPr id="39" name="Picture 39"/>
             <wp:cNvGraphicFramePr>
               <a:graphicFrameLocks xmlns:a="http://schemas.openxmlformats.org/drawingml/2006/main" noChangeAspect="1"/>
             </wp:cNvGraphicFramePr>
@@ -4422,7 +4653,7 @@
                   <pic:spPr>
                     <a:xfrm>
                       <a:off x="0" y="0"/>
-                      <a:ext cx="5943600" cy="2882265"/>
+                      <a:ext cx="3449765" cy="2754055"/>
                     </a:xfrm>
                     <a:prstGeom prst="rect">
                       <a:avLst/>
@@ -4436,33 +4667,93 @@
       </w:r>
     </w:p>
     <w:p>
+      <w:r>
+        <w:lastRenderedPageBreak/>
+        <w:t xml:space="preserve">The initial process starts the loading of the wrangled batting data in csv format into a </w:t>
+      </w:r>
+      <w:proofErr w:type="spellStart"/>
+      <w:r>
+        <w:t>dataframe</w:t>
+      </w:r>
+      <w:proofErr w:type="spellEnd"/>
+      <w:r>
+        <w:t xml:space="preserve">.  After that features are normalized, and the test train sets are created from a custom test train split function.  After that the machine learning algorithms are run and analysis is provided as to the success of each run.  The following link takes you to the GitHub </w:t>
+      </w:r>
+      <w:proofErr w:type="spellStart"/>
+      <w:r>
+        <w:t>Jupyter</w:t>
+      </w:r>
+      <w:proofErr w:type="spellEnd"/>
+      <w:r>
+        <w:t xml:space="preserve"> Notebook for all of the machine learning runs.</w:t>
+      </w:r>
+    </w:p>
+    <w:p>
+      <w:hyperlink r:id="rId42" w:history="1">
+        <w:r>
+          <w:rPr>
+            <w:rStyle w:val="Hyperlink"/>
+          </w:rPr>
+          <w:t xml:space="preserve">GitHub Machine Learning </w:t>
+        </w:r>
+        <w:proofErr w:type="spellStart"/>
+        <w:r>
+          <w:rPr>
+            <w:rStyle w:val="Hyperlink"/>
+          </w:rPr>
+          <w:t>Jupyter</w:t>
+        </w:r>
+        <w:proofErr w:type="spellEnd"/>
+        <w:r>
+          <w:rPr>
+            <w:rStyle w:val="Hyperlink"/>
+          </w:rPr>
+          <w:t xml:space="preserve"> Notebook</w:t>
+        </w:r>
+      </w:hyperlink>
+    </w:p>
+    <w:p>
+      <w:r>
+        <w:t>T</w:t>
+      </w:r>
+      <w:r>
+        <w:t>here are</w:t>
+      </w:r>
+      <w:r>
+        <w:t xml:space="preserve"> three</w:t>
+      </w:r>
+      <w:r>
+        <w:t xml:space="preserve"> charts that I would like to highlight as part of the statistical analysis:  </w:t>
+      </w:r>
+      <w:r>
+        <w:t>Yadier Molina</w:t>
+      </w:r>
+      <w:r>
+        <w:t xml:space="preserve">, </w:t>
+      </w:r>
+      <w:r>
+        <w:t>Albert Pujols and Paul Goldschmidt</w:t>
+      </w:r>
+      <w:r>
+        <w:t xml:space="preserve"> performance plot</w:t>
+      </w:r>
+      <w:r>
+        <w:t>s.</w:t>
+      </w:r>
+    </w:p>
+    <w:p>
       <w:pPr>
         <w:jc w:val="center"/>
-        <w:rPr>
-          <w:rFonts w:cstheme="minorHAnsi"/>
-          <w:color w:val="222222"/>
-          <w:shd w:val="clear" w:color="auto" w:fill="FFFFFF"/>
-        </w:rPr>
-      </w:pPr>
-    </w:p>
-    <w:p>
-      <w:pPr>
-        <w:jc w:val="center"/>
-        <w:rPr>
-          <w:rFonts w:cstheme="minorHAnsi"/>
-          <w:color w:val="222222"/>
-          <w:shd w:val="clear" w:color="auto" w:fill="FFFFFF"/>
-        </w:rPr>
       </w:pPr>
       <w:r>
         <w:rPr>
           <w:noProof/>
         </w:rPr>
         <w:drawing>
-          <wp:inline distT="0" distB="0" distL="0" distR="0" wp14:anchorId="0FE06E3C" wp14:editId="7FF1723C">
-            <wp:extent cx="5943600" cy="2917190"/>
-            <wp:effectExtent l="0" t="0" r="0" b="0"/>
-            <wp:docPr id="3" name="Picture 3"/>
+          <wp:inline distT="0" distB="0" distL="0" distR="0" wp14:anchorId="4013A306" wp14:editId="0D1EDD93">
+            <wp:extent cx="4699190" cy="2879766"/>
+            <wp:effectExtent l="0" t="0" r="6350" b="0"/>
+            <wp:docPr id="28" name="Picture 28"/>
             <wp:cNvGraphicFramePr>
               <a:graphicFrameLocks xmlns:a="http://schemas.openxmlformats.org/drawingml/2006/main" noChangeAspect="1"/>
             </wp:cNvGraphicFramePr>
@@ -4474,7 +4765,7 @@
                     <pic:cNvPicPr/>
                   </pic:nvPicPr>
                   <pic:blipFill>
-                    <a:blip r:embed="rId42"/>
+                    <a:blip r:embed="rId43"/>
                     <a:stretch>
                       <a:fillRect/>
                     </a:stretch>
@@ -4482,7 +4773,7 @@
                   <pic:spPr>
                     <a:xfrm>
                       <a:off x="0" y="0"/>
-                      <a:ext cx="5943600" cy="2917190"/>
+                      <a:ext cx="4769968" cy="2923140"/>
                     </a:xfrm>
                     <a:prstGeom prst="rect">
                       <a:avLst/>
@@ -4494,6 +4785,99 @@
           </wp:inline>
         </w:drawing>
       </w:r>
+      <w:bookmarkStart w:id="0" w:name="_GoBack"/>
+      <w:bookmarkEnd w:id="0"/>
+    </w:p>
+    <w:p>
+      <w:pPr>
+        <w:jc w:val="center"/>
+      </w:pPr>
+      <w:r>
+        <w:rPr>
+          <w:noProof/>
+        </w:rPr>
+        <w:drawing>
+          <wp:inline distT="0" distB="0" distL="0" distR="0" wp14:anchorId="6014504D" wp14:editId="49D22036">
+            <wp:extent cx="4608138" cy="2725387"/>
+            <wp:effectExtent l="0" t="0" r="2540" b="0"/>
+            <wp:docPr id="29" name="Picture 29"/>
+            <wp:cNvGraphicFramePr>
+              <a:graphicFrameLocks xmlns:a="http://schemas.openxmlformats.org/drawingml/2006/main" noChangeAspect="1"/>
+            </wp:cNvGraphicFramePr>
+            <a:graphic xmlns:a="http://schemas.openxmlformats.org/drawingml/2006/main">
+              <a:graphicData uri="http://schemas.openxmlformats.org/drawingml/2006/picture">
+                <pic:pic xmlns:pic="http://schemas.openxmlformats.org/drawingml/2006/picture">
+                  <pic:nvPicPr>
+                    <pic:cNvPr id="1" name=""/>
+                    <pic:cNvPicPr/>
+                  </pic:nvPicPr>
+                  <pic:blipFill>
+                    <a:blip r:embed="rId44"/>
+                    <a:stretch>
+                      <a:fillRect/>
+                    </a:stretch>
+                  </pic:blipFill>
+                  <pic:spPr>
+                    <a:xfrm>
+                      <a:off x="0" y="0"/>
+                      <a:ext cx="4681718" cy="2768905"/>
+                    </a:xfrm>
+                    <a:prstGeom prst="rect">
+                      <a:avLst/>
+                    </a:prstGeom>
+                  </pic:spPr>
+                </pic:pic>
+              </a:graphicData>
+            </a:graphic>
+          </wp:inline>
+        </w:drawing>
+      </w:r>
+    </w:p>
+    <w:p>
+      <w:pPr>
+        <w:jc w:val="center"/>
+      </w:pPr>
+      <w:r>
+        <w:rPr>
+          <w:noProof/>
+        </w:rPr>
+        <w:lastRenderedPageBreak/>
+        <w:drawing>
+          <wp:inline distT="0" distB="0" distL="0" distR="0" wp14:anchorId="38EC5215" wp14:editId="1C0A1890">
+            <wp:extent cx="4642512" cy="2814452"/>
+            <wp:effectExtent l="0" t="0" r="5715" b="5080"/>
+            <wp:docPr id="37" name="Picture 37"/>
+            <wp:cNvGraphicFramePr>
+              <a:graphicFrameLocks xmlns:a="http://schemas.openxmlformats.org/drawingml/2006/main" noChangeAspect="1"/>
+            </wp:cNvGraphicFramePr>
+            <a:graphic xmlns:a="http://schemas.openxmlformats.org/drawingml/2006/main">
+              <a:graphicData uri="http://schemas.openxmlformats.org/drawingml/2006/picture">
+                <pic:pic xmlns:pic="http://schemas.openxmlformats.org/drawingml/2006/picture">
+                  <pic:nvPicPr>
+                    <pic:cNvPr id="1" name=""/>
+                    <pic:cNvPicPr/>
+                  </pic:nvPicPr>
+                  <pic:blipFill>
+                    <a:blip r:embed="rId45"/>
+                    <a:stretch>
+                      <a:fillRect/>
+                    </a:stretch>
+                  </pic:blipFill>
+                  <pic:spPr>
+                    <a:xfrm>
+                      <a:off x="0" y="0"/>
+                      <a:ext cx="4668620" cy="2830280"/>
+                    </a:xfrm>
+                    <a:prstGeom prst="rect">
+                      <a:avLst/>
+                    </a:prstGeom>
+                  </pic:spPr>
+                </pic:pic>
+              </a:graphicData>
+            </a:graphic>
+          </wp:inline>
+        </w:drawing>
+      </w:r>
     </w:p>
     <w:p>
       <w:pPr>
@@ -4509,152 +4893,12 @@
           <w:color w:val="222222"/>
           <w:shd w:val="clear" w:color="auto" w:fill="FFFFFF"/>
         </w:rPr>
-        <w:t>For</w:t>
-      </w:r>
-      <w:r>
-        <w:rPr>
-          <w:rFonts w:cstheme="minorHAnsi"/>
-          <w:color w:val="222222"/>
-          <w:shd w:val="clear" w:color="auto" w:fill="FFFFFF"/>
-        </w:rPr>
-        <w:t xml:space="preserve"> those who vote for MLB Hall of Fame induction</w:t>
-      </w:r>
-      <w:r>
-        <w:rPr>
-          <w:rFonts w:cstheme="minorHAnsi"/>
-          <w:color w:val="222222"/>
-          <w:shd w:val="clear" w:color="auto" w:fill="FFFFFF"/>
-        </w:rPr>
-        <w:t>, I</w:t>
-      </w:r>
-      <w:r>
-        <w:rPr>
-          <w:rFonts w:cstheme="minorHAnsi"/>
-          <w:color w:val="222222"/>
-          <w:shd w:val="clear" w:color="auto" w:fill="FFFFFF"/>
-        </w:rPr>
-        <w:t xml:space="preserve"> hope </w:t>
-      </w:r>
-      <w:r>
-        <w:rPr>
-          <w:rFonts w:cstheme="minorHAnsi"/>
-          <w:color w:val="222222"/>
-          <w:shd w:val="clear" w:color="auto" w:fill="FFFFFF"/>
-        </w:rPr>
-        <w:t xml:space="preserve">they </w:t>
-      </w:r>
-      <w:r>
-        <w:rPr>
-          <w:rFonts w:cstheme="minorHAnsi"/>
-          <w:color w:val="222222"/>
-          <w:shd w:val="clear" w:color="auto" w:fill="FFFFFF"/>
-        </w:rPr>
-        <w:t>consider my work.</w:t>
-      </w:r>
-      <w:r>
-        <w:rPr>
-          <w:rFonts w:cstheme="minorHAnsi"/>
-          <w:color w:val="222222"/>
-          <w:shd w:val="clear" w:color="auto" w:fill="FFFFFF"/>
-        </w:rPr>
-        <w:t xml:space="preserve">  I am not saying steroids</w:t>
-      </w:r>
-      <w:r>
-        <w:rPr>
-          <w:rFonts w:cstheme="minorHAnsi"/>
-          <w:color w:val="222222"/>
-          <w:shd w:val="clear" w:color="auto" w:fill="FFFFFF"/>
-        </w:rPr>
-        <w:t xml:space="preserve"> didn’t</w:t>
-      </w:r>
-      <w:r>
-        <w:rPr>
-          <w:rFonts w:cstheme="minorHAnsi"/>
-          <w:color w:val="222222"/>
-          <w:shd w:val="clear" w:color="auto" w:fill="FFFFFF"/>
-        </w:rPr>
-        <w:t xml:space="preserve"> benefited players during this era</w:t>
-      </w:r>
-      <w:r>
-        <w:rPr>
-          <w:rFonts w:cstheme="minorHAnsi"/>
-          <w:color w:val="222222"/>
-          <w:shd w:val="clear" w:color="auto" w:fill="FFFFFF"/>
-        </w:rPr>
-        <w:t xml:space="preserve">.  There seems to be evidence that it may have.  </w:t>
-      </w:r>
-      <w:r>
-        <w:rPr>
-          <w:rFonts w:cstheme="minorHAnsi"/>
-          <w:color w:val="222222"/>
-          <w:shd w:val="clear" w:color="auto" w:fill="FFFFFF"/>
-        </w:rPr>
-        <w:t>I am just saying I don’t see conclusive evidence</w:t>
-      </w:r>
-      <w:r>
-        <w:rPr>
-          <w:rFonts w:cstheme="minorHAnsi"/>
-          <w:color w:val="222222"/>
-          <w:shd w:val="clear" w:color="auto" w:fill="FFFFFF"/>
-        </w:rPr>
-        <w:t xml:space="preserve"> that it did</w:t>
-      </w:r>
-      <w:r>
-        <w:rPr>
-          <w:rFonts w:cstheme="minorHAnsi"/>
-          <w:color w:val="222222"/>
-          <w:shd w:val="clear" w:color="auto" w:fill="FFFFFF"/>
-        </w:rPr>
-        <w:t>.</w:t>
-      </w:r>
-    </w:p>
-    <w:p>
-      <w:pPr>
-        <w:rPr>
-          <w:rFonts w:cstheme="minorHAnsi"/>
-          <w:color w:val="222222"/>
-          <w:shd w:val="clear" w:color="auto" w:fill="FFFFFF"/>
-        </w:rPr>
-      </w:pPr>
-    </w:p>
-    <w:p>
-      <w:pPr>
-        <w:rPr>
-          <w:rFonts w:cstheme="minorHAnsi"/>
-          <w:color w:val="222222"/>
-          <w:shd w:val="clear" w:color="auto" w:fill="FFFFFF"/>
-        </w:rPr>
-      </w:pPr>
-      <w:r>
-        <w:rPr>
-          <w:rFonts w:cstheme="minorHAnsi"/>
-          <w:color w:val="222222"/>
-          <w:shd w:val="clear" w:color="auto" w:fill="FFFFFF"/>
-        </w:rPr>
-        <w:lastRenderedPageBreak/>
-        <w:t>References:</w:t>
-      </w:r>
-    </w:p>
-    <w:p>
-      <w:pPr>
-        <w:rPr>
-          <w:rFonts w:cstheme="minorHAnsi"/>
-          <w:color w:val="222222"/>
-          <w:shd w:val="clear" w:color="auto" w:fill="FFFFFF"/>
-        </w:rPr>
-      </w:pPr>
-      <w:r>
-        <w:rPr>
-          <w:rFonts w:cstheme="minorHAnsi"/>
-          <w:color w:val="222222"/>
-          <w:shd w:val="clear" w:color="auto" w:fill="FFFFFF"/>
-        </w:rPr>
-        <w:t>Stein’s Paradox in Statistics, Stanford University by Bradley Efron and Carl Morriss</w:t>
+        <w:t>The project showed that you can predict future batting performance using OPS.  But there are limitations to how accurate you can be.  There are too many variables that we have no control over which leads to somewhat varied performance from year to year.  The regression towards the mean proved to be an important part of predictions as it added around 4% to 8% increase in R-Squared values in XGBoost and Ridge Regression.  The predictions tend to under predict batting performance which is a good thing.  If it had tendencies to over predict, then a decision might be made that a player will have a .900 OPS when it will actually be .800.  I would have it underpredict as a conservative approach.</w:t>
       </w:r>
     </w:p>
     <w:sectPr>
-      <w:headerReference w:type="default" r:id="rId43"/>
-      <w:footerReference w:type="default" r:id="rId44"/>
+      <w:headerReference w:type="default" r:id="rId46"/>
+      <w:footerReference w:type="default" r:id="rId47"/>
       <w:pgSz w:w="12240" w:h="15840"/>
       <w:pgMar w:top="1440" w:right="1440" w:bottom="1440" w:left="1440" w:header="720" w:footer="720" w:gutter="0"/>
       <w:cols w:space="720"/>
@@ -5639,7 +5883,7 @@
   <w:style w:type="paragraph" w:default="1" w:styleId="Normal">
     <w:name w:val="Normal"/>
     <w:qFormat/>
-    <w:rsid w:val="00A16251"/>
+    <w:rsid w:val="006F6C72"/>
   </w:style>
   <w:style w:type="character" w:default="1" w:styleId="DefaultParagraphFont">
     <w:name w:val="Default Paragraph Font"/>
@@ -5982,6 +6226,7 @@
   <w:rsids>
     <w:rsidRoot w:val="00DE7519"/>
     <w:rsid w:val="000B7684"/>
+    <w:rsid w:val="001E00AF"/>
     <w:rsid w:val="001F0F7A"/>
     <w:rsid w:val="001F7ECA"/>
     <w:rsid w:val="00324BA4"/>
@@ -5990,6 +6235,7 @@
     <w:rsid w:val="004B2C01"/>
     <w:rsid w:val="00512A54"/>
     <w:rsid w:val="00512D8F"/>
+    <w:rsid w:val="00692586"/>
     <w:rsid w:val="00746A2E"/>
     <w:rsid w:val="0076322A"/>
     <w:rsid w:val="007F109B"/>
@@ -6810,7 +7056,7 @@
 </file>
 
 <file path=customXml/itemProps1.xml><?xml version="1.0" encoding="utf-8"?>
-<ds:datastoreItem xmlns:ds="http://schemas.openxmlformats.org/officeDocument/2006/customXml" ds:itemID="{E74FF0EC-8111-4C9E-8BA9-053FDC905AC3}">
+<ds:datastoreItem xmlns:ds="http://schemas.openxmlformats.org/officeDocument/2006/customXml" ds:itemID="{B0193C05-627B-4594-9F19-B269BA329708}">
   <ds:schemaRefs>
     <ds:schemaRef ds:uri="http://schemas.openxmlformats.org/officeDocument/2006/bibliography"/>
   </ds:schemaRefs>

</xml_diff>

<commit_message>
formatting to show in github
</commit_message>
<xml_diff>
--- a/CapstoneP1/ReportOuts/CapstoneBaseballProjectFinalReport.docx
+++ b/CapstoneP1/ReportOuts/CapstoneBaseballProjectFinalReport.docx
@@ -23,13 +23,34 @@
         <w:t xml:space="preserve">Baseball contracts involve intense negotiations and millions of dollars are at stake.  Recently, the St. Louis Cardinals signed Paul Goldschmidt, agreeing to a five-year, $130 million contract.  Paul Goldschmidt is 32 years old.   Age plays a big role in a baseball players performance.  At some point as players get older, their performance on the field inevitably starts to decline.  I have wondered whether the Paul Goldschmidt deal was good for the St. Louis Cardinals, and some have said, according to Forbes Magazine, there is reason to believe he could be entering the decline phase of his career.   The Cardinals are betting that he will produce through the age of 37 years old.  Will Paul Goldschmidt continue to perform through the age of 37?  In more general terms, I would like to do analysis on MLB hitters and look at </w:t>
       </w:r>
       <w:r>
-        <w:t xml:space="preserve">“m” years of </w:t>
+        <w:t>`</w:t>
+      </w:r>
+      <w:r>
+        <w:t>m</w:t>
+      </w:r>
+      <w:r>
+        <w:t>`</w:t>
+      </w:r>
+      <w:r>
+        <w:t xml:space="preserve"> years of </w:t>
       </w:r>
       <w:r>
         <w:t xml:space="preserve">past performance and predict </w:t>
       </w:r>
       <w:r>
-        <w:t>the next “n” number of years</w:t>
+        <w:t xml:space="preserve">the next </w:t>
+      </w:r>
+      <w:r>
+        <w:t>`</w:t>
+      </w:r>
+      <w:r>
+        <w:t>n</w:t>
+      </w:r>
+      <w:r>
+        <w:t>`</w:t>
+      </w:r>
+      <w:r>
+        <w:t xml:space="preserve"> number of years</w:t>
       </w:r>
       <w:r>
         <w:t xml:space="preserve"> of a major league baseball batter</w:t>
@@ -233,25 +254,39 @@
           <w:color w:val="auto"/>
           <w:u w:val="none"/>
         </w:rPr>
-        <w:t xml:space="preserve"> and baseball statistics from Sean </w:t>
-      </w:r>
-      <w:proofErr w:type="spellStart"/>
+        <w:t xml:space="preserve"> and baseball statistics from Sean Lahman</w:t>
+      </w:r>
       <w:r>
         <w:rPr>
           <w:rStyle w:val="Hyperlink"/>
           <w:color w:val="auto"/>
           <w:u w:val="none"/>
         </w:rPr>
-        <w:t>Lahman’s</w:t>
-      </w:r>
-      <w:proofErr w:type="spellEnd"/>
+        <w:t>`</w:t>
+      </w:r>
       <w:r>
         <w:rPr>
           <w:rStyle w:val="Hyperlink"/>
           <w:color w:val="auto"/>
           <w:u w:val="none"/>
         </w:rPr>
-        <w:t xml:space="preserve"> database, the 21 player’s </w:t>
+        <w:t>s database, the 21 player</w:t>
+      </w:r>
+      <w:r>
+        <w:rPr>
+          <w:rStyle w:val="Hyperlink"/>
+          <w:color w:val="auto"/>
+          <w:u w:val="none"/>
+        </w:rPr>
+        <w:t>`</w:t>
+      </w:r>
+      <w:r>
+        <w:rPr>
+          <w:rStyle w:val="Hyperlink"/>
+          <w:color w:val="auto"/>
+          <w:u w:val="none"/>
+        </w:rPr>
+        <w:t xml:space="preserve">s </w:t>
       </w:r>
       <w:r>
         <w:t>combined career</w:t>
@@ -449,13 +484,19 @@
         <w:t>s</w:t>
       </w:r>
       <w:r>
-        <w:t xml:space="preserve"> to a “</w:t>
+        <w:t xml:space="preserve"> to a </w:t>
+      </w:r>
+      <w:r>
+        <w:t>`</w:t>
       </w:r>
       <w:r>
         <w:t>fair</w:t>
       </w:r>
       <w:r>
-        <w:t xml:space="preserve">” initial contract for 3 to 5 years.  </w:t>
+        <w:t>`</w:t>
+      </w:r>
+      <w:r>
+        <w:t xml:space="preserve"> initial contract for 3 to 5 years.  </w:t>
       </w:r>
       <w:r>
         <w:t xml:space="preserve">Advanced analytics </w:t>
@@ -515,10 +556,22 @@
         <w:t xml:space="preserve"> and then re-evaluate the player after their lucrative contract is over.  In this manner, owners get a return on investment on the millions invested in this player.  </w:t>
       </w:r>
       <w:r>
-        <w:t xml:space="preserve">That’s a tall order given player and agents may not agree with the approach.   But it should be the ultimate goal.  </w:t>
-      </w:r>
-      <w:r>
-        <w:t xml:space="preserve">The goal of this project is to show that predicting a batter’s performance with </w:t>
+        <w:t>That</w:t>
+      </w:r>
+      <w:r>
+        <w:t>`</w:t>
+      </w:r>
+      <w:r>
+        <w:t xml:space="preserve">s a tall order given player and agents may not agree with the approach.   But it should be the ultimate goal.  </w:t>
+      </w:r>
+      <w:r>
+        <w:t>The goal of this project is to show that predicting a batter</w:t>
+      </w:r>
+      <w:r>
+        <w:t>`</w:t>
+      </w:r>
+      <w:r>
+        <w:t xml:space="preserve">s performance with </w:t>
       </w:r>
       <w:r>
         <w:t>some amount of certainty</w:t>
@@ -545,7 +598,13 @@
         <w:t xml:space="preserve"> years of major league performance statistics.  Performance prediction in sports is challenging.  </w:t>
       </w:r>
       <w:r>
-        <w:t xml:space="preserve">There are so many variables in a player’s performance such as early aging, injuries, family problems, drug dependency problems, etc.  Think about it, a 95 mile </w:t>
+        <w:t>There are so many variables in a player</w:t>
+      </w:r>
+      <w:r>
+        <w:t>`</w:t>
+      </w:r>
+      <w:r>
+        <w:t xml:space="preserve">s performance such as early aging, injuries, family problems, drug dependency problems, etc.  Think about it, a 95 mile </w:t>
       </w:r>
       <w:r>
         <w:lastRenderedPageBreak/>
@@ -555,7 +614,7 @@
         <w:t xml:space="preserve"> (pitcher</w:t>
       </w:r>
       <w:r>
-        <w:t>’</w:t>
+        <w:t>`</w:t>
       </w:r>
       <w:r>
         <w:t>s mound to home plate distance)</w:t>
@@ -578,7 +637,19 @@
         <w:t>The remainder of this paper goes into the details on how the data was acquired, transformed and validated making it usable data, the process of exploratory data analysis (EDA) and finally statistical analysis and machine learning modelling and results.</w:t>
       </w:r>
       <w:r>
-        <w:t xml:space="preserve">  The initial model is built predicting the next year of each player in order to get a baseline.  For example, given a player’s first year, their second year OPS is predicted.  Given a player’s 1</w:t>
+        <w:t xml:space="preserve">  The initial model is built predicting the next year of each player in order to get a baseline.  For example, given a player</w:t>
+      </w:r>
+      <w:r>
+        <w:t>`</w:t>
+      </w:r>
+      <w:r>
+        <w:t>s first year, their second year OPS is predicted.  Given a player</w:t>
+      </w:r>
+      <w:r>
+        <w:t>`</w:t>
+      </w:r>
+      <w:r>
+        <w:t>s 1</w:t>
       </w:r>
       <w:r>
         <w:rPr>
@@ -601,13 +672,55 @@
     </w:p>
     <w:p>
       <w:r>
-        <w:t xml:space="preserve">The steroid era was a controversial era in baseball.  Agreement on the era’s timeframe isn’t clear cut.  Some say it started in the late 1980’s and others say it started in mid-1990’s.  In 2004, major league baseball introduced mandatory PED testing which was the start of the end of that era.  </w:t>
-      </w:r>
-      <w:r>
-        <w:t>A lot of analysis has been done on PED usage during the “steroid era” in baseball</w:t>
-      </w:r>
-      <w:r>
-        <w:t>.  Did the players of this era really have an advantage over others and is it justified to keep them out of baseball’s Hall of Fame?  This project uses the 199</w:t>
+        <w:t>The steroid era was a controversial era in baseball.  Agreement on the era</w:t>
+      </w:r>
+      <w:r>
+        <w:t>`</w:t>
+      </w:r>
+      <w:r>
+        <w:t>s timeframe isn</w:t>
+      </w:r>
+      <w:r>
+        <w:t>`</w:t>
+      </w:r>
+      <w:r>
+        <w:t>t clear cut.  Some say it started in the late 1980</w:t>
+      </w:r>
+      <w:r>
+        <w:t>`</w:t>
+      </w:r>
+      <w:r>
+        <w:t>s and others say it started in mid-1990</w:t>
+      </w:r>
+      <w:r>
+        <w:t>`</w:t>
+      </w:r>
+      <w:r>
+        <w:t xml:space="preserve">s.  In 2004, major league baseball introduced mandatory PED testing which was the start of the end of that era.  </w:t>
+      </w:r>
+      <w:r>
+        <w:t xml:space="preserve">A lot of analysis has been done on PED usage during the </w:t>
+      </w:r>
+      <w:r>
+        <w:t>`</w:t>
+      </w:r>
+      <w:r>
+        <w:t>steroid era</w:t>
+      </w:r>
+      <w:r>
+        <w:t>`</w:t>
+      </w:r>
+      <w:r>
+        <w:t xml:space="preserve"> in baseball</w:t>
+      </w:r>
+      <w:r>
+        <w:t>.  Did the players of this era really have an advantage over others and is it justified to keep them out of baseball</w:t>
+      </w:r>
+      <w:r>
+        <w:t>`</w:t>
+      </w:r>
+      <w:r>
+        <w:t>s Hall of Fame?  This project uses the 199</w:t>
       </w:r>
       <w:r>
         <w:t>3</w:t>
@@ -655,12 +768,39 @@
     </w:p>
     <w:p>
       <w:r>
-        <w:t xml:space="preserve">Major League Baseball has been America’s sports pastime for over 100 years and was first founded in 1871 for the National League and 1901 for the American League.  Today, there are 15 teams in each league.  In the year 2000, the two leagues merged into what is now known as Major League Baseball (MLB).  Since the very beginning, statistics in baseball has played a major role in the game.  In today’s baseball, advanced metrics are being used by every major league team in order to gain advantage over their competition.  MLB organizations employ data science teams to collect this information for executives, general managers and coaches.  But, statistics in baseball have always been polarizing.  Some managers have lost their jobs recently because they could not adopt and did not believe in advanced metrics.  </w:t>
-      </w:r>
-    </w:p>
-    <w:p>
-      <w:r>
-        <w:t>Quote from Bobby Bragan (baseball manager – 1940’s) – “Say you were standing with one foot in the oven and one foot in the ice bucket.  According to the percentage people, you should be perfectly comfortable.”</w:t>
+        <w:t>Major League Baseball has been America</w:t>
+      </w:r>
+      <w:r>
+        <w:t>`</w:t>
+      </w:r>
+      <w:r>
+        <w:t>s sports pastime for over 100 years and was first founded in 1871 for the National League and 1901 for the American League.  Today, there are 15 teams in each league.  In the year 2000, the two leagues merged into what is now known as Major League Baseball (MLB).  Since the very beginning, statistics in baseball has played a major role in the game.  In today</w:t>
+      </w:r>
+      <w:r>
+        <w:t>`</w:t>
+      </w:r>
+      <w:r>
+        <w:t xml:space="preserve">s baseball, advanced metrics are being used by every major league team in order to gain advantage over their competition.  MLB organizations employ data science teams to collect this information for executives, general managers and coaches.  But, statistics in baseball have always been polarizing.  Some managers have lost their jobs recently because they could not adopt and did not believe in advanced metrics.  </w:t>
+      </w:r>
+    </w:p>
+    <w:p>
+      <w:r>
+        <w:t>Quote from Bobby Bragan (baseball manager – 1940</w:t>
+      </w:r>
+      <w:r>
+        <w:t>`</w:t>
+      </w:r>
+      <w:r>
+        <w:t xml:space="preserve">s) – </w:t>
+      </w:r>
+      <w:r>
+        <w:t>`</w:t>
+      </w:r>
+      <w:r>
+        <w:t>Say you were standing with one foot in the oven and one foot in the ice bucket.  According to the percentage people, you should be perfectly comfortable.</w:t>
+      </w:r>
+      <w:r>
+        <w:t>`</w:t>
       </w:r>
     </w:p>
     <w:p>
@@ -674,18 +814,74 @@
         <w:t>Quote from Leonard Koppett (A Thinking Man</w:t>
       </w:r>
       <w:r>
-        <w:t>’</w:t>
-      </w:r>
-      <w:r>
-        <w:t>s Guide to Baseball – 1967) – “Statistics are the lifeblood of baseball.  In no other sport are so many available and studied so assiduously by participants and fans.  Much of the game’s appeal, as a conversation piece, lies in the opportunity the fans get to backup up opinions and arguments with convincing figures, and it is entirely possible that more American boys have mastered long division by dealing with batting averages than in any other way.</w:t>
-      </w:r>
-      <w:r>
-        <w:t>”</w:t>
-      </w:r>
-    </w:p>
-    <w:p>
-      <w:r>
-        <w:t xml:space="preserve">As ESPN Analyst Harold Reynolds said, “All of the sudden, it’s not just BA and Runs Scored, it’s OBA.  And what is O-P-S?”  Certainly, the “old standard” hitting metrics like batting average and runs scored have given way to more advanced metrics such as OPS (on-base plus slugging) which is a more meaningful metric on how well a player is performing at the plate.  There are many other advance metrics today in baseball as well.  I will be using OPS for this project.  OPS is calculated by adding a player’s on-base percentage with their slugging percentage.   </w:t>
+        <w:t>`</w:t>
+      </w:r>
+      <w:r>
+        <w:t xml:space="preserve">s Guide to Baseball – 1967) – </w:t>
+      </w:r>
+      <w:r>
+        <w:t>`</w:t>
+      </w:r>
+      <w:r>
+        <w:t>Statistics are the lifeblood of baseball.  In no other sport are so many available and studied so assiduously by participants and fans.  Much of the game</w:t>
+      </w:r>
+      <w:r>
+        <w:t>`</w:t>
+      </w:r>
+      <w:r>
+        <w:t>s appeal, as a conversation piece, lies in the opportunity the fans get to backup up opinions and arguments with convincing figures, and it is entirely possible that more American boys have mastered long division by dealing with batting averages than in any other way.</w:t>
+      </w:r>
+      <w:r>
+        <w:t>`</w:t>
+      </w:r>
+    </w:p>
+    <w:p>
+      <w:r>
+        <w:t xml:space="preserve">As ESPN Analyst Harold Reynolds said, </w:t>
+      </w:r>
+      <w:r>
+        <w:t>`</w:t>
+      </w:r>
+      <w:bookmarkStart w:id="0" w:name="_GoBack"/>
+      <w:bookmarkEnd w:id="0"/>
+      <w:r>
+        <w:t>All of the sudden, it</w:t>
+      </w:r>
+      <w:r>
+        <w:t>`</w:t>
+      </w:r>
+      <w:r>
+        <w:t>s not just BA and Runs Scored, it</w:t>
+      </w:r>
+      <w:r>
+        <w:t>`</w:t>
+      </w:r>
+      <w:r>
+        <w:t>s OBA.  And what is O-P-S?</w:t>
+      </w:r>
+      <w:r>
+        <w:t>`</w:t>
+      </w:r>
+      <w:r>
+        <w:t xml:space="preserve">  Certainly, the </w:t>
+      </w:r>
+      <w:r>
+        <w:t>`</w:t>
+      </w:r>
+      <w:r>
+        <w:t>old standard</w:t>
+      </w:r>
+      <w:r>
+        <w:t>`</w:t>
+      </w:r>
+      <w:r>
+        <w:t xml:space="preserve"> hitting metrics like batting average and runs scored have given way to more advanced metrics such as OPS (on-base plus slugging) which is a more meaningful metric on how well a player is performing at the plate.  There are many other advance metrics today in baseball as well.  I will be using OPS for this project.  OPS is calculated by adding a player</w:t>
+      </w:r>
+      <w:r>
+        <w:t>`</w:t>
+      </w:r>
+      <w:r>
+        <w:t xml:space="preserve">s on-base percentage with their slugging percentage.   </w:t>
       </w:r>
     </w:p>
     <w:p>
@@ -738,39 +934,7 @@
         <w:t>TB</w:t>
       </w:r>
       <w:r>
-        <w:t xml:space="preserve"> =  (</w:t>
-      </w:r>
-      <w:proofErr w:type="spellStart"/>
-      <w:r>
-        <w:t>nSingles</w:t>
-      </w:r>
-      <w:proofErr w:type="spellEnd"/>
-      <w:r>
-        <w:t xml:space="preserve"> * 1) + (</w:t>
-      </w:r>
-      <w:proofErr w:type="spellStart"/>
-      <w:r>
-        <w:t>nDoubles</w:t>
-      </w:r>
-      <w:proofErr w:type="spellEnd"/>
-      <w:r>
-        <w:t xml:space="preserve"> * 2) + (</w:t>
-      </w:r>
-      <w:proofErr w:type="spellStart"/>
-      <w:r>
-        <w:t>nTriples</w:t>
-      </w:r>
-      <w:proofErr w:type="spellEnd"/>
-      <w:r>
-        <w:t xml:space="preserve"> * 3) + (</w:t>
-      </w:r>
-      <w:proofErr w:type="spellStart"/>
-      <w:r>
-        <w:t>nHomeRuns</w:t>
-      </w:r>
-      <w:proofErr w:type="spellEnd"/>
-      <w:r>
-        <w:t xml:space="preserve"> * 4)</w:t>
+        <w:t xml:space="preserve"> =  (nSingles * 1) + (nDoubles * 2) + (nTriples * 3) + (nHomeRuns * 4)</w:t>
       </w:r>
     </w:p>
     <w:p>
@@ -891,80 +1055,25 @@
         <w:spacing w:after="60"/>
       </w:pPr>
       <w:r>
-        <w:t>So, TB is (</w:t>
-      </w:r>
-      <w:proofErr w:type="spellStart"/>
-      <w:r>
-        <w:t>nSingle</w:t>
+        <w:t>So, TB is (nSingle</w:t>
       </w:r>
       <w:r>
         <w:t>s</w:t>
       </w:r>
-      <w:proofErr w:type="spellEnd"/>
-      <w:r>
-        <w:t xml:space="preserve"> * 1) + (</w:t>
-      </w:r>
-      <w:proofErr w:type="spellStart"/>
-      <w:r>
-        <w:t>nDoubles</w:t>
-      </w:r>
-      <w:proofErr w:type="spellEnd"/>
-      <w:r>
-        <w:t xml:space="preserve"> * 2) + (</w:t>
-      </w:r>
-      <w:proofErr w:type="spellStart"/>
-      <w:r>
-        <w:t>nTriple</w:t>
+      <w:r>
+        <w:t xml:space="preserve"> * 1) + (nDoubles * 2) + (nTriple</w:t>
       </w:r>
       <w:r>
         <w:t>s</w:t>
       </w:r>
-      <w:proofErr w:type="spellEnd"/>
-      <w:r>
-        <w:t xml:space="preserve"> * 3) + (</w:t>
-      </w:r>
-      <w:proofErr w:type="spellStart"/>
-      <w:r>
-        <w:t>nHomeRuns</w:t>
-      </w:r>
-      <w:proofErr w:type="spellEnd"/>
-      <w:r>
-        <w:t xml:space="preserve"> * 4) )  where </w:t>
-      </w:r>
-      <w:proofErr w:type="spellStart"/>
-      <w:r>
-        <w:t>nSingles</w:t>
-      </w:r>
-      <w:proofErr w:type="spellEnd"/>
-      <w:r>
-        <w:t xml:space="preserve"> is the number of singles, </w:t>
-      </w:r>
-      <w:proofErr w:type="spellStart"/>
-      <w:r>
-        <w:t>nDoubles</w:t>
-      </w:r>
-      <w:proofErr w:type="spellEnd"/>
-      <w:r>
-        <w:t xml:space="preserve"> is the number of doubles, </w:t>
-      </w:r>
-      <w:proofErr w:type="spellStart"/>
-      <w:r>
-        <w:t>nTriple</w:t>
+      <w:r>
+        <w:t xml:space="preserve"> * 3) + (nHomeRuns * 4) )  where nSingles is the number of singles, nDoubles is the number of doubles, nTriple</w:t>
       </w:r>
       <w:r>
         <w:t>s</w:t>
       </w:r>
-      <w:proofErr w:type="spellEnd"/>
-      <w:r>
-        <w:t xml:space="preserve"> is the number of triples and </w:t>
-      </w:r>
-      <w:proofErr w:type="spellStart"/>
-      <w:r>
-        <w:t>nHomeRuns</w:t>
-      </w:r>
-      <w:proofErr w:type="spellEnd"/>
-      <w:r>
-        <w:t xml:space="preserve"> is the number of home runs.</w:t>
+      <w:r>
+        <w:t xml:space="preserve"> is the number of triples and nHomeRuns is the number of home runs.</w:t>
       </w:r>
     </w:p>
     <w:p>
@@ -1031,15 +1140,7 @@
     </w:p>
     <w:p>
       <w:r>
-        <w:t xml:space="preserve">I would like to use OPS for both parts (performance/age prediction and PED usage) of analysis.  In order to do this analysis, I have done some internet research and found raw baseball data collected from 1871 to 2018 of major league baseball games.  All the above atomic data elements such as hits, at bats, </w:t>
-      </w:r>
-      <w:proofErr w:type="spellStart"/>
-      <w:r>
-        <w:t>etc</w:t>
-      </w:r>
-      <w:proofErr w:type="spellEnd"/>
-      <w:r>
-        <w:t xml:space="preserve"> are available and therefore OPS, OBP and SLG can be computed.  Thanks to Sean Lahman and others, they have created a database with yearly baseball statistics from 1871 to 2018.  The database has copyright 1996-2018 by Sean Lahman.  I have read the license agreement which is licensed under Creative Commons Attribution and will not restrict me from using this data.  The raw data needed will be from the 1954 to 2018.  </w:t>
+        <w:t xml:space="preserve">I would like to use OPS for both parts (performance/age prediction and PED usage) of analysis.  In order to do this analysis, I have done some internet research and found raw baseball data collected from 1871 to 2018 of major league baseball games.  All the above atomic data elements such as hits, at bats, etc are available and therefore OPS, OBP and SLG can be computed.  Thanks to Sean Lahman and others, they have created a database with yearly baseball statistics from 1871 to 2018.  The database has copyright 1996-2018 by Sean Lahman.  I have read the license agreement which is licensed under Creative Commons Attribution and will not restrict me from using this data.  The raw data needed will be from the 1954 to 2018.  </w:t>
       </w:r>
       <w:r>
         <w:t xml:space="preserve"> Up until 1954, sacrifice fly statistics were not consistently collected and they are needed for the OPS calculation.  So, I am using data from 1954 onward as my population data.</w:t>
@@ -1050,7 +1151,25 @@
         <w:spacing w:after="0"/>
       </w:pPr>
       <w:r>
-        <w:t>Tony La Russa (ex St. Louis Cardinal Manager) has been quoted as saying (paraphrased) “you may not agree with me, but you don’t have all of the information that I have”.  Now we do.</w:t>
+        <w:t xml:space="preserve">Tony La Russa (ex St. Louis Cardinal Manager) has been quoted as saying (paraphrased) </w:t>
+      </w:r>
+      <w:r>
+        <w:t>`</w:t>
+      </w:r>
+      <w:r>
+        <w:t>you may not agree with me, but you don</w:t>
+      </w:r>
+      <w:r>
+        <w:t>`</w:t>
+      </w:r>
+      <w:r>
+        <w:t>t have all of the information that I have</w:t>
+      </w:r>
+      <w:r>
+        <w:t>`</w:t>
+      </w:r>
+      <w:r>
+        <w:t>.  Now we do.</w:t>
       </w:r>
     </w:p>
     <w:p>
@@ -1103,15 +1222,13 @@
         <w:t>comes</w:t>
       </w:r>
       <w:r>
-        <w:t xml:space="preserve"> from Sean </w:t>
-      </w:r>
-      <w:proofErr w:type="spellStart"/>
-      <w:r>
-        <w:t>Lahman’s</w:t>
-      </w:r>
-      <w:proofErr w:type="spellEnd"/>
-      <w:r>
-        <w:t xml:space="preserve"> baseball data sets with batting performance collected from 1</w:t>
+        <w:t xml:space="preserve"> from Sean Lahman</w:t>
+      </w:r>
+      <w:r>
+        <w:t>`</w:t>
+      </w:r>
+      <w:r>
+        <w:t>s baseball data sets with batting performance collected from 1</w:t>
       </w:r>
       <w:r>
         <w:t>8</w:t>
@@ -1173,13 +1290,8 @@
         <w:t xml:space="preserve">For 2017, the 2016 </w:t>
       </w:r>
       <w:r>
-        <w:t xml:space="preserve">OPS, SLG, OBP, </w:t>
-      </w:r>
-      <w:proofErr w:type="spellStart"/>
-      <w:r>
-        <w:t>etc</w:t>
-      </w:r>
-      <w:proofErr w:type="spellEnd"/>
+        <w:t>OPS, SLG, OBP, etc</w:t>
+      </w:r>
       <w:r>
         <w:t xml:space="preserve"> actual</w:t>
       </w:r>
@@ -1190,13 +1302,8 @@
         <w:t xml:space="preserve"> and rtm value</w:t>
       </w:r>
       <w:r>
-        <w:t xml:space="preserve">s were used as </w:t>
-      </w:r>
-      <w:proofErr w:type="spellStart"/>
-      <w:r>
-        <w:t>feagures</w:t>
-      </w:r>
-      <w:proofErr w:type="spellEnd"/>
+        <w:t>s were used as feagures</w:t>
+      </w:r>
       <w:r>
         <w:t>.  After a substantial effort, the following are the features that were used for all model runs.</w:t>
       </w:r>
@@ -1214,9 +1321,8 @@
           <w:sz w:val="18"/>
           <w:szCs w:val="18"/>
         </w:rPr>
-        <w:t>'</w:t>
-      </w:r>
-      <w:proofErr w:type="spellStart"/>
+        <w:t>`</w:t>
+      </w:r>
       <w:r>
         <w:rPr>
           <w:sz w:val="18"/>
@@ -1224,13 +1330,19 @@
         </w:rPr>
         <w:t>ndecade</w:t>
       </w:r>
-      <w:proofErr w:type="spellEnd"/>
-      <w:r>
-        <w:rPr>
-          <w:sz w:val="18"/>
-          <w:szCs w:val="18"/>
-        </w:rPr>
-        <w:t>' – current decade for the year in which the player participated (zero mean normalized).</w:t>
+      <w:r>
+        <w:rPr>
+          <w:sz w:val="18"/>
+          <w:szCs w:val="18"/>
+        </w:rPr>
+        <w:t>`</w:t>
+      </w:r>
+      <w:r>
+        <w:rPr>
+          <w:sz w:val="18"/>
+          <w:szCs w:val="18"/>
+        </w:rPr>
+        <w:t xml:space="preserve"> – current decade for the year in which the player participated (zero mean normalized).</w:t>
       </w:r>
     </w:p>
     <w:p>
@@ -1246,7 +1358,28 @@
           <w:sz w:val="18"/>
           <w:szCs w:val="18"/>
         </w:rPr>
-        <w:t>'nage' – age of the player for each year played normalized (zero mean normalized).</w:t>
+        <w:t>`</w:t>
+      </w:r>
+      <w:r>
+        <w:rPr>
+          <w:sz w:val="18"/>
+          <w:szCs w:val="18"/>
+        </w:rPr>
+        <w:t>nage</w:t>
+      </w:r>
+      <w:r>
+        <w:rPr>
+          <w:sz w:val="18"/>
+          <w:szCs w:val="18"/>
+        </w:rPr>
+        <w:t>`</w:t>
+      </w:r>
+      <w:r>
+        <w:rPr>
+          <w:sz w:val="18"/>
+          <w:szCs w:val="18"/>
+        </w:rPr>
+        <w:t xml:space="preserve"> – age of the player for each year played normalized (zero mean normalized).</w:t>
       </w:r>
     </w:p>
     <w:p>
@@ -1262,7 +1395,42 @@
           <w:sz w:val="18"/>
           <w:szCs w:val="18"/>
         </w:rPr>
-        <w:t>'nheight' – height of the player (zero mean normalized).   It turns out weight doesn’t affect the model.</w:t>
+        <w:t>`</w:t>
+      </w:r>
+      <w:r>
+        <w:rPr>
+          <w:sz w:val="18"/>
+          <w:szCs w:val="18"/>
+        </w:rPr>
+        <w:t>nheight</w:t>
+      </w:r>
+      <w:r>
+        <w:rPr>
+          <w:sz w:val="18"/>
+          <w:szCs w:val="18"/>
+        </w:rPr>
+        <w:t>`</w:t>
+      </w:r>
+      <w:r>
+        <w:rPr>
+          <w:sz w:val="18"/>
+          <w:szCs w:val="18"/>
+        </w:rPr>
+        <w:t xml:space="preserve"> – height of the player (zero mean normalized).   It turns out weight doesn</w:t>
+      </w:r>
+      <w:r>
+        <w:rPr>
+          <w:sz w:val="18"/>
+          <w:szCs w:val="18"/>
+        </w:rPr>
+        <w:t>`</w:t>
+      </w:r>
+      <w:r>
+        <w:rPr>
+          <w:sz w:val="18"/>
+          <w:szCs w:val="18"/>
+        </w:rPr>
+        <w:t>t affect the model.</w:t>
       </w:r>
     </w:p>
     <w:p>
@@ -1278,7 +1446,28 @@
           <w:sz w:val="18"/>
           <w:szCs w:val="18"/>
         </w:rPr>
-        <w:t>'POS_1B' – bit map of 1 if player is a first baseman, 0 otherwise.</w:t>
+        <w:t>`</w:t>
+      </w:r>
+      <w:r>
+        <w:rPr>
+          <w:sz w:val="18"/>
+          <w:szCs w:val="18"/>
+        </w:rPr>
+        <w:t>POS_1B</w:t>
+      </w:r>
+      <w:r>
+        <w:rPr>
+          <w:sz w:val="18"/>
+          <w:szCs w:val="18"/>
+        </w:rPr>
+        <w:t>`</w:t>
+      </w:r>
+      <w:r>
+        <w:rPr>
+          <w:sz w:val="18"/>
+          <w:szCs w:val="18"/>
+        </w:rPr>
+        <w:t xml:space="preserve"> – bit map of 1 if player is a first baseman, 0 otherwise.</w:t>
       </w:r>
     </w:p>
     <w:p>
@@ -1294,7 +1483,28 @@
           <w:sz w:val="18"/>
           <w:szCs w:val="18"/>
         </w:rPr>
-        <w:t>'POS_2B' – bit map of 1 if player is a second baseman, 0 otherwise.</w:t>
+        <w:t>`</w:t>
+      </w:r>
+      <w:r>
+        <w:rPr>
+          <w:sz w:val="18"/>
+          <w:szCs w:val="18"/>
+        </w:rPr>
+        <w:t>POS_2B</w:t>
+      </w:r>
+      <w:r>
+        <w:rPr>
+          <w:sz w:val="18"/>
+          <w:szCs w:val="18"/>
+        </w:rPr>
+        <w:t>`</w:t>
+      </w:r>
+      <w:r>
+        <w:rPr>
+          <w:sz w:val="18"/>
+          <w:szCs w:val="18"/>
+        </w:rPr>
+        <w:t xml:space="preserve"> – bit map of 1 if player is a second baseman, 0 otherwise.</w:t>
       </w:r>
     </w:p>
     <w:p>
@@ -1310,7 +1520,28 @@
           <w:sz w:val="18"/>
           <w:szCs w:val="18"/>
         </w:rPr>
-        <w:t>'POS_3B' – bit map of 1 if player is a third baseman, 0 otherwise.</w:t>
+        <w:t>`</w:t>
+      </w:r>
+      <w:r>
+        <w:rPr>
+          <w:sz w:val="18"/>
+          <w:szCs w:val="18"/>
+        </w:rPr>
+        <w:t>POS_3B</w:t>
+      </w:r>
+      <w:r>
+        <w:rPr>
+          <w:sz w:val="18"/>
+          <w:szCs w:val="18"/>
+        </w:rPr>
+        <w:t>`</w:t>
+      </w:r>
+      <w:r>
+        <w:rPr>
+          <w:sz w:val="18"/>
+          <w:szCs w:val="18"/>
+        </w:rPr>
+        <w:t xml:space="preserve"> – bit map of 1 if player is a third baseman, 0 otherwise.</w:t>
       </w:r>
     </w:p>
     <w:p>
@@ -1326,7 +1557,28 @@
           <w:sz w:val="18"/>
           <w:szCs w:val="18"/>
         </w:rPr>
-        <w:t>'POS_SS' – bit map of 1 if player is a short stop baseman, 0 otherwise.</w:t>
+        <w:t>`</w:t>
+      </w:r>
+      <w:r>
+        <w:rPr>
+          <w:sz w:val="18"/>
+          <w:szCs w:val="18"/>
+        </w:rPr>
+        <w:t>POS_SS</w:t>
+      </w:r>
+      <w:r>
+        <w:rPr>
+          <w:sz w:val="18"/>
+          <w:szCs w:val="18"/>
+        </w:rPr>
+        <w:t>`</w:t>
+      </w:r>
+      <w:r>
+        <w:rPr>
+          <w:sz w:val="18"/>
+          <w:szCs w:val="18"/>
+        </w:rPr>
+        <w:t xml:space="preserve"> – bit map of 1 if player is a short stop baseman, 0 otherwise.</w:t>
       </w:r>
     </w:p>
     <w:p>
@@ -1342,7 +1594,28 @@
           <w:sz w:val="18"/>
           <w:szCs w:val="18"/>
         </w:rPr>
-        <w:t>'POS_OF' – bit map of 1 if player is an outfielder, 0 otherwise.</w:t>
+        <w:t>`</w:t>
+      </w:r>
+      <w:r>
+        <w:rPr>
+          <w:sz w:val="18"/>
+          <w:szCs w:val="18"/>
+        </w:rPr>
+        <w:t>POS_OF</w:t>
+      </w:r>
+      <w:r>
+        <w:rPr>
+          <w:sz w:val="18"/>
+          <w:szCs w:val="18"/>
+        </w:rPr>
+        <w:t>`</w:t>
+      </w:r>
+      <w:r>
+        <w:rPr>
+          <w:sz w:val="18"/>
+          <w:szCs w:val="18"/>
+        </w:rPr>
+        <w:t xml:space="preserve"> – bit map of 1 if player is an outfielder, 0 otherwise.</w:t>
       </w:r>
     </w:p>
     <w:p>
@@ -1358,7 +1631,28 @@
           <w:sz w:val="18"/>
           <w:szCs w:val="18"/>
         </w:rPr>
-        <w:t xml:space="preserve">'lag1_nSLG' – previous year slugging with regression towards the mean (rtm) applied (zero mean  </w:t>
+        <w:t>`</w:t>
+      </w:r>
+      <w:r>
+        <w:rPr>
+          <w:sz w:val="18"/>
+          <w:szCs w:val="18"/>
+        </w:rPr>
+        <w:t>lag1_nSLG</w:t>
+      </w:r>
+      <w:r>
+        <w:rPr>
+          <w:sz w:val="18"/>
+          <w:szCs w:val="18"/>
+        </w:rPr>
+        <w:t>`</w:t>
+      </w:r>
+      <w:r>
+        <w:rPr>
+          <w:sz w:val="18"/>
+          <w:szCs w:val="18"/>
+        </w:rPr>
+        <w:t xml:space="preserve"> – previous year slugging with regression towards the mean (rtm) applied (zero mean  </w:t>
       </w:r>
       <w:r>
         <w:rPr>
@@ -1389,7 +1683,28 @@
           <w:sz w:val="18"/>
           <w:szCs w:val="18"/>
         </w:rPr>
-        <w:t>'lag1_ncSLG' – previous year slugging with</w:t>
+        <w:t>`</w:t>
+      </w:r>
+      <w:r>
+        <w:rPr>
+          <w:sz w:val="18"/>
+          <w:szCs w:val="18"/>
+        </w:rPr>
+        <w:t>lag1_ncSLG</w:t>
+      </w:r>
+      <w:r>
+        <w:rPr>
+          <w:sz w:val="18"/>
+          <w:szCs w:val="18"/>
+        </w:rPr>
+        <w:t>`</w:t>
+      </w:r>
+      <w:r>
+        <w:rPr>
+          <w:sz w:val="18"/>
+          <w:szCs w:val="18"/>
+        </w:rPr>
+        <w:t xml:space="preserve"> – previous year slugging with</w:t>
       </w:r>
       <w:r>
         <w:rPr>
@@ -1419,7 +1734,28 @@
           <w:sz w:val="18"/>
           <w:szCs w:val="18"/>
         </w:rPr>
-        <w:t>'lag1_nOBP' – previous year on base percentage with</w:t>
+        <w:t>`</w:t>
+      </w:r>
+      <w:r>
+        <w:rPr>
+          <w:sz w:val="18"/>
+          <w:szCs w:val="18"/>
+        </w:rPr>
+        <w:t>lag1_nOBP</w:t>
+      </w:r>
+      <w:r>
+        <w:rPr>
+          <w:sz w:val="18"/>
+          <w:szCs w:val="18"/>
+        </w:rPr>
+        <w:t>`</w:t>
+      </w:r>
+      <w:r>
+        <w:rPr>
+          <w:sz w:val="18"/>
+          <w:szCs w:val="18"/>
+        </w:rPr>
+        <w:t xml:space="preserve"> – previous year on base percentage with</w:t>
       </w:r>
       <w:r>
         <w:rPr>
@@ -1449,7 +1785,28 @@
           <w:sz w:val="18"/>
           <w:szCs w:val="18"/>
         </w:rPr>
-        <w:t>'lag1_ncOBP' – previous year career on base percentage with</w:t>
+        <w:t>`</w:t>
+      </w:r>
+      <w:r>
+        <w:rPr>
+          <w:sz w:val="18"/>
+          <w:szCs w:val="18"/>
+        </w:rPr>
+        <w:t>lag1_ncOBP</w:t>
+      </w:r>
+      <w:r>
+        <w:rPr>
+          <w:sz w:val="18"/>
+          <w:szCs w:val="18"/>
+        </w:rPr>
+        <w:t>`</w:t>
+      </w:r>
+      <w:r>
+        <w:rPr>
+          <w:sz w:val="18"/>
+          <w:szCs w:val="18"/>
+        </w:rPr>
+        <w:t xml:space="preserve"> – previous year career on base percentage with</w:t>
       </w:r>
       <w:r>
         <w:rPr>
@@ -1479,7 +1836,28 @@
           <w:sz w:val="18"/>
           <w:szCs w:val="18"/>
         </w:rPr>
-        <w:t>'lag1_nOPS' – previous year on base plus slugging with</w:t>
+        <w:t>`</w:t>
+      </w:r>
+      <w:r>
+        <w:rPr>
+          <w:sz w:val="18"/>
+          <w:szCs w:val="18"/>
+        </w:rPr>
+        <w:t>lag1_nOPS</w:t>
+      </w:r>
+      <w:r>
+        <w:rPr>
+          <w:sz w:val="18"/>
+          <w:szCs w:val="18"/>
+        </w:rPr>
+        <w:t>`</w:t>
+      </w:r>
+      <w:r>
+        <w:rPr>
+          <w:sz w:val="18"/>
+          <w:szCs w:val="18"/>
+        </w:rPr>
+        <w:t xml:space="preserve"> – previous year on base plus slugging with</w:t>
       </w:r>
       <w:r>
         <w:rPr>
@@ -1509,7 +1887,28 @@
           <w:sz w:val="18"/>
           <w:szCs w:val="18"/>
         </w:rPr>
-        <w:t>'lag1_ncOPS' – previous year career on base plus slugging with</w:t>
+        <w:t>`</w:t>
+      </w:r>
+      <w:r>
+        <w:rPr>
+          <w:sz w:val="18"/>
+          <w:szCs w:val="18"/>
+        </w:rPr>
+        <w:t>lag1_ncOPS</w:t>
+      </w:r>
+      <w:r>
+        <w:rPr>
+          <w:sz w:val="18"/>
+          <w:szCs w:val="18"/>
+        </w:rPr>
+        <w:t>`</w:t>
+      </w:r>
+      <w:r>
+        <w:rPr>
+          <w:sz w:val="18"/>
+          <w:szCs w:val="18"/>
+        </w:rPr>
+        <w:t xml:space="preserve"> – previous year career on base plus slugging with</w:t>
       </w:r>
       <w:r>
         <w:rPr>
@@ -1539,7 +1938,28 @@
           <w:sz w:val="18"/>
           <w:szCs w:val="18"/>
         </w:rPr>
-        <w:t>'lag1_nHR' – previous year Home Runs with</w:t>
+        <w:t>`</w:t>
+      </w:r>
+      <w:r>
+        <w:rPr>
+          <w:sz w:val="18"/>
+          <w:szCs w:val="18"/>
+        </w:rPr>
+        <w:t>lag1_nHR</w:t>
+      </w:r>
+      <w:r>
+        <w:rPr>
+          <w:sz w:val="18"/>
+          <w:szCs w:val="18"/>
+        </w:rPr>
+        <w:t>`</w:t>
+      </w:r>
+      <w:r>
+        <w:rPr>
+          <w:sz w:val="18"/>
+          <w:szCs w:val="18"/>
+        </w:rPr>
+        <w:t xml:space="preserve"> – previous year Home Runs with</w:t>
       </w:r>
       <w:r>
         <w:rPr>
@@ -1569,7 +1989,28 @@
           <w:sz w:val="18"/>
           <w:szCs w:val="18"/>
         </w:rPr>
-        <w:t>'lag1_ncHR' – previous year career Home Runs with</w:t>
+        <w:t>`</w:t>
+      </w:r>
+      <w:r>
+        <w:rPr>
+          <w:sz w:val="18"/>
+          <w:szCs w:val="18"/>
+        </w:rPr>
+        <w:t>lag1_ncHR</w:t>
+      </w:r>
+      <w:r>
+        <w:rPr>
+          <w:sz w:val="18"/>
+          <w:szCs w:val="18"/>
+        </w:rPr>
+        <w:t>`</w:t>
+      </w:r>
+      <w:r>
+        <w:rPr>
+          <w:sz w:val="18"/>
+          <w:szCs w:val="18"/>
+        </w:rPr>
+        <w:t xml:space="preserve"> – previous year career Home Runs with</w:t>
       </w:r>
       <w:r>
         <w:rPr>
@@ -1597,7 +2038,13 @@
     </w:p>
     <w:p>
       <w:r>
-        <w:t xml:space="preserve">The models were run with a training  set and a testing set with 80% training and 20% testing.  A custom training / test split algorithm was used in favor of the standard train_test_split() function.  Given a player’s career, there should be no player that is split across the training / testing sets.  That is, given a player, all yearly career statistics for this player should either be in the training set or the test set but not both.  In this way, the training set does not see any years of a player who is being predicted in the testing set.   </w:t>
+        <w:t>The models were run with a training  set and a testing set with 80% training and 20% testing.  A custom training / test split algorithm was used in favor of the standard train_test_split() function.  Given a player</w:t>
+      </w:r>
+      <w:r>
+        <w:t>`</w:t>
+      </w:r>
+      <w:r>
+        <w:t xml:space="preserve">s career, there should be no player that is split across the training / testing sets.  That is, given a player, all yearly career statistics for this player should either be in the training set or the test set but not both.  In this way, the training set does not see any years of a player who is being predicted in the testing set.   </w:t>
       </w:r>
     </w:p>
     <w:p>
@@ -1949,7 +2396,13 @@
         <w:t xml:space="preserve"> </w:t>
       </w:r>
       <w:r>
-        <w:t>a player’s career</w:t>
+        <w:t>a player</w:t>
+      </w:r>
+      <w:r>
+        <w:t>`</w:t>
+      </w:r>
+      <w:r>
+        <w:t>s career</w:t>
       </w:r>
       <w:r>
         <w:t xml:space="preserve">.  For year 1 in the league, it would be just year 1 OPS.  </w:t>
@@ -2380,19 +2833,7 @@
           <w:rPr>
             <w:rStyle w:val="Hyperlink"/>
           </w:rPr>
-          <w:t>Career OPS J</w:t>
-        </w:r>
-        <w:r>
-          <w:rPr>
-            <w:rStyle w:val="Hyperlink"/>
-          </w:rPr>
-          <w:t>u</w:t>
-        </w:r>
-        <w:r>
-          <w:rPr>
-            <w:rStyle w:val="Hyperlink"/>
-          </w:rPr>
-          <w:t>pyter Notebook</w:t>
+          <w:t>Career OPS Jupyter Notebook</w:t>
         </w:r>
       </w:hyperlink>
     </w:p>
@@ -2440,7 +2881,31 @@
         <w:rPr>
           <w:noProof/>
         </w:rPr>
-        <w:t xml:space="preserve">The last part of this project is to try to predict 5 year projections of players.  For example, if a player has played for n years in major league baseball, can the next five years be predicted with reasonable accuracy.  The first question to be answered is “n” years.  To help answer this, the following experiment was performed.  All players who had a career for 6 years were selected from the population of players from 1960 to 2018.  The players with the highest OPS variance over the 6 years  (top 20) were selected, </w:t>
+        <w:t xml:space="preserve">The last part of this project is to try to predict 5 year projections of players.  For example, if a player has played for n years in major league baseball, can the next five years be predicted with reasonable accuracy.  The first question to be answered is </w:t>
+      </w:r>
+      <w:r>
+        <w:rPr>
+          <w:noProof/>
+        </w:rPr>
+        <w:t>`</w:t>
+      </w:r>
+      <w:r>
+        <w:rPr>
+          <w:noProof/>
+        </w:rPr>
+        <w:t>n</w:t>
+      </w:r>
+      <w:r>
+        <w:rPr>
+          <w:noProof/>
+        </w:rPr>
+        <w:t>`</w:t>
+      </w:r>
+      <w:r>
+        <w:rPr>
+          <w:noProof/>
+        </w:rPr>
+        <w:t xml:space="preserve"> years.  To help answer this, the following experiment was performed.  All players who had a career for 6 years were selected from the population of players from 1960 to 2018.  The players with the highest OPS variance over the 6 years  (top 20) were selected, </w:t>
       </w:r>
       <w:r>
         <w:rPr>
@@ -2567,7 +3032,19 @@
         <w:t>helps</w:t>
       </w:r>
       <w:r>
-        <w:t xml:space="preserve"> predict future performance.  As the saying goes “the best predictor of future behavior is past behavior”. </w:t>
+        <w:t xml:space="preserve"> predict future performance.  As the saying goes </w:t>
+      </w:r>
+      <w:r>
+        <w:t>`</w:t>
+      </w:r>
+      <w:r>
+        <w:t>the best predictor of future behavior is past behavior</w:t>
+      </w:r>
+      <w:r>
+        <w:t>`</w:t>
+      </w:r>
+      <w:r>
+        <w:t xml:space="preserve">. </w:t>
       </w:r>
       <w:r>
         <w:t xml:space="preserve">  </w:t>
@@ -2787,12 +3264,7 @@
     </w:p>
     <w:p>
       <w:r>
-        <w:t xml:space="preserve">Not that the predicted career OPS provides a good lower bound for the player.  </w:t>
-      </w:r>
-      <w:bookmarkStart w:id="0" w:name="_GoBack"/>
-      <w:bookmarkEnd w:id="0"/>
-      <w:r>
-        <w:t xml:space="preserve">This was true for almost all of the 34 players.  </w:t>
+        <w:t xml:space="preserve">Not that the predicted career OPS provides a good lower bound for the player.  This was true for almost all of the 34 players.  </w:t>
       </w:r>
     </w:p>
     <w:p>
@@ -2806,7 +3278,13 @@
         <w:t xml:space="preserve">.  </w:t>
       </w:r>
       <w:r>
-        <w:t>In Paul Goldschmidt’s case, he has played for nine years including 2019.  His career OPS numbers will tend to dominate any predictions and will not be useful.</w:t>
+        <w:t>In Paul Goldschmidt</w:t>
+      </w:r>
+      <w:r>
+        <w:t>`</w:t>
+      </w:r>
+      <w:r>
+        <w:t>s case, he has played for nine years including 2019.  His career OPS numbers will tend to dominate any predictions and will not be useful.</w:t>
       </w:r>
       <w:r>
         <w:t xml:space="preserve">   And predicting OPS for five years is not practical</w:t>
@@ -2822,7 +3300,13 @@
         <w:t xml:space="preserve">.  </w:t>
       </w:r>
       <w:r>
-        <w:t xml:space="preserve">Looking at Paul’s last 5 years including 2019, his OPS numbers have dropped an average of 37 points per year.   But last year he signed with the Cardinals with a 2019 OPS of .821 which probably does not match up to his abilities.  </w:t>
+        <w:t>Looking at Paul</w:t>
+      </w:r>
+      <w:r>
+        <w:t>`</w:t>
+      </w:r>
+      <w:r>
+        <w:t xml:space="preserve">s last 5 years including 2019, his OPS numbers have dropped an average of 37 points per year.   But last year he signed with the Cardinals with a 2019 OPS of .821 which probably does not match up to his abilities.  </w:t>
       </w:r>
       <w:r>
         <w:t>Looking at the 21 lucrative contracts and tracking their OPS decline, it is about .015 OPS points per year.  Using this information, m</w:t>
@@ -2915,7 +3399,13 @@
     </w:p>
     <w:p>
       <w:r>
-        <w:t>The discovery of Stein’s Paradox in 1955 by Charles Stein of Stanford University undermined a century and a half of work on estimation theory</w:t>
+        <w:t>The discovery of Stein</w:t>
+      </w:r>
+      <w:r>
+        <w:t>`</w:t>
+      </w:r>
+      <w:r>
+        <w:t>s Paradox in 1955 by Charles Stein of Stanford University undermined a century and a half of work on estimation theory</w:t>
       </w:r>
       <w:sdt>
         <w:sdtPr>
@@ -2945,26 +3435,84 @@
         </w:sdtContent>
       </w:sdt>
       <w:r>
-        <w:t xml:space="preserve">.  Stein’s paradox concerns the use of averages to estimate unobservable quantities.  From a baseball perspective, if you have 10 players and want to predict future batting averages of the 10 players, it is better to look at the 10 players as a whole, then to try to predict each person’s batting average individually.   And the future averages can be predicted no matter what the batting abilities of the players actually are.  The process in Stein’s method is to first calculate the average of the averages (grand average).  Then shrink the individual averages towards the grand average.  In other words, regression towards the mean (RTM).  So, if one of the 10 players </w:t>
-      </w:r>
-      <w:proofErr w:type="gramStart"/>
-      <w:r>
-        <w:t>has</w:t>
-      </w:r>
-      <w:proofErr w:type="gramEnd"/>
-      <w:r>
-        <w:t xml:space="preserve"> a batting average above the overall league average then this player’s average must be reduced.  Alternatively, if one of the player’s average is below the overall league average, then it must be increased.  This shrunken value “z” is the James-Stein estimator.  See the following link for additional information (</w:t>
+        <w:t>.  Stein</w:t>
+      </w:r>
+      <w:r>
+        <w:t>`</w:t>
+      </w:r>
+      <w:r>
+        <w:t>s paradox concerns the use of averages to estimate unobservable quantities.  From a baseball perspective, if you have 10 players and want to predict future batting averages of the 10 players, it is better to look at the 10 players as a whole, then to try to predict each person</w:t>
+      </w:r>
+      <w:r>
+        <w:t>`</w:t>
+      </w:r>
+      <w:r>
+        <w:t>s batting average individually.   And the future averages can be predicted no matter what the batting abilities of the players actually are.  The process in Stein</w:t>
+      </w:r>
+      <w:r>
+        <w:t>`</w:t>
+      </w:r>
+      <w:r>
+        <w:t>s method is to first calculate the average of the averages (grand average).  Then shrink the individual averages towards the grand average.  In other words, regression towards the mean (RTM).  So, if one of the 10 players has a batting average above the overall league average then this player</w:t>
+      </w:r>
+      <w:r>
+        <w:t>`</w:t>
+      </w:r>
+      <w:r>
+        <w:t>s average must be reduced.  Alternatively, if one of the player</w:t>
+      </w:r>
+      <w:r>
+        <w:t>`</w:t>
+      </w:r>
+      <w:r>
+        <w:t xml:space="preserve">s average is below the overall league average, then it must be increased.  This shrunken value </w:t>
+      </w:r>
+      <w:r>
+        <w:t>`</w:t>
+      </w:r>
+      <w:r>
+        <w:t>z</w:t>
+      </w:r>
+      <w:r>
+        <w:t>`</w:t>
+      </w:r>
+      <w:r>
+        <w:t xml:space="preserve"> is the James-Stein estimator.  See the following link for additional information (</w:t>
       </w:r>
       <w:hyperlink r:id="rId34" w:history="1">
         <w:r>
           <w:rPr>
             <w:rStyle w:val="Hyperlink"/>
           </w:rPr>
-          <w:t>Stein's Paradox</w:t>
+          <w:t>Stein</w:t>
+        </w:r>
+        <w:r>
+          <w:rPr>
+            <w:rStyle w:val="Hyperlink"/>
+          </w:rPr>
+          <w:t>`</w:t>
+        </w:r>
+        <w:r>
+          <w:rPr>
+            <w:rStyle w:val="Hyperlink"/>
+          </w:rPr>
+          <w:t>s Paradox</w:t>
         </w:r>
       </w:hyperlink>
       <w:r>
-        <w:t>).  This project will apply regression towards the mean to baseball batting performance statistic OPS (On Base Plus Slugging).  In 1970, Bradley Efron and Carl Morris applied Stein’s methods to 18 major league baseball players.  The figure below shows that the players true averages are clustered more closely around the grand average as predicted than was shown earlier in the season.  The James Stein Estimator was used to predict the future state baseball batting averages of the 18 players.  Even through the players initial averages were widely spread, in the end they clustered around the grand average as Stein’s Paradox suggests.</w:t>
+        <w:t>).  This project will apply regression towards the mean to baseball batting performance statistic OPS (On Base Plus Slugging).  In 1970, Bradley Efron and Carl Morris applied Stein</w:t>
+      </w:r>
+      <w:r>
+        <w:t>`</w:t>
+      </w:r>
+      <w:r>
+        <w:t>s methods to 18 major league baseball players.  The figure below shows that the players true averages are clustered more closely around the grand average as predicted than was shown earlier in the season.  The James Stein Estimator was used to predict the future state baseball batting averages of the 18 players.  Even through the players initial averages were widely spread, in the end they clustered around the grand average as Stein</w:t>
+      </w:r>
+      <w:r>
+        <w:t>`</w:t>
+      </w:r>
+      <w:r>
+        <w:t>s Paradox suggests.</w:t>
       </w:r>
     </w:p>
     <w:p>
@@ -3036,7 +3584,13 @@
         <w:t xml:space="preserve"> </w:t>
       </w:r>
       <w:r>
-        <w:t xml:space="preserve">1) James Stein Estimator 2) Pearson’s Correlation Coefficient  3) Bernoulli Trials </w:t>
+        <w:t>1) James Stein Estimator 2) Pearson</w:t>
+      </w:r>
+      <w:r>
+        <w:t>`</w:t>
+      </w:r>
+      <w:r>
+        <w:t xml:space="preserve">s Correlation Coefficient  3) Bernoulli Trials </w:t>
       </w:r>
       <w:r>
         <w:t>estimator</w:t>
@@ -3082,7 +3636,19 @@
           <w:rPr>
             <w:rStyle w:val="Hyperlink"/>
           </w:rPr>
-          <w:t>Stein's Paradox</w:t>
+          <w:t>Stein</w:t>
+        </w:r>
+        <w:r>
+          <w:rPr>
+            <w:rStyle w:val="Hyperlink"/>
+          </w:rPr>
+          <w:t>`</w:t>
+        </w:r>
+        <w:r>
+          <w:rPr>
+            <w:rStyle w:val="Hyperlink"/>
+          </w:rPr>
+          <w:t>s Paradox</w:t>
         </w:r>
       </w:hyperlink>
       <w:r>
@@ -3319,13 +3885,13 @@
         <w:t xml:space="preserve">would be .004643 - .00000426 = .004639.  As the number of </w:t>
       </w:r>
       <w:r>
-        <w:t>“</w:t>
+        <w:t>`</w:t>
       </w:r>
       <w:r>
         <w:t>at bats</w:t>
       </w:r>
       <w:r>
-        <w:t>”</w:t>
+        <w:t>`</w:t>
       </w:r>
       <w:r>
         <w:t xml:space="preserve"> increases, the variance due to binomial distributions gets very small</w:t>
@@ -3444,19 +4010,9 @@
         <w:spacing w:after="60"/>
         <w:jc w:val="center"/>
       </w:pPr>
-      <w:proofErr w:type="spellStart"/>
-      <w:r>
-        <w:t>TrueTalentVariance</w:t>
-      </w:r>
-      <w:proofErr w:type="spellEnd"/>
-      <w:r>
-        <w:t xml:space="preserve"> = (p * (1-p) ) / n or n = (p * (1-p)) / </w:t>
-      </w:r>
-      <w:proofErr w:type="spellStart"/>
-      <w:r>
-        <w:t>TrueTalentVariance</w:t>
-      </w:r>
-      <w:proofErr w:type="spellEnd"/>
+      <w:r>
+        <w:t>TrueTalentVariance = (p * (1-p) ) / n or n = (p * (1-p)) / TrueTalentVariance</w:t>
+      </w:r>
     </w:p>
     <w:p>
       <w:pPr>
@@ -3485,18 +4041,10 @@
         <w:t xml:space="preserve">Next, </w:t>
       </w:r>
       <w:r>
-        <w:t xml:space="preserve">the </w:t>
-      </w:r>
-      <w:proofErr w:type="spellStart"/>
-      <w:r>
-        <w:t>rtm</w:t>
-      </w:r>
-      <w:r>
-        <w:t>TB</w:t>
-      </w:r>
-      <w:proofErr w:type="spellEnd"/>
-      <w:r>
-        <w:t xml:space="preserve"> needs to be calculated.  To get this value multiply the SLG by the number of rtm at bats. </w:t>
+        <w:t>the rtm</w:t>
+      </w:r>
+      <w:r>
+        <w:t xml:space="preserve">TB needs to be calculated.  To get this value multiply the SLG by the number of rtm at bats. </w:t>
       </w:r>
     </w:p>
     <w:p>
@@ -3526,23 +4074,10 @@
         <w:spacing w:after="60"/>
       </w:pPr>
       <w:r>
-        <w:t xml:space="preserve">For the </w:t>
-      </w:r>
-      <w:proofErr w:type="spellStart"/>
-      <w:r>
-        <w:t>rtmOBP</w:t>
-      </w:r>
-      <w:proofErr w:type="spellEnd"/>
-      <w:r>
-        <w:t xml:space="preserve">, </w:t>
-      </w:r>
-      <w:proofErr w:type="spellStart"/>
-      <w:r>
-        <w:t>rtmPA</w:t>
-      </w:r>
-      <w:proofErr w:type="spellEnd"/>
-      <w:r>
-        <w:t xml:space="preserve"> = n</w:t>
+        <w:t xml:space="preserve">For the rtmOBP, </w:t>
+      </w:r>
+      <w:r>
+        <w:t>rtmPA = n</w:t>
       </w:r>
       <w:r>
         <w:t xml:space="preserve"> = (.340 * (1-.340)) / .001074 = </w:t>
@@ -3568,15 +4103,7 @@
         <w:t>appearances</w:t>
       </w:r>
       <w:r>
-        <w:t xml:space="preserve">; </w:t>
-      </w:r>
-      <w:proofErr w:type="spellStart"/>
-      <w:r>
-        <w:t>rtmOB</w:t>
-      </w:r>
-      <w:proofErr w:type="spellEnd"/>
-      <w:r>
-        <w:t xml:space="preserve"> = 209.8255 * .340396 = </w:t>
+        <w:t xml:space="preserve">; rtmOB = 209.8255 * .340396 = </w:t>
       </w:r>
       <w:r>
         <w:rPr>
@@ -3621,7 +4148,7 @@
         <w:t>Let</w:t>
       </w:r>
       <w:r>
-        <w:t>’</w:t>
+        <w:t>`</w:t>
       </w:r>
       <w:r>
         <w:t>s take an example from 1960 for Henry Aaron</w:t>
@@ -3630,7 +4157,13 @@
         <w:t>.  T</w:t>
       </w:r>
       <w:r>
-        <w:t>he following table represents Henry Aaron’s statistic</w:t>
+        <w:t>he following table represents Henry Aaron</w:t>
+      </w:r>
+      <w:r>
+        <w:t>`</w:t>
+      </w:r>
+      <w:r>
+        <w:t>s statistic</w:t>
       </w:r>
       <w:r>
         <w:t xml:space="preserve">s </w:t>
@@ -3722,13 +4255,8 @@
         <w:spacing w:after="60"/>
         <w:jc w:val="center"/>
       </w:pPr>
-      <w:proofErr w:type="spellStart"/>
-      <w:r>
-        <w:t>ActualSLG</w:t>
-      </w:r>
-      <w:proofErr w:type="spellEnd"/>
-      <w:r>
-        <w:t xml:space="preserve"> =  </w:t>
+      <w:r>
+        <w:t xml:space="preserve">ActualSLG =  </w:t>
       </w:r>
       <w:r>
         <w:t>334</w:t>
@@ -3749,15 +4277,7 @@
         <w:t xml:space="preserve"> = .566</w:t>
       </w:r>
       <w:r>
-        <w:t xml:space="preserve">,   </w:t>
-      </w:r>
-      <w:proofErr w:type="spellStart"/>
-      <w:r>
-        <w:t>rtmSLG</w:t>
-      </w:r>
-      <w:proofErr w:type="spellEnd"/>
-      <w:r>
-        <w:t xml:space="preserve"> = (</w:t>
+        <w:t>,   rtmSLG = (</w:t>
       </w:r>
       <w:r>
         <w:t>334</w:t>
@@ -3806,13 +4326,8 @@
         <w:spacing w:after="60"/>
         <w:jc w:val="center"/>
       </w:pPr>
-      <w:proofErr w:type="spellStart"/>
-      <w:r>
-        <w:t>ActualOBP</w:t>
-      </w:r>
-      <w:proofErr w:type="spellEnd"/>
-      <w:r>
-        <w:t xml:space="preserve"> = </w:t>
+      <w:r>
+        <w:t xml:space="preserve">ActualOBP = </w:t>
       </w:r>
       <w:r>
         <w:t>234</w:t>
@@ -3830,15 +4345,7 @@
         <w:t>= 352</w:t>
       </w:r>
       <w:r>
-        <w:t xml:space="preserve">,  </w:t>
-      </w:r>
-      <w:proofErr w:type="spellStart"/>
-      <w:r>
-        <w:t>rtmOBP</w:t>
-      </w:r>
-      <w:proofErr w:type="spellEnd"/>
-      <w:r>
-        <w:t xml:space="preserve"> = (</w:t>
+        <w:t>,  rtmOBP = (</w:t>
       </w:r>
       <w:r>
         <w:t>234</w:t>
@@ -3858,7 +4365,13 @@
     </w:p>
     <w:p>
       <w:r>
-        <w:t>Since Henry Aaron’s stats are higher than the</w:t>
+        <w:t>Since Henry Aaron</w:t>
+      </w:r>
+      <w:r>
+        <w:t>`</w:t>
+      </w:r>
+      <w:r>
+        <w:t>s stats are higher than the</w:t>
       </w:r>
       <w:r>
         <w:t xml:space="preserve"> </w:t>
@@ -4020,15 +4533,7 @@
         <w:t xml:space="preserve"> below</w:t>
       </w:r>
       <w:r>
-        <w:t xml:space="preserve">.  Note that career OPS </w:t>
-      </w:r>
-      <w:proofErr w:type="gramStart"/>
-      <w:r>
-        <w:t>has</w:t>
-      </w:r>
-      <w:proofErr w:type="gramEnd"/>
-      <w:r>
-        <w:t xml:space="preserve"> a major effect on the weighting of importance of features.  </w:t>
+        <w:t xml:space="preserve">.  Note that career OPS has a major effect on the weighting of importance of features.  </w:t>
       </w:r>
     </w:p>
     <w:p>
@@ -4123,13 +4628,64 @@
           <w:b/>
           <w:bCs/>
         </w:rPr>
-        <w:t>“Steroid Era” Analysis</w:t>
+        <w:t>`</w:t>
+      </w:r>
+      <w:r>
+        <w:rPr>
+          <w:b/>
+          <w:bCs/>
+        </w:rPr>
+        <w:t>Steroid Era</w:t>
+      </w:r>
+      <w:r>
+        <w:rPr>
+          <w:b/>
+          <w:bCs/>
+        </w:rPr>
+        <w:t>`</w:t>
+      </w:r>
+      <w:r>
+        <w:rPr>
+          <w:b/>
+          <w:bCs/>
+        </w:rPr>
+        <w:t xml:space="preserve"> Analysis</w:t>
       </w:r>
     </w:p>
     <w:p>
       <w:r>
         <w:lastRenderedPageBreak/>
-        <w:t xml:space="preserve">The “steroid era” in baseball was a dark time for MLB baseball.  Even today some of the greatest players of all time are not in MLB’s Hall of Fame because of suspected steroid use.  Mark McGuire is one such example.  There is no exact start and end date to the steroid era.  ESPN has defined it as starting in the later 1980’s and ending in the late 2000’s.   Others have defined it to be from 1993 to 2003.  The latter definition will be used for this project.  In 2003, MLB introduced performance enhancing drug testing.  Analysis of hitting performance of the pre-steroid era (1982 to 1992), the steroid era and post-steroid era (2004 to 2014) will be performed.  I would like to know </w:t>
+        <w:t xml:space="preserve">The </w:t>
+      </w:r>
+      <w:r>
+        <w:t>`</w:t>
+      </w:r>
+      <w:r>
+        <w:t>steroid era</w:t>
+      </w:r>
+      <w:r>
+        <w:t>`</w:t>
+      </w:r>
+      <w:r>
+        <w:t xml:space="preserve"> in baseball was a dark time for MLB baseball.  Even today some of the greatest players of all time are not in MLB</w:t>
+      </w:r>
+      <w:r>
+        <w:t>`</w:t>
+      </w:r>
+      <w:r>
+        <w:t>s Hall of Fame because of suspected steroid use.  Mark McGuire is one such example.  There is no exact start and end date to the steroid era.  ESPN has defined it as starting in the later 1980</w:t>
+      </w:r>
+      <w:r>
+        <w:t>`</w:t>
+      </w:r>
+      <w:r>
+        <w:t>s and ending in the late 2000</w:t>
+      </w:r>
+      <w:r>
+        <w:t>`</w:t>
+      </w:r>
+      <w:r>
+        <w:t xml:space="preserve">s.   Others have defined it to be from 1993 to 2003.  The latter definition will be used for this project.  In 2003, MLB introduced performance enhancing drug testing.  Analysis of hitting performance of the pre-steroid era (1982 to 1992), the steroid era and post-steroid era (2004 to 2014) will be performed.  I would like to know </w:t>
       </w:r>
       <w:r>
         <w:t xml:space="preserve">if the steroid era conclusively </w:t>
@@ -4141,7 +4697,13 @@
         <w:t>ed</w:t>
       </w:r>
       <w:r>
-        <w:t xml:space="preserve"> a significant advantage to player’s performance using OPS as a metric.  </w:t>
+        <w:t xml:space="preserve"> a significant advantage to player</w:t>
+      </w:r>
+      <w:r>
+        <w:t>`</w:t>
+      </w:r>
+      <w:r>
+        <w:t xml:space="preserve">s performance using OPS as a metric.  </w:t>
       </w:r>
       <w:r>
         <w:t xml:space="preserve"> </w:t>
@@ -4250,16 +4812,34 @@
         <w:t>7</w:t>
       </w:r>
       <w:r>
-        <w:t>0’s</w:t>
-      </w:r>
-      <w:r>
-        <w:t xml:space="preserve">, the performance numbers gradually started to increase.  In early 1990’s it looks as if the performance numbers accelerated a bit.  </w:t>
+        <w:t>0</w:t>
+      </w:r>
+      <w:r>
+        <w:t>`</w:t>
+      </w:r>
+      <w:r>
+        <w:t>s</w:t>
+      </w:r>
+      <w:r>
+        <w:t>, the performance numbers gradually started to increase.  In early 1990</w:t>
+      </w:r>
+      <w:r>
+        <w:t>`</w:t>
+      </w:r>
+      <w:r>
+        <w:t xml:space="preserve">s it looks as if the performance numbers accelerated a bit.  </w:t>
       </w:r>
       <w:r>
         <w:t>However, f</w:t>
       </w:r>
       <w:r>
-        <w:t xml:space="preserve">rom my research, there isn’t enough evidence to conclusively say the steroid era players had an advantage.  </w:t>
+        <w:t>rom my research, there isn</w:t>
+      </w:r>
+      <w:r>
+        <w:t>`</w:t>
+      </w:r>
+      <w:r>
+        <w:t xml:space="preserve">t enough evidence to conclusively say the steroid era players had an advantage.  </w:t>
       </w:r>
       <w:r>
         <w:t>The OPS performance numbers started increasing well before that era.</w:t>
@@ -4439,7 +5019,7 @@
         <w:rPr>
           <w:rFonts w:cstheme="minorHAnsi"/>
         </w:rPr>
-        <w:t>“</w:t>
+        <w:t>`</w:t>
       </w:r>
       <w:r>
         <w:rPr>
@@ -4455,7 +5035,15 @@
           <w:color w:val="222222"/>
           <w:shd w:val="clear" w:color="auto" w:fill="FFFFFF"/>
         </w:rPr>
-        <w:t>”.  Sacrifice flies are required for OPS calculation, and for this reason only data from 1954 onward is</w:t>
+        <w:t>`</w:t>
+      </w:r>
+      <w:r>
+        <w:rPr>
+          <w:rFonts w:cstheme="minorHAnsi"/>
+          <w:color w:val="222222"/>
+          <w:shd w:val="clear" w:color="auto" w:fill="FFFFFF"/>
+        </w:rPr>
+        <w:t>.  Sacrifice flies are required for OPS calculation, and for this reason only data from 1954 onward is</w:t>
       </w:r>
       <w:r>
         <w:rPr>
@@ -4631,7 +5219,7 @@
           <w:color w:val="333333"/>
           <w:shd w:val="clear" w:color="auto" w:fill="FFFFFF"/>
         </w:rPr>
-        <w:t>If you get an error, it is likely caused by “</w:t>
+        <w:t xml:space="preserve">If you get an error, it is likely caused by </w:t>
       </w:r>
       <w:r>
         <w:rPr>
@@ -4639,7 +5227,7 @@
           <w:color w:val="333333"/>
           <w:shd w:val="clear" w:color="auto" w:fill="FFFFFF"/>
         </w:rPr>
-        <w:t>GitHub API rate limit exceeded</w:t>
+        <w:t>`</w:t>
       </w:r>
       <w:r>
         <w:rPr>
@@ -4647,7 +5235,39 @@
           <w:color w:val="333333"/>
           <w:shd w:val="clear" w:color="auto" w:fill="FFFFFF"/>
         </w:rPr>
-        <w:t>”.  You’ll have to try later.</w:t>
+        <w:t>GitHub API rate limit exceeded</w:t>
+      </w:r>
+      <w:r>
+        <w:rPr>
+          <w:rFonts w:cstheme="minorHAnsi"/>
+          <w:color w:val="333333"/>
+          <w:shd w:val="clear" w:color="auto" w:fill="FFFFFF"/>
+        </w:rPr>
+        <w:t>`</w:t>
+      </w:r>
+      <w:r>
+        <w:rPr>
+          <w:rFonts w:cstheme="minorHAnsi"/>
+          <w:color w:val="333333"/>
+          <w:shd w:val="clear" w:color="auto" w:fill="FFFFFF"/>
+        </w:rPr>
+        <w:t>.  You</w:t>
+      </w:r>
+      <w:r>
+        <w:rPr>
+          <w:rFonts w:cstheme="minorHAnsi"/>
+          <w:color w:val="333333"/>
+          <w:shd w:val="clear" w:color="auto" w:fill="FFFFFF"/>
+        </w:rPr>
+        <w:t>`</w:t>
+      </w:r>
+      <w:r>
+        <w:rPr>
+          <w:rFonts w:cstheme="minorHAnsi"/>
+          <w:color w:val="333333"/>
+          <w:shd w:val="clear" w:color="auto" w:fill="FFFFFF"/>
+        </w:rPr>
+        <w:t>ll have to try later.</w:t>
       </w:r>
     </w:p>
     <w:p>
@@ -5008,7 +5628,19 @@
           <w:rPr>
             <w:rStyle w:val="Hyperlink"/>
           </w:rPr>
-          <w:t>Fox Sports MLB's Most Lucrative Contracts</w:t>
+          <w:t>Fox Sports MLB</w:t>
+        </w:r>
+        <w:r>
+          <w:rPr>
+            <w:rStyle w:val="Hyperlink"/>
+          </w:rPr>
+          <w:t>`</w:t>
+        </w:r>
+        <w:r>
+          <w:rPr>
+            <w:rStyle w:val="Hyperlink"/>
+          </w:rPr>
+          <w:t>s Most Lucrative Contracts</w:t>
         </w:r>
       </w:hyperlink>
     </w:p>
@@ -5632,7 +6264,7 @@
           <w:color w:val="222222"/>
           <w:shd w:val="clear" w:color="auto" w:fill="FFFFFF"/>
         </w:rPr>
-        <w:t>’</w:t>
+        <w:t>`</w:t>
       </w:r>
       <w:r>
         <w:rPr>
@@ -6994,6 +7626,7 @@
     <w:rsid w:val="00A0662E"/>
     <w:rsid w:val="00A42FA4"/>
     <w:rsid w:val="00B41396"/>
+    <w:rsid w:val="00B650FF"/>
     <w:rsid w:val="00B933F1"/>
     <w:rsid w:val="00BC7F02"/>
     <w:rsid w:val="00C00A9A"/>
@@ -7813,7 +8446,7 @@
 </file>
 
 <file path=customXml/itemProps1.xml><?xml version="1.0" encoding="utf-8"?>
-<ds:datastoreItem xmlns:ds="http://schemas.openxmlformats.org/officeDocument/2006/customXml" ds:itemID="{329CC210-65A4-473C-AC02-3134513E6D2E}">
+<ds:datastoreItem xmlns:ds="http://schemas.openxmlformats.org/officeDocument/2006/customXml" ds:itemID="{608FA8EB-E31F-4D34-BF41-E15028103698}">
   <ds:schemaRefs>
     <ds:schemaRef ds:uri="http://schemas.openxmlformats.org/officeDocument/2006/bibliography"/>
   </ds:schemaRefs>

</xml_diff>